<commit_message>
Added missing state column, made ISBN field BIGINT
</commit_message>
<xml_diff>
--- a/log files/Log File.docx
+++ b/log files/Log File.docx
@@ -6,11 +6,9 @@
       <w:pPr>
         <w:jc w:val="center"/>
       </w:pPr>
-      <w:proofErr w:type="spellStart"/>
       <w:r>
         <w:t>Booksterdam</w:t>
       </w:r>
-      <w:proofErr w:type="spellEnd"/>
       <w:r>
         <w:t xml:space="preserve"> Log</w:t>
       </w:r>
@@ -56,7 +54,13 @@
         <w:pStyle w:val="ListBullet"/>
       </w:pPr>
       <w:r>
-        <w:t>Two issues noticed:</w:t>
+        <w:rPr>
+          <w:b/>
+        </w:rPr>
+        <w:t>ISSUES</w:t>
+      </w:r>
+      <w:r>
+        <w:t>:</w:t>
       </w:r>
     </w:p>
     <w:p>
@@ -78,6 +82,15 @@
       <w:r>
         <w:t>. Use BIGINT.</w:t>
       </w:r>
+      <w:r>
+        <w:t xml:space="preserve"> </w:t>
+      </w:r>
+      <w:r>
+        <w:rPr>
+          <w:b/>
+        </w:rPr>
+        <w:t>(DONE)</w:t>
+      </w:r>
     </w:p>
     <w:p>
       <w:pPr>
@@ -102,31 +115,30 @@
         <w:ind w:left="720"/>
       </w:pPr>
       <w:r>
-        <w:t xml:space="preserve">Make ISBN Not Null in </w:t>
-      </w:r>
-      <w:proofErr w:type="spellStart"/>
-      <w:r>
-        <w:t>ShelvesRecords</w:t>
-      </w:r>
-      <w:proofErr w:type="spellEnd"/>
-      <w:r>
-        <w:t xml:space="preserve"> as well, since there is no way to display book details if the user doesn’t provide ISBN. All we will be able to see is the </w:t>
-      </w:r>
-      <w:proofErr w:type="spellStart"/>
-      <w:r>
-        <w:t>BookID</w:t>
-      </w:r>
-      <w:proofErr w:type="spellEnd"/>
-      <w:r>
-        <w:t>, seller info and price but no details of the book.</w:t>
-      </w:r>
-    </w:p>
-    <w:p>
-      <w:pPr>
-        <w:pStyle w:val="ListBullet"/>
-      </w:pPr>
-      <w:r>
-        <w:t xml:space="preserve">TASK: </w:t>
+        <w:t>Make ISBN Not Null in ShelvesRecords as well, since there is no way to display book details if the user doesn’t provide ISBN. All we will be able to see is the BookID, seller info and price but no details of the book.</w:t>
+      </w:r>
+      <w:r>
+        <w:t xml:space="preserve"> </w:t>
+      </w:r>
+      <w:r>
+        <w:rPr>
+          <w:b/>
+        </w:rPr>
+        <w:t>(DONE)</w:t>
+      </w:r>
+    </w:p>
+    <w:p>
+      <w:pPr>
+        <w:pStyle w:val="ListBullet"/>
+      </w:pPr>
+      <w:r>
+        <w:rPr>
+          <w:b/>
+        </w:rPr>
+        <w:t>TASK</w:t>
+      </w:r>
+      <w:r>
+        <w:t xml:space="preserve">: </w:t>
       </w:r>
       <w:r>
         <w:t xml:space="preserve">prepare further queries. Assignable to anyone else if interested. Just give them the </w:t>
@@ -192,53 +204,66 @@
         <w:pStyle w:val="ListBullet"/>
       </w:pPr>
       <w:r>
-        <w:t>TASK: Need to develop a primitive front end layout and handle basic requests to the database to see how well it goes.</w:t>
-      </w:r>
-      <w:r>
-        <w:t xml:space="preserve"> (done partially with retrieval of </w:t>
-      </w:r>
-      <w:proofErr w:type="spellStart"/>
-      <w:r>
-        <w:t>customerRecords</w:t>
-      </w:r>
-      <w:proofErr w:type="spellEnd"/>
-      <w:r>
-        <w:t>)</w:t>
-      </w:r>
-    </w:p>
-    <w:p>
-      <w:pPr>
-        <w:pStyle w:val="ListBullet"/>
-      </w:pPr>
-      <w:r>
-        <w:t xml:space="preserve">TASK: Need to add ‘state’ column in the </w:t>
-      </w:r>
-      <w:proofErr w:type="spellStart"/>
-      <w:r>
-        <w:t>customerRecords</w:t>
-      </w:r>
-      <w:proofErr w:type="spellEnd"/>
-      <w:r>
-        <w:t xml:space="preserve"> table</w:t>
-      </w:r>
-    </w:p>
-    <w:p>
-      <w:pPr>
-        <w:pStyle w:val="ListBullet"/>
-      </w:pPr>
-      <w:r>
-        <w:t xml:space="preserve">ISSUE: The </w:t>
-      </w:r>
-      <w:proofErr w:type="gramStart"/>
-      <w:r>
-        <w:t>users</w:t>
-      </w:r>
-      <w:proofErr w:type="gramEnd"/>
-      <w:r>
-        <w:t xml:space="preserve"> page right now doesn’t retrieve updated results from the database until the server is restarted.</w:t>
+        <w:t>Changed datatype of ISBN in BookRecords and ShelvesRecords to BIGINT.</w:t>
+      </w:r>
+    </w:p>
+    <w:p>
+      <w:pPr>
+        <w:pStyle w:val="ListBullet"/>
+      </w:pPr>
+      <w:r>
+        <w:t>Also made ISBN in ShelvesRecords NOT NULL.</w:t>
+      </w:r>
+    </w:p>
+    <w:p>
+      <w:pPr>
+        <w:pStyle w:val="ListBullet"/>
+      </w:pPr>
+      <w:r>
+        <w:t>Added state NOT NULL column to CustomerRecords</w:t>
       </w:r>
       <w:bookmarkStart w:id="0" w:name="_GoBack"/>
       <w:bookmarkEnd w:id="0"/>
+    </w:p>
+    <w:p>
+      <w:pPr>
+        <w:pStyle w:val="ListBullet"/>
+      </w:pPr>
+      <w:r>
+        <w:rPr>
+          <w:b/>
+        </w:rPr>
+        <w:t>TASK</w:t>
+      </w:r>
+      <w:r>
+        <w:t>: Need to develop a primitive front end layout and handle basic requests to the database to see how well it goes.</w:t>
+      </w:r>
+      <w:r>
+        <w:t xml:space="preserve"> (done partially with retrieval of customerRecords)</w:t>
+      </w:r>
+    </w:p>
+    <w:p>
+      <w:pPr>
+        <w:pStyle w:val="ListBullet"/>
+      </w:pPr>
+      <w:r>
+        <w:rPr>
+          <w:b/>
+        </w:rPr>
+        <w:t>ISSUE</w:t>
+      </w:r>
+      <w:r>
+        <w:t>: The users page right now doesn’t retrieve updated results from the database until the server is restarted.</w:t>
+      </w:r>
+    </w:p>
+    <w:p>
+      <w:pPr>
+        <w:pStyle w:val="ListBullet"/>
+        <w:numPr>
+          <w:ilvl w:val="0"/>
+          <w:numId w:val="0"/>
+        </w:numPr>
+      </w:pPr>
     </w:p>
     <w:sectPr>
       <w:pgSz w:w="12240" w:h="15840"/>

</xml_diff>

<commit_message>
Database connecction exported globally successfully
</commit_message>
<xml_diff>
--- a/log files/Log File.docx
+++ b/log files/Log File.docx
@@ -6,9 +6,11 @@
       <w:pPr>
         <w:jc w:val="center"/>
       </w:pPr>
+      <w:proofErr w:type="spellStart"/>
       <w:r>
         <w:t>Booksterdam</w:t>
       </w:r>
+      <w:proofErr w:type="spellEnd"/>
       <w:r>
         <w:t xml:space="preserve"> Log</w:t>
       </w:r>
@@ -115,7 +117,23 @@
         <w:ind w:left="720"/>
       </w:pPr>
       <w:r>
-        <w:t>Make ISBN Not Null in ShelvesRecords as well, since there is no way to display book details if the user doesn’t provide ISBN. All we will be able to see is the BookID, seller info and price but no details of the book.</w:t>
+        <w:t xml:space="preserve">Make ISBN Not Null in </w:t>
+      </w:r>
+      <w:proofErr w:type="spellStart"/>
+      <w:r>
+        <w:t>ShelvesRecords</w:t>
+      </w:r>
+      <w:proofErr w:type="spellEnd"/>
+      <w:r>
+        <w:t xml:space="preserve"> as well, since there is no way to display book details if the user doesn’t provide ISBN. All we will be able to see is the </w:t>
+      </w:r>
+      <w:proofErr w:type="spellStart"/>
+      <w:r>
+        <w:t>BookID</w:t>
+      </w:r>
+      <w:proofErr w:type="spellEnd"/>
+      <w:r>
+        <w:t>, seller info and price but no details of the book.</w:t>
       </w:r>
       <w:r>
         <w:t xml:space="preserve"> </w:t>
@@ -204,56 +222,171 @@
         <w:pStyle w:val="ListBullet"/>
       </w:pPr>
       <w:r>
-        <w:t>Changed datatype of ISBN in BookRecords and ShelvesRecords to BIGINT.</w:t>
-      </w:r>
-    </w:p>
-    <w:p>
-      <w:pPr>
-        <w:pStyle w:val="ListBullet"/>
-      </w:pPr>
-      <w:r>
-        <w:t>Also made ISBN in ShelvesRecords NOT NULL.</w:t>
-      </w:r>
-    </w:p>
-    <w:p>
-      <w:pPr>
-        <w:pStyle w:val="ListBullet"/>
-      </w:pPr>
-      <w:r>
-        <w:t>Added state NOT NULL column to CustomerRecords</w:t>
+        <w:t xml:space="preserve">Changed </w:t>
+      </w:r>
+      <w:proofErr w:type="spellStart"/>
+      <w:r>
+        <w:t>datatype</w:t>
+      </w:r>
+      <w:proofErr w:type="spellEnd"/>
+      <w:r>
+        <w:t xml:space="preserve"> of ISBN in </w:t>
+      </w:r>
+      <w:proofErr w:type="spellStart"/>
+      <w:r>
+        <w:t>BookRecords</w:t>
+      </w:r>
+      <w:proofErr w:type="spellEnd"/>
+      <w:r>
+        <w:t xml:space="preserve"> and </w:t>
+      </w:r>
+      <w:proofErr w:type="spellStart"/>
+      <w:r>
+        <w:t>ShelvesRecords</w:t>
+      </w:r>
+      <w:proofErr w:type="spellEnd"/>
+      <w:r>
+        <w:t xml:space="preserve"> to BIGINT.</w:t>
+      </w:r>
+    </w:p>
+    <w:p>
+      <w:pPr>
+        <w:pStyle w:val="ListBullet"/>
+      </w:pPr>
+      <w:r>
+        <w:t xml:space="preserve">Also made ISBN in </w:t>
+      </w:r>
+      <w:proofErr w:type="spellStart"/>
+      <w:r>
+        <w:t>ShelvesRecords</w:t>
+      </w:r>
+      <w:proofErr w:type="spellEnd"/>
+      <w:r>
+        <w:t xml:space="preserve"> NOT NULL.</w:t>
+      </w:r>
+    </w:p>
+    <w:p>
+      <w:pPr>
+        <w:pStyle w:val="ListBullet"/>
+      </w:pPr>
+      <w:r>
+        <w:t xml:space="preserve">Added state NOT NULL column to </w:t>
+      </w:r>
+      <w:proofErr w:type="spellStart"/>
+      <w:r>
+        <w:t>CustomerRecords</w:t>
+      </w:r>
+      <w:proofErr w:type="spellEnd"/>
+    </w:p>
+    <w:p>
+      <w:pPr>
+        <w:pStyle w:val="ListBullet"/>
+      </w:pPr>
+      <w:r>
+        <w:rPr>
+          <w:b/>
+        </w:rPr>
+        <w:t>TASK</w:t>
+      </w:r>
+      <w:r>
+        <w:t>: Need to develop a primitive front end layout and handle basic requests to the database to see how well it goes.</w:t>
+      </w:r>
+      <w:r>
+        <w:t xml:space="preserve"> (done partially with retrieval of </w:t>
+      </w:r>
+      <w:proofErr w:type="spellStart"/>
+      <w:r>
+        <w:t>customerRecords</w:t>
+      </w:r>
+      <w:proofErr w:type="spellEnd"/>
+      <w:r>
+        <w:t>)</w:t>
+      </w:r>
+    </w:p>
+    <w:p>
+      <w:pPr>
+        <w:pStyle w:val="ListBullet"/>
+      </w:pPr>
+      <w:r>
+        <w:rPr>
+          <w:b/>
+        </w:rPr>
+        <w:t>ISSUE</w:t>
+      </w:r>
+      <w:r>
+        <w:t xml:space="preserve">: The </w:t>
+      </w:r>
+      <w:proofErr w:type="gramStart"/>
+      <w:r>
+        <w:t>users</w:t>
+      </w:r>
+      <w:proofErr w:type="gramEnd"/>
+      <w:r>
+        <w:t xml:space="preserve"> page right now doesn’t retrieve updated results from the database until the server is restarted.</w:t>
+      </w:r>
+    </w:p>
+    <w:p>
+      <w:pPr>
+        <w:pStyle w:val="ListBullet"/>
+        <w:numPr>
+          <w:ilvl w:val="0"/>
+          <w:numId w:val="0"/>
+        </w:numPr>
+        <w:ind w:left="360" w:hanging="360"/>
+      </w:pPr>
+    </w:p>
+    <w:p>
+      <w:pPr>
+        <w:pStyle w:val="ListBullet"/>
+        <w:numPr>
+          <w:ilvl w:val="0"/>
+          <w:numId w:val="0"/>
+        </w:numPr>
+        <w:ind w:left="360" w:hanging="360"/>
+        <w:rPr>
+          <w:b/>
+        </w:rPr>
+      </w:pPr>
+      <w:r>
+        <w:rPr>
+          <w:b/>
+        </w:rPr>
+        <w:t>13 November 2016 (2hrs)</w:t>
+      </w:r>
+    </w:p>
+    <w:p>
+      <w:pPr>
+        <w:pStyle w:val="ListBullet"/>
+      </w:pPr>
+      <w:r>
+        <w:t xml:space="preserve">Tried using </w:t>
+      </w:r>
+      <w:proofErr w:type="spellStart"/>
+      <w:r>
+        <w:t>module.exports</w:t>
+      </w:r>
+      <w:proofErr w:type="spellEnd"/>
+      <w:r>
+        <w:t xml:space="preserve"> to export the </w:t>
+      </w:r>
+      <w:proofErr w:type="spellStart"/>
+      <w:r>
+        <w:t>db</w:t>
+      </w:r>
+      <w:proofErr w:type="spellEnd"/>
+      <w:r>
+        <w:t xml:space="preserve"> connection, but didn’t work</w:t>
+      </w:r>
+      <w:r>
+        <w:t xml:space="preserve"> due to unpredictable a</w:t>
       </w:r>
       <w:bookmarkStart w:id="0" w:name="_GoBack"/>
       <w:bookmarkEnd w:id="0"/>
-    </w:p>
-    <w:p>
-      <w:pPr>
-        <w:pStyle w:val="ListBullet"/>
-      </w:pPr>
-      <w:r>
-        <w:rPr>
-          <w:b/>
-        </w:rPr>
-        <w:t>TASK</w:t>
-      </w:r>
-      <w:r>
-        <w:t>: Need to develop a primitive front end layout and handle basic requests to the database to see how well it goes.</w:t>
-      </w:r>
-      <w:r>
-        <w:t xml:space="preserve"> (done partially with retrieval of customerRecords)</w:t>
-      </w:r>
-    </w:p>
-    <w:p>
-      <w:pPr>
-        <w:pStyle w:val="ListBullet"/>
-      </w:pPr>
-      <w:r>
-        <w:rPr>
-          <w:b/>
-        </w:rPr>
-        <w:t>ISSUE</w:t>
-      </w:r>
-      <w:r>
-        <w:t>: The users page right now doesn’t retrieve updated results from the database until the server is restarted.</w:t>
+      <w:r>
+        <w:t>synchronous function executions</w:t>
+      </w:r>
+      <w:r>
+        <w:t>. Had to revert to previous commit.</w:t>
       </w:r>
     </w:p>
     <w:p>

</xml_diff>

<commit_message>
attaching log for global data connection
</commit_message>
<xml_diff>
--- a/log files/Log File.docx
+++ b/log files/Log File.docx
@@ -378,12 +378,7 @@
         <w:t xml:space="preserve"> connection, but didn’t work</w:t>
       </w:r>
       <w:r>
-        <w:t xml:space="preserve"> due to unpredictable a</w:t>
-      </w:r>
-      <w:bookmarkStart w:id="0" w:name="_GoBack"/>
-      <w:bookmarkEnd w:id="0"/>
-      <w:r>
-        <w:t>synchronous function executions</w:t>
+        <w:t xml:space="preserve"> due to unpredictable asynchronous function executions</w:t>
       </w:r>
       <w:r>
         <w:t>. Had to revert to previous commit.</w:t>
@@ -396,7 +391,64 @@
           <w:ilvl w:val="0"/>
           <w:numId w:val="0"/>
         </w:numPr>
-      </w:pPr>
+        <w:ind w:left="360" w:hanging="360"/>
+      </w:pPr>
+    </w:p>
+    <w:p>
+      <w:pPr>
+        <w:pStyle w:val="ListBullet"/>
+        <w:numPr>
+          <w:ilvl w:val="0"/>
+          <w:numId w:val="0"/>
+        </w:numPr>
+        <w:ind w:left="360" w:hanging="360"/>
+        <w:rPr>
+          <w:b/>
+        </w:rPr>
+      </w:pPr>
+      <w:r>
+        <w:rPr>
+          <w:b/>
+        </w:rPr>
+        <w:t>17 November 2016 (4hrs)</w:t>
+      </w:r>
+    </w:p>
+    <w:p>
+      <w:pPr>
+        <w:pStyle w:val="ListBullet"/>
+      </w:pPr>
+      <w:r>
+        <w:t xml:space="preserve">Got help from </w:t>
+      </w:r>
+      <w:proofErr w:type="spellStart"/>
+      <w:r>
+        <w:t>sujil</w:t>
+      </w:r>
+      <w:proofErr w:type="spellEnd"/>
+      <w:r>
+        <w:t xml:space="preserve"> in setting up a global database connection. It can make requests now.</w:t>
+      </w:r>
+    </w:p>
+    <w:p>
+      <w:pPr>
+        <w:pStyle w:val="ListBullet"/>
+      </w:pPr>
+      <w:r>
+        <w:t>Need to learn how to properly implement callback functions to wait updating displays until data is received.</w:t>
+      </w:r>
+    </w:p>
+    <w:p>
+      <w:pPr>
+        <w:pStyle w:val="ListBullet"/>
+      </w:pPr>
+      <w:r>
+        <w:t>Implement those callb</w:t>
+      </w:r>
+      <w:bookmarkStart w:id="0" w:name="_GoBack"/>
+      <w:bookmarkEnd w:id="0"/>
+      <w:r>
+        <w:t>acks in index.js and/or dbRequester.js</w:t>
+      </w:r>
     </w:p>
     <w:sectPr>
       <w:pgSz w:w="12240" w:h="15840"/>

</xml_diff>

<commit_message>
Primitive setup to display retrieved table data to the webpage
</commit_message>
<xml_diff>
--- a/log files/Log File.docx
+++ b/log files/Log File.docx
@@ -442,13 +442,187 @@
         <w:pStyle w:val="ListBullet"/>
       </w:pPr>
       <w:r>
-        <w:t>Implement those callb</w:t>
+        <w:t>Implement those callbacks in index.js and/or dbRequester.js</w:t>
+      </w:r>
+    </w:p>
+    <w:p>
+      <w:pPr>
+        <w:pStyle w:val="ListBullet"/>
+        <w:numPr>
+          <w:ilvl w:val="0"/>
+          <w:numId w:val="0"/>
+        </w:numPr>
+        <w:ind w:left="360" w:hanging="360"/>
+      </w:pPr>
+    </w:p>
+    <w:p>
+      <w:pPr>
+        <w:pStyle w:val="ListBullet"/>
+        <w:numPr>
+          <w:ilvl w:val="0"/>
+          <w:numId w:val="0"/>
+        </w:numPr>
+        <w:ind w:left="360" w:hanging="360"/>
+        <w:rPr>
+          <w:b/>
+        </w:rPr>
+      </w:pPr>
+      <w:r>
+        <w:rPr>
+          <w:b/>
+        </w:rPr>
+        <w:t>19 November 2016 (30mins)</w:t>
+      </w:r>
+    </w:p>
+    <w:p>
+      <w:pPr>
+        <w:pStyle w:val="ListBullet"/>
+      </w:pPr>
+      <w:r>
+        <w:t>Implemented call back function successfully. Basically this is how it works:</w:t>
+      </w:r>
+    </w:p>
+    <w:p>
+      <w:pPr>
+        <w:pStyle w:val="ListBullet"/>
+      </w:pPr>
+      <w:r>
+        <w:t>DB function</w:t>
+      </w:r>
+    </w:p>
+    <w:p>
+      <w:pPr>
+        <w:pStyle w:val="ListBullet"/>
+        <w:numPr>
+          <w:ilvl w:val="0"/>
+          <w:numId w:val="0"/>
+        </w:numPr>
+        <w:ind w:left="720"/>
+      </w:pPr>
+      <w:r>
+        <w:t xml:space="preserve">Function </w:t>
+      </w:r>
+      <w:proofErr w:type="spellStart"/>
+      <w:r>
+        <w:t>RequestMaker</w:t>
+      </w:r>
+      <w:proofErr w:type="spellEnd"/>
+      <w:r>
+        <w:t xml:space="preserve"> (callback) {</w:t>
+      </w:r>
+    </w:p>
+    <w:p>
+      <w:pPr>
+        <w:pStyle w:val="ListBullet"/>
+        <w:numPr>
+          <w:ilvl w:val="0"/>
+          <w:numId w:val="0"/>
+        </w:numPr>
+        <w:ind w:left="720"/>
+      </w:pPr>
+      <w:r>
+        <w:tab/>
+        <w:t>Make requests to database and put it into ‘data’ object</w:t>
+      </w:r>
+    </w:p>
+    <w:p>
+      <w:pPr>
+        <w:pStyle w:val="ListBullet"/>
+        <w:numPr>
+          <w:ilvl w:val="0"/>
+          <w:numId w:val="0"/>
+        </w:numPr>
+        <w:ind w:left="720"/>
+      </w:pPr>
+      <w:r>
+        <w:tab/>
+        <w:t>Callback</w:t>
+      </w:r>
+      <w:r>
+        <w:t>(data</w:t>
+      </w:r>
+      <w:r>
+        <w:t>);</w:t>
+      </w:r>
+      <w:r>
+        <w:tab/>
+        <w:t>//This is like a function that has to be later overloaded by the caller</w:t>
+      </w:r>
+    </w:p>
+    <w:p>
+      <w:pPr>
+        <w:pStyle w:val="ListBullet"/>
+        <w:numPr>
+          <w:ilvl w:val="0"/>
+          <w:numId w:val="0"/>
+        </w:numPr>
+        <w:ind w:left="720"/>
+      </w:pPr>
+      <w:r>
+        <w:lastRenderedPageBreak/>
+        <w:t>}</w:t>
+      </w:r>
+    </w:p>
+    <w:p>
+      <w:pPr>
+        <w:pStyle w:val="ListBullet"/>
+      </w:pPr>
+      <w:r>
+        <w:t>Caller</w:t>
+      </w:r>
+      <w:r>
+        <w:tab/>
+      </w:r>
+      <w:r>
+        <w:tab/>
+      </w:r>
+    </w:p>
+    <w:p>
+      <w:pPr>
+        <w:pStyle w:val="ListBullet"/>
+        <w:numPr>
+          <w:ilvl w:val="0"/>
+          <w:numId w:val="0"/>
+        </w:numPr>
+        <w:ind w:left="720"/>
+      </w:pPr>
+      <w:proofErr w:type="spellStart"/>
+      <w:r>
+        <w:t>RequestMaker</w:t>
+      </w:r>
+      <w:proofErr w:type="spellEnd"/>
+      <w:r>
+        <w:t>(function (data) {</w:t>
+      </w:r>
+    </w:p>
+    <w:p>
+      <w:pPr>
+        <w:pStyle w:val="ListBullet"/>
+        <w:numPr>
+          <w:ilvl w:val="0"/>
+          <w:numId w:val="0"/>
+        </w:numPr>
+        <w:ind w:left="720"/>
+      </w:pPr>
+      <w:r>
+        <w:tab/>
+        <w:t>Console.log(data);</w:t>
+      </w:r>
+    </w:p>
+    <w:p>
+      <w:pPr>
+        <w:pStyle w:val="ListBullet"/>
+        <w:numPr>
+          <w:ilvl w:val="0"/>
+          <w:numId w:val="0"/>
+        </w:numPr>
+        <w:ind w:left="720"/>
+      </w:pPr>
+      <w:r>
+        <w:t>});</w:t>
       </w:r>
       <w:bookmarkStart w:id="0" w:name="_GoBack"/>
       <w:bookmarkEnd w:id="0"/>
-      <w:r>
-        <w:t>acks in index.js and/or dbRequester.js</w:t>
-      </w:r>
     </w:p>
     <w:sectPr>
       <w:pgSz w:w="12240" w:h="15840"/>

</xml_diff>

<commit_message>
Introduced Bootstrap to implement a prototype of book displays on grid
</commit_message>
<xml_diff>
--- a/log files/Log File.docx
+++ b/log files/Log File.docx
@@ -471,7 +471,19 @@
         <w:rPr>
           <w:b/>
         </w:rPr>
-        <w:t>19 November 2016 (30mins)</w:t>
+        <w:t>19 November 2016 (4</w:t>
+      </w:r>
+      <w:r>
+        <w:rPr>
+          <w:b/>
+        </w:rPr>
+        <w:t>mins)</w:t>
+      </w:r>
+      <w:r>
+        <w:rPr>
+          <w:b/>
+        </w:rPr>
+        <w:t xml:space="preserve"> FIRST DEBUG DEPLOYMENT</w:t>
       </w:r>
     </w:p>
     <w:p>
@@ -621,6 +633,80 @@
       <w:r>
         <w:t>});</w:t>
       </w:r>
+    </w:p>
+    <w:p>
+      <w:pPr>
+        <w:pStyle w:val="ListBullet"/>
+      </w:pPr>
+      <w:r>
+        <w:rPr>
+          <w:b/>
+        </w:rPr>
+        <w:t>FIRST DEPLOYMENT IN DEBUG MODE</w:t>
+      </w:r>
+    </w:p>
+    <w:p>
+      <w:pPr>
+        <w:pStyle w:val="ListBullet"/>
+        <w:tabs>
+          <w:tab w:val="clear" w:pos="360"/>
+          <w:tab w:val="num" w:pos="720"/>
+        </w:tabs>
+        <w:ind w:left="720"/>
+      </w:pPr>
+      <w:r>
+        <w:t xml:space="preserve">There are two master branches for the local repository from now on: </w:t>
+      </w:r>
+      <w:r>
+        <w:rPr>
+          <w:b/>
+        </w:rPr>
+        <w:t xml:space="preserve">origin master </w:t>
+      </w:r>
+      <w:r>
+        <w:t xml:space="preserve">and </w:t>
+      </w:r>
+      <w:r>
+        <w:rPr>
+          <w:b/>
+        </w:rPr>
+        <w:t>azure master</w:t>
+      </w:r>
+    </w:p>
+    <w:p>
+      <w:pPr>
+        <w:pStyle w:val="ListBullet"/>
+        <w:tabs>
+          <w:tab w:val="clear" w:pos="360"/>
+          <w:tab w:val="num" w:pos="720"/>
+        </w:tabs>
+        <w:ind w:left="720"/>
+      </w:pPr>
+      <w:r>
+        <w:t>The deployment needed an azure installed as a node package</w:t>
+      </w:r>
+    </w:p>
+    <w:p>
+      <w:pPr>
+        <w:pStyle w:val="ListBullet"/>
+        <w:tabs>
+          <w:tab w:val="clear" w:pos="360"/>
+          <w:tab w:val="num" w:pos="720"/>
+        </w:tabs>
+        <w:ind w:left="720"/>
+      </w:pPr>
+      <w:r>
+        <w:t>Update in the database was reflected properly when the website was refreshed. So, the communication seems to be established well.</w:t>
+      </w:r>
+    </w:p>
+    <w:p>
+      <w:pPr>
+        <w:pStyle w:val="ListBullet"/>
+        <w:numPr>
+          <w:ilvl w:val="0"/>
+          <w:numId w:val="0"/>
+        </w:numPr>
+      </w:pPr>
       <w:bookmarkStart w:id="0" w:name="_GoBack"/>
       <w:bookmarkEnd w:id="0"/>
     </w:p>

</xml_diff>

<commit_message>
Added SchoolRecords table to the DB and linked schoolIDs as a foreign key within the ShelvesRecords
</commit_message>
<xml_diff>
--- a/log files/Log File.docx
+++ b/log files/Log File.docx
@@ -6,11 +6,9 @@
       <w:pPr>
         <w:jc w:val="center"/>
       </w:pPr>
-      <w:proofErr w:type="spellStart"/>
       <w:r>
         <w:t>Booksterdam</w:t>
       </w:r>
-      <w:proofErr w:type="spellEnd"/>
       <w:r>
         <w:t xml:space="preserve"> Log</w:t>
       </w:r>
@@ -117,23 +115,7 @@
         <w:ind w:left="720"/>
       </w:pPr>
       <w:r>
-        <w:t xml:space="preserve">Make ISBN Not Null in </w:t>
-      </w:r>
-      <w:proofErr w:type="spellStart"/>
-      <w:r>
-        <w:t>ShelvesRecords</w:t>
-      </w:r>
-      <w:proofErr w:type="spellEnd"/>
-      <w:r>
-        <w:t xml:space="preserve"> as well, since there is no way to display book details if the user doesn’t provide ISBN. All we will be able to see is the </w:t>
-      </w:r>
-      <w:proofErr w:type="spellStart"/>
-      <w:r>
-        <w:t>BookID</w:t>
-      </w:r>
-      <w:proofErr w:type="spellEnd"/>
-      <w:r>
-        <w:t>, seller info and price but no details of the book.</w:t>
+        <w:t>Make ISBN Not Null in ShelvesRecords as well, since there is no way to display book details if the user doesn’t provide ISBN. All we will be able to see is the BookID, seller info and price but no details of the book.</w:t>
       </w:r>
       <w:r>
         <w:t xml:space="preserve"> </w:t>
@@ -222,61 +204,24 @@
         <w:pStyle w:val="ListBullet"/>
       </w:pPr>
       <w:r>
-        <w:t xml:space="preserve">Changed </w:t>
-      </w:r>
-      <w:proofErr w:type="spellStart"/>
-      <w:r>
-        <w:t>datatype</w:t>
-      </w:r>
-      <w:proofErr w:type="spellEnd"/>
-      <w:r>
-        <w:t xml:space="preserve"> of ISBN in </w:t>
-      </w:r>
-      <w:proofErr w:type="spellStart"/>
-      <w:r>
-        <w:t>BookRecords</w:t>
-      </w:r>
-      <w:proofErr w:type="spellEnd"/>
-      <w:r>
-        <w:t xml:space="preserve"> and </w:t>
-      </w:r>
-      <w:proofErr w:type="spellStart"/>
-      <w:r>
-        <w:t>ShelvesRecords</w:t>
-      </w:r>
-      <w:proofErr w:type="spellEnd"/>
-      <w:r>
-        <w:t xml:space="preserve"> to BIGINT.</w:t>
-      </w:r>
-    </w:p>
-    <w:p>
-      <w:pPr>
-        <w:pStyle w:val="ListBullet"/>
-      </w:pPr>
-      <w:r>
-        <w:t xml:space="preserve">Also made ISBN in </w:t>
-      </w:r>
-      <w:proofErr w:type="spellStart"/>
-      <w:r>
-        <w:t>ShelvesRecords</w:t>
-      </w:r>
-      <w:proofErr w:type="spellEnd"/>
-      <w:r>
-        <w:t xml:space="preserve"> NOT NULL.</w:t>
-      </w:r>
-    </w:p>
-    <w:p>
-      <w:pPr>
-        <w:pStyle w:val="ListBullet"/>
-      </w:pPr>
-      <w:r>
-        <w:t xml:space="preserve">Added state NOT NULL column to </w:t>
-      </w:r>
-      <w:proofErr w:type="spellStart"/>
-      <w:r>
-        <w:t>CustomerRecords</w:t>
-      </w:r>
-      <w:proofErr w:type="spellEnd"/>
+        <w:t>Changed datatype of ISBN in BookRecords and ShelvesRecords to BIGINT.</w:t>
+      </w:r>
+    </w:p>
+    <w:p>
+      <w:pPr>
+        <w:pStyle w:val="ListBullet"/>
+      </w:pPr>
+      <w:r>
+        <w:t>Also made ISBN in ShelvesRecords NOT NULL.</w:t>
+      </w:r>
+    </w:p>
+    <w:p>
+      <w:pPr>
+        <w:pStyle w:val="ListBullet"/>
+      </w:pPr>
+      <w:r>
+        <w:t>Added state NOT NULL column to CustomerRecords</w:t>
+      </w:r>
     </w:p>
     <w:p>
       <w:pPr>
@@ -292,193 +237,153 @@
         <w:t>: Need to develop a primitive front end layout and handle basic requests to the database to see how well it goes.</w:t>
       </w:r>
       <w:r>
-        <w:t xml:space="preserve"> (done partially with retrieval of </w:t>
-      </w:r>
-      <w:proofErr w:type="spellStart"/>
-      <w:r>
-        <w:t>customerRecords</w:t>
-      </w:r>
-      <w:proofErr w:type="spellEnd"/>
-      <w:r>
+        <w:t xml:space="preserve"> (done partially with retrieval of customerRecords)</w:t>
+      </w:r>
+    </w:p>
+    <w:p>
+      <w:pPr>
+        <w:pStyle w:val="ListBullet"/>
+      </w:pPr>
+      <w:r>
+        <w:rPr>
+          <w:b/>
+        </w:rPr>
+        <w:t>ISSUE</w:t>
+      </w:r>
+      <w:r>
+        <w:t>: The users page right now doesn’t retrieve updated results from the database until the server is restarted.</w:t>
+      </w:r>
+    </w:p>
+    <w:p>
+      <w:pPr>
+        <w:pStyle w:val="ListBullet"/>
+        <w:numPr>
+          <w:ilvl w:val="0"/>
+          <w:numId w:val="0"/>
+        </w:numPr>
+        <w:ind w:left="360" w:hanging="360"/>
+      </w:pPr>
+    </w:p>
+    <w:p>
+      <w:pPr>
+        <w:pStyle w:val="ListBullet"/>
+        <w:numPr>
+          <w:ilvl w:val="0"/>
+          <w:numId w:val="0"/>
+        </w:numPr>
+        <w:ind w:left="360" w:hanging="360"/>
+        <w:rPr>
+          <w:b/>
+        </w:rPr>
+      </w:pPr>
+      <w:r>
+        <w:rPr>
+          <w:b/>
+        </w:rPr>
+        <w:t>13 November 2016 (2hrs)</w:t>
+      </w:r>
+    </w:p>
+    <w:p>
+      <w:pPr>
+        <w:pStyle w:val="ListBullet"/>
+      </w:pPr>
+      <w:r>
+        <w:t>Tried using module.exports to export the db connection, but didn’t work</w:t>
+      </w:r>
+      <w:r>
+        <w:t xml:space="preserve"> due to unpredictable asynchronous function executions</w:t>
+      </w:r>
+      <w:r>
+        <w:t>. Had to revert to previous commit.</w:t>
+      </w:r>
+    </w:p>
+    <w:p>
+      <w:pPr>
+        <w:pStyle w:val="ListBullet"/>
+        <w:numPr>
+          <w:ilvl w:val="0"/>
+          <w:numId w:val="0"/>
+        </w:numPr>
+        <w:ind w:left="360" w:hanging="360"/>
+      </w:pPr>
+    </w:p>
+    <w:p>
+      <w:pPr>
+        <w:pStyle w:val="ListBullet"/>
+        <w:numPr>
+          <w:ilvl w:val="0"/>
+          <w:numId w:val="0"/>
+        </w:numPr>
+        <w:ind w:left="360" w:hanging="360"/>
+        <w:rPr>
+          <w:b/>
+        </w:rPr>
+      </w:pPr>
+      <w:r>
+        <w:rPr>
+          <w:b/>
+        </w:rPr>
+        <w:t>17 November 2016 (4hrs)</w:t>
+      </w:r>
+    </w:p>
+    <w:p>
+      <w:pPr>
+        <w:pStyle w:val="ListBullet"/>
+      </w:pPr>
+      <w:r>
+        <w:t>Got help from sujil in setting up a global database connection. It can make requests now.</w:t>
+      </w:r>
+    </w:p>
+    <w:p>
+      <w:pPr>
+        <w:pStyle w:val="ListBullet"/>
+      </w:pPr>
+      <w:r>
+        <w:t>Need to learn how to properly implement callback functions to wait updating displays until data is received.</w:t>
+      </w:r>
+    </w:p>
+    <w:p>
+      <w:pPr>
+        <w:pStyle w:val="ListBullet"/>
+      </w:pPr>
+      <w:r>
+        <w:t>Implement those callbacks in index.js and/or dbRequester.js</w:t>
+      </w:r>
+    </w:p>
+    <w:p>
+      <w:pPr>
+        <w:pStyle w:val="ListBullet"/>
+        <w:numPr>
+          <w:ilvl w:val="0"/>
+          <w:numId w:val="0"/>
+        </w:numPr>
+        <w:ind w:left="360" w:hanging="360"/>
+      </w:pPr>
+    </w:p>
+    <w:p>
+      <w:pPr>
+        <w:pStyle w:val="ListBullet"/>
+        <w:numPr>
+          <w:ilvl w:val="0"/>
+          <w:numId w:val="0"/>
+        </w:numPr>
+        <w:ind w:left="360" w:hanging="360"/>
+        <w:rPr>
+          <w:b/>
+        </w:rPr>
+      </w:pPr>
+      <w:r>
+        <w:rPr>
+          <w:b/>
+        </w:rPr>
+        <w:t>19 November 2016 (6hrs</w:t>
+      </w:r>
+      <w:r>
+        <w:rPr>
+          <w:b/>
+        </w:rPr>
         <w:t>)</w:t>
       </w:r>
-    </w:p>
-    <w:p>
-      <w:pPr>
-        <w:pStyle w:val="ListBullet"/>
-      </w:pPr>
-      <w:r>
-        <w:rPr>
-          <w:b/>
-        </w:rPr>
-        <w:t>ISSUE</w:t>
-      </w:r>
-      <w:r>
-        <w:t xml:space="preserve">: The </w:t>
-      </w:r>
-      <w:proofErr w:type="gramStart"/>
-      <w:r>
-        <w:t>users</w:t>
-      </w:r>
-      <w:proofErr w:type="gramEnd"/>
-      <w:r>
-        <w:t xml:space="preserve"> page right now doesn’t retrieve updated results from the database until the server is restarted.</w:t>
-      </w:r>
-    </w:p>
-    <w:p>
-      <w:pPr>
-        <w:pStyle w:val="ListBullet"/>
-        <w:numPr>
-          <w:ilvl w:val="0"/>
-          <w:numId w:val="0"/>
-        </w:numPr>
-        <w:ind w:left="360" w:hanging="360"/>
-      </w:pPr>
-    </w:p>
-    <w:p>
-      <w:pPr>
-        <w:pStyle w:val="ListBullet"/>
-        <w:numPr>
-          <w:ilvl w:val="0"/>
-          <w:numId w:val="0"/>
-        </w:numPr>
-        <w:ind w:left="360" w:hanging="360"/>
-        <w:rPr>
-          <w:b/>
-        </w:rPr>
-      </w:pPr>
-      <w:r>
-        <w:rPr>
-          <w:b/>
-        </w:rPr>
-        <w:t>13 November 2016 (2hrs)</w:t>
-      </w:r>
-    </w:p>
-    <w:p>
-      <w:pPr>
-        <w:pStyle w:val="ListBullet"/>
-      </w:pPr>
-      <w:r>
-        <w:t xml:space="preserve">Tried using </w:t>
-      </w:r>
-      <w:proofErr w:type="spellStart"/>
-      <w:r>
-        <w:t>module.exports</w:t>
-      </w:r>
-      <w:proofErr w:type="spellEnd"/>
-      <w:r>
-        <w:t xml:space="preserve"> to export the </w:t>
-      </w:r>
-      <w:proofErr w:type="spellStart"/>
-      <w:r>
-        <w:t>db</w:t>
-      </w:r>
-      <w:proofErr w:type="spellEnd"/>
-      <w:r>
-        <w:t xml:space="preserve"> connection, but didn’t work</w:t>
-      </w:r>
-      <w:r>
-        <w:t xml:space="preserve"> due to unpredictable asynchronous function executions</w:t>
-      </w:r>
-      <w:r>
-        <w:t>. Had to revert to previous commit.</w:t>
-      </w:r>
-    </w:p>
-    <w:p>
-      <w:pPr>
-        <w:pStyle w:val="ListBullet"/>
-        <w:numPr>
-          <w:ilvl w:val="0"/>
-          <w:numId w:val="0"/>
-        </w:numPr>
-        <w:ind w:left="360" w:hanging="360"/>
-      </w:pPr>
-    </w:p>
-    <w:p>
-      <w:pPr>
-        <w:pStyle w:val="ListBullet"/>
-        <w:numPr>
-          <w:ilvl w:val="0"/>
-          <w:numId w:val="0"/>
-        </w:numPr>
-        <w:ind w:left="360" w:hanging="360"/>
-        <w:rPr>
-          <w:b/>
-        </w:rPr>
-      </w:pPr>
-      <w:r>
-        <w:rPr>
-          <w:b/>
-        </w:rPr>
-        <w:t>17 November 2016 (4hrs)</w:t>
-      </w:r>
-    </w:p>
-    <w:p>
-      <w:pPr>
-        <w:pStyle w:val="ListBullet"/>
-      </w:pPr>
-      <w:r>
-        <w:t xml:space="preserve">Got help from </w:t>
-      </w:r>
-      <w:proofErr w:type="spellStart"/>
-      <w:r>
-        <w:t>sujil</w:t>
-      </w:r>
-      <w:proofErr w:type="spellEnd"/>
-      <w:r>
-        <w:t xml:space="preserve"> in setting up a global database connection. It can make requests now.</w:t>
-      </w:r>
-    </w:p>
-    <w:p>
-      <w:pPr>
-        <w:pStyle w:val="ListBullet"/>
-      </w:pPr>
-      <w:r>
-        <w:t>Need to learn how to properly implement callback functions to wait updating displays until data is received.</w:t>
-      </w:r>
-    </w:p>
-    <w:p>
-      <w:pPr>
-        <w:pStyle w:val="ListBullet"/>
-      </w:pPr>
-      <w:r>
-        <w:t>Implement those callbacks in index.js and/or dbRequester.js</w:t>
-      </w:r>
-    </w:p>
-    <w:p>
-      <w:pPr>
-        <w:pStyle w:val="ListBullet"/>
-        <w:numPr>
-          <w:ilvl w:val="0"/>
-          <w:numId w:val="0"/>
-        </w:numPr>
-        <w:ind w:left="360" w:hanging="360"/>
-      </w:pPr>
-    </w:p>
-    <w:p>
-      <w:pPr>
-        <w:pStyle w:val="ListBullet"/>
-        <w:numPr>
-          <w:ilvl w:val="0"/>
-          <w:numId w:val="0"/>
-        </w:numPr>
-        <w:ind w:left="360" w:hanging="360"/>
-        <w:rPr>
-          <w:b/>
-        </w:rPr>
-      </w:pPr>
-      <w:r>
-        <w:rPr>
-          <w:b/>
-        </w:rPr>
-        <w:t>19 November 2016 (4</w:t>
-      </w:r>
-      <w:r>
-        <w:rPr>
-          <w:b/>
-        </w:rPr>
-        <w:t>mins)</w:t>
-      </w:r>
       <w:r>
         <w:rPr>
           <w:b/>
@@ -512,15 +417,7 @@
         <w:ind w:left="720"/>
       </w:pPr>
       <w:r>
-        <w:t xml:space="preserve">Function </w:t>
-      </w:r>
-      <w:proofErr w:type="spellStart"/>
-      <w:r>
-        <w:t>RequestMaker</w:t>
-      </w:r>
-      <w:proofErr w:type="spellEnd"/>
-      <w:r>
-        <w:t xml:space="preserve"> (callback) {</w:t>
+        <w:t>Function RequestMaker (callback) {</w:t>
       </w:r>
     </w:p>
     <w:p>
@@ -598,13 +495,8 @@
         </w:numPr>
         <w:ind w:left="720"/>
       </w:pPr>
-      <w:proofErr w:type="spellStart"/>
-      <w:r>
-        <w:t>RequestMaker</w:t>
-      </w:r>
-      <w:proofErr w:type="spellEnd"/>
-      <w:r>
-        <w:t>(function (data) {</w:t>
+      <w:r>
+        <w:t>RequestMaker(function (data) {</w:t>
       </w:r>
     </w:p>
     <w:p>
@@ -702,13 +594,107 @@
     <w:p>
       <w:pPr>
         <w:pStyle w:val="ListBullet"/>
-        <w:numPr>
-          <w:ilvl w:val="0"/>
-          <w:numId w:val="0"/>
-        </w:numPr>
-      </w:pPr>
+      </w:pPr>
+      <w:r>
+        <w:t xml:space="preserve">Made a basic layout by introducing Boostrap into the design. </w:t>
+      </w:r>
+      <w:r>
+        <w:t>Used the boostrap examples on the websites named Grid and Jumbotron.</w:t>
+      </w:r>
+    </w:p>
+    <w:p>
+      <w:pPr>
+        <w:pStyle w:val="ListBullet"/>
+        <w:numPr>
+          <w:ilvl w:val="0"/>
+          <w:numId w:val="0"/>
+        </w:numPr>
+        <w:ind w:left="360" w:hanging="360"/>
+      </w:pPr>
+    </w:p>
+    <w:p>
+      <w:pPr>
+        <w:pStyle w:val="ListBullet"/>
+        <w:numPr>
+          <w:ilvl w:val="0"/>
+          <w:numId w:val="0"/>
+        </w:numPr>
+        <w:ind w:left="360" w:hanging="360"/>
+        <w:rPr>
+          <w:b/>
+        </w:rPr>
+      </w:pPr>
+      <w:r>
+        <w:rPr>
+          <w:b/>
+        </w:rPr>
+        <w:t>20 November 2016</w:t>
+      </w:r>
+    </w:p>
+    <w:p>
+      <w:pPr>
+        <w:pStyle w:val="ListBullet"/>
+      </w:pPr>
+      <w:r>
+        <w:t>Adding the SchoolRecords table today. Also adding school column (NOT NULL)</w:t>
+      </w:r>
+      <w:r>
+        <w:t xml:space="preserve"> to ShelvesRecords as i</w:t>
+      </w:r>
+      <w:r>
+        <w:t xml:space="preserve">t would simplify refining </w:t>
+      </w:r>
+      <w:r>
+        <w:t>items based on school.</w:t>
+      </w:r>
+    </w:p>
+    <w:p>
+      <w:pPr>
+        <w:pStyle w:val="ListBullet"/>
+      </w:pPr>
+      <w:r>
+        <w:t>Maybe school column should be added to CustomerRecords later but we’re letting that go for now.</w:t>
+      </w:r>
       <w:bookmarkStart w:id="0" w:name="_GoBack"/>
       <w:bookmarkEnd w:id="0"/>
+    </w:p>
+    <w:p>
+      <w:pPr>
+        <w:pStyle w:val="ListBullet"/>
+        <w:numPr>
+          <w:ilvl w:val="0"/>
+          <w:numId w:val="0"/>
+        </w:numPr>
+        <w:ind w:left="360" w:hanging="360"/>
+      </w:pPr>
+    </w:p>
+    <w:p>
+      <w:pPr>
+        <w:pStyle w:val="ListBullet"/>
+        <w:numPr>
+          <w:ilvl w:val="0"/>
+          <w:numId w:val="0"/>
+        </w:numPr>
+        <w:ind w:left="360" w:hanging="360"/>
+      </w:pPr>
+    </w:p>
+    <w:p>
+      <w:pPr>
+        <w:pStyle w:val="ListBullet"/>
+        <w:numPr>
+          <w:ilvl w:val="0"/>
+          <w:numId w:val="0"/>
+        </w:numPr>
+      </w:pPr>
+    </w:p>
+    <w:p>
+      <w:pPr>
+        <w:pStyle w:val="ListBullet"/>
+        <w:numPr>
+          <w:ilvl w:val="0"/>
+          <w:numId w:val="0"/>
+        </w:numPr>
+      </w:pPr>
     </w:p>
     <w:sectPr>
       <w:pgSz w:w="12240" w:h="15840"/>

</xml_diff>

<commit_message>
Added thumbnails on page for the books and added an imageURL column in the BookRecords DB Table
</commit_message>
<xml_diff>
--- a/log files/Log File.docx
+++ b/log files/Log File.docx
@@ -630,13 +630,28 @@
         </w:rPr>
         <w:t>20 November 2016</w:t>
       </w:r>
-    </w:p>
-    <w:p>
-      <w:pPr>
-        <w:pStyle w:val="ListBullet"/>
-      </w:pPr>
-      <w:r>
-        <w:t>Adding the SchoolRecords table today. Also adding school column (NOT NULL)</w:t>
+      <w:r>
+        <w:rPr>
+          <w:b/>
+        </w:rPr>
+        <w:t xml:space="preserve"> (4hrs)</w:t>
+      </w:r>
+    </w:p>
+    <w:p>
+      <w:pPr>
+        <w:pStyle w:val="ListBullet"/>
+      </w:pPr>
+      <w:r>
+        <w:t>Added</w:t>
+      </w:r>
+      <w:r>
+        <w:t xml:space="preserve"> the SchoolRecords</w:t>
+      </w:r>
+      <w:r>
+        <w:t xml:space="preserve"> table. Also added</w:t>
+      </w:r>
+      <w:r>
+        <w:t xml:space="preserve"> school column (NOT NULL)</w:t>
       </w:r>
       <w:r>
         <w:t xml:space="preserve"> to ShelvesRecords as i</w:t>
@@ -647,16 +662,82 @@
       <w:r>
         <w:t>items based on school.</w:t>
       </w:r>
-    </w:p>
-    <w:p>
-      <w:pPr>
-        <w:pStyle w:val="ListBullet"/>
-      </w:pPr>
-      <w:r>
-        <w:t>Maybe school column should be added to CustomerRecords later but we’re letting that go for now.</w:t>
+      <w:r>
+        <w:t xml:space="preserve"> The change is integrated into the create table SQL queries.</w:t>
+      </w:r>
+    </w:p>
+    <w:p>
+      <w:pPr>
+        <w:pStyle w:val="ListBullet"/>
+      </w:pPr>
+      <w:r>
+        <w:t>Maybe school column should be added to CustomerRecords later bu</w:t>
+      </w:r>
+      <w:r>
+        <w:t>t we’re letting that go for now</w:t>
+      </w:r>
+    </w:p>
+    <w:p>
+      <w:pPr>
+        <w:pStyle w:val="ListBullet"/>
+      </w:pPr>
+      <w:r>
+        <w:t>Made thumbnail layouts for book displays using Bootstrap and also refined the existing table displays.</w:t>
+      </w:r>
+    </w:p>
+    <w:p>
+      <w:pPr>
+        <w:pStyle w:val="ListBullet"/>
+      </w:pPr>
+      <w:r>
+        <w:rPr>
+          <w:b/>
+        </w:rPr>
+        <w:t xml:space="preserve">CHOICE OF API: </w:t>
+      </w:r>
+      <w:r>
+        <w:t>IsbnDB seems to be the best API as it also displays the price details from various vendors</w:t>
+      </w:r>
+      <w:r>
+        <w:t xml:space="preserve"> along with other details we need</w:t>
+      </w:r>
+      <w:r>
+        <w:t xml:space="preserve"> and summaries</w:t>
+      </w:r>
+      <w:r>
+        <w:t xml:space="preserve"> (No Images)</w:t>
+      </w:r>
+      <w:r>
+        <w:t>. Google API provides preview pages of books which is cool</w:t>
+      </w:r>
+      <w:r>
+        <w:t xml:space="preserve"> and images too</w:t>
+      </w:r>
+      <w:r>
+        <w:t>. Amazon seems to be more sales geared and also provides less info on query.</w:t>
+      </w:r>
+      <w:r>
+        <w:t xml:space="preserve"> </w:t>
+      </w:r>
+      <w:r>
+        <w:t>OpenLibrary.org has an easy way to retrieve images but it’s database isn’t extensive. So, maybe we’ll go with isbnDB for book’s info and Google for the images.</w:t>
+      </w:r>
+      <w:r>
+        <w:t xml:space="preserve"> IsbnDB can’t be dropped easily as it gets the rates.</w:t>
       </w:r>
       <w:bookmarkStart w:id="0" w:name="_GoBack"/>
       <w:bookmarkEnd w:id="0"/>
+    </w:p>
+    <w:p>
+      <w:pPr>
+        <w:pStyle w:val="ListBullet"/>
+      </w:pPr>
+      <w:r>
+        <w:t xml:space="preserve">Also added </w:t>
+      </w:r>
+      <w:r>
+        <w:t>url column to the BookRecords table.</w:t>
+      </w:r>
     </w:p>
     <w:p>
       <w:pPr>

</xml_diff>

<commit_message>
Properly displays thumbnails for all the books in the shelves
</commit_message>
<xml_diff>
--- a/log files/Log File.docx
+++ b/log files/Log File.docx
@@ -634,7 +634,13 @@
         <w:rPr>
           <w:b/>
         </w:rPr>
-        <w:t xml:space="preserve"> (4hrs)</w:t>
+        <w:t xml:space="preserve"> (9</w:t>
+      </w:r>
+      <w:r>
+        <w:rPr>
+          <w:b/>
+        </w:rPr>
+        <w:t>hrs)</w:t>
       </w:r>
     </w:p>
     <w:p>
@@ -724,30 +730,53 @@
       </w:r>
       <w:r>
         <w:t xml:space="preserve"> IsbnDB can’t be dropped easily as it gets the rates.</w:t>
+      </w:r>
+    </w:p>
+    <w:p>
+      <w:pPr>
+        <w:pStyle w:val="ListBullet"/>
+      </w:pPr>
+      <w:r>
+        <w:t xml:space="preserve">Also added </w:t>
+      </w:r>
+      <w:r>
+        <w:t>url column to the BookRecords table.</w:t>
+      </w:r>
+    </w:p>
+    <w:p>
+      <w:pPr>
+        <w:pStyle w:val="ListBullet"/>
+      </w:pPr>
+      <w:r>
+        <w:t>All the necessary information is retrieved and displayed in thumbnail at this point.</w:t>
+      </w:r>
+    </w:p>
+    <w:p>
+      <w:pPr>
+        <w:pStyle w:val="ListBullet"/>
+      </w:pPr>
+      <w:r>
+        <w:t>The app is capable of displaying all the books in the records successfully as thumbnails.</w:t>
+      </w:r>
+    </w:p>
+    <w:p>
+      <w:pPr>
+        <w:pStyle w:val="ListBullet"/>
+      </w:pPr>
+      <w:r>
+        <w:rPr>
+          <w:b/>
+        </w:rPr>
+        <w:t xml:space="preserve">LESSON: </w:t>
+      </w:r>
+      <w:r>
+        <w:t>Had issues with uneven height in columns, and the matchHe</w:t>
+      </w:r>
+      <w:r>
+        <w:t>ight plugin helped me solve it.</w:t>
       </w:r>
       <w:bookmarkStart w:id="0" w:name="_GoBack"/>
       <w:bookmarkEnd w:id="0"/>
-    </w:p>
-    <w:p>
-      <w:pPr>
-        <w:pStyle w:val="ListBullet"/>
-      </w:pPr>
-      <w:r>
-        <w:t xml:space="preserve">Also added </w:t>
-      </w:r>
-      <w:r>
-        <w:t>url column to the BookRecords table.</w:t>
-      </w:r>
-    </w:p>
-    <w:p>
-      <w:pPr>
-        <w:pStyle w:val="ListBullet"/>
-        <w:numPr>
-          <w:ilvl w:val="0"/>
-          <w:numId w:val="0"/>
-        </w:numPr>
-        <w:ind w:left="360" w:hanging="360"/>
-      </w:pPr>
     </w:p>
     <w:p>
       <w:pPr>

</xml_diff>

<commit_message>
Added the require statement for database.js in app.js hoping the db connection will be established during server startup
</commit_message>
<xml_diff>
--- a/log files/Log File.docx
+++ b/log files/Log File.docx
@@ -775,36 +775,44 @@
       <w:r>
         <w:t>ight plugin helped me solve it.</w:t>
       </w:r>
+    </w:p>
+    <w:p>
+      <w:pPr>
+        <w:pStyle w:val="ListBullet"/>
+        <w:numPr>
+          <w:ilvl w:val="0"/>
+          <w:numId w:val="0"/>
+        </w:numPr>
+        <w:ind w:left="360" w:hanging="360"/>
+      </w:pPr>
+    </w:p>
+    <w:p>
+      <w:pPr>
+        <w:pStyle w:val="ListBullet"/>
+        <w:numPr>
+          <w:ilvl w:val="0"/>
+          <w:numId w:val="0"/>
+        </w:numPr>
+        <w:rPr>
+          <w:b/>
+        </w:rPr>
+      </w:pPr>
+      <w:r>
+        <w:rPr>
+          <w:b/>
+        </w:rPr>
+        <w:t>25 November 2016 (15mins)</w:t>
+      </w:r>
+    </w:p>
+    <w:p>
+      <w:pPr>
+        <w:pStyle w:val="ListBullet"/>
+      </w:pPr>
+      <w:r>
+        <w:t>Added the require statement for the Database.js in app.js hoping that it will allow the connection to be set initially when the server is started. Previously the connection was done when the index page was loaded. Seemed to be working fine locally.</w:t>
+      </w:r>
       <w:bookmarkStart w:id="0" w:name="_GoBack"/>
       <w:bookmarkEnd w:id="0"/>
-    </w:p>
-    <w:p>
-      <w:pPr>
-        <w:pStyle w:val="ListBullet"/>
-        <w:numPr>
-          <w:ilvl w:val="0"/>
-          <w:numId w:val="0"/>
-        </w:numPr>
-        <w:ind w:left="360" w:hanging="360"/>
-      </w:pPr>
-    </w:p>
-    <w:p>
-      <w:pPr>
-        <w:pStyle w:val="ListBullet"/>
-        <w:numPr>
-          <w:ilvl w:val="0"/>
-          <w:numId w:val="0"/>
-        </w:numPr>
-      </w:pPr>
-    </w:p>
-    <w:p>
-      <w:pPr>
-        <w:pStyle w:val="ListBullet"/>
-        <w:numPr>
-          <w:ilvl w:val="0"/>
-          <w:numId w:val="0"/>
-        </w:numPr>
-      </w:pPr>
     </w:p>
     <w:sectPr>
       <w:pgSz w:w="12240" w:h="15840"/>

</xml_diff>

<commit_message>
Added a search bar and changed font
</commit_message>
<xml_diff>
--- a/log files/Log File.docx
+++ b/log files/Log File.docx
@@ -810,6 +810,163 @@
       </w:pPr>
       <w:r>
         <w:t>Added the require statement for the Database.js in app.js hoping that it will allow the connection to be set initially when the server is started. Previously the connection was done when the index page was loaded. Seemed to be working fine locally.</w:t>
+      </w:r>
+    </w:p>
+    <w:p>
+      <w:pPr>
+        <w:pStyle w:val="ListBullet"/>
+        <w:numPr>
+          <w:ilvl w:val="0"/>
+          <w:numId w:val="0"/>
+        </w:numPr>
+        <w:ind w:left="360" w:hanging="360"/>
+      </w:pPr>
+    </w:p>
+    <w:p>
+      <w:pPr>
+        <w:pStyle w:val="ListBullet"/>
+        <w:numPr>
+          <w:ilvl w:val="0"/>
+          <w:numId w:val="0"/>
+        </w:numPr>
+        <w:ind w:left="360" w:hanging="360"/>
+        <w:rPr>
+          <w:b/>
+        </w:rPr>
+      </w:pPr>
+      <w:r>
+        <w:rPr>
+          <w:b/>
+        </w:rPr>
+        <w:t>17 December 2016 (15mins)</w:t>
+      </w:r>
+    </w:p>
+    <w:p>
+      <w:pPr>
+        <w:pStyle w:val="ListBullet"/>
+      </w:pPr>
+      <w:r>
+        <w:t>Exported the connection object instead of the request object from database.js. Created request object inside dbRequests.js while making a request so that the if a request is made it can pick a fresh available connection from the pool.</w:t>
+      </w:r>
+    </w:p>
+    <w:p>
+      <w:pPr>
+        <w:pStyle w:val="ListBullet"/>
+      </w:pPr>
+      <w:r>
+        <w:rPr>
+          <w:b/>
+        </w:rPr>
+        <w:t>Update</w:t>
+      </w:r>
+      <w:r>
+        <w:t>: This seems to have solved the issue of failing to make db requests after few hours of server startup. Website has been up and running for almost a day without any errors while loading.</w:t>
+      </w:r>
+    </w:p>
+    <w:p>
+      <w:pPr>
+        <w:pStyle w:val="ListBullet"/>
+        <w:numPr>
+          <w:ilvl w:val="0"/>
+          <w:numId w:val="0"/>
+        </w:numPr>
+        <w:ind w:left="360" w:hanging="360"/>
+        <w:rPr>
+          <w:b/>
+        </w:rPr>
+      </w:pPr>
+    </w:p>
+    <w:p>
+      <w:pPr>
+        <w:pStyle w:val="ListBullet"/>
+        <w:numPr>
+          <w:ilvl w:val="0"/>
+          <w:numId w:val="0"/>
+        </w:numPr>
+        <w:ind w:left="360" w:hanging="360"/>
+        <w:rPr>
+          <w:b/>
+        </w:rPr>
+      </w:pPr>
+      <w:r>
+        <w:rPr>
+          <w:b/>
+        </w:rPr>
+        <w:lastRenderedPageBreak/>
+        <w:t>18 December 2016 (4hours)</w:t>
+      </w:r>
+    </w:p>
+    <w:p>
+      <w:pPr>
+        <w:pStyle w:val="ListBullet"/>
+      </w:pPr>
+      <w:r>
+        <w:t xml:space="preserve">Added the search bar and experimented with freezing it at top. </w:t>
+      </w:r>
+      <w:r>
+        <w:rPr>
+          <w:b/>
+        </w:rPr>
+        <w:t>Not a good idea</w:t>
+      </w:r>
+      <w:r>
+        <w:t xml:space="preserve"> to freeze.</w:t>
+      </w:r>
+    </w:p>
+    <w:p>
+      <w:pPr>
+        <w:pStyle w:val="ListBullet"/>
+      </w:pPr>
+      <w:r>
+        <w:t xml:space="preserve">Experimented with </w:t>
+      </w:r>
+      <w:r>
+        <w:t>displaying two</w:t>
+      </w:r>
+      <w:r>
+        <w:t xml:space="preserve"> columns of items on phone</w:t>
+      </w:r>
+      <w:r>
+        <w:rPr>
+          <w:b/>
+        </w:rPr>
+        <w:t>. Not a good idea.</w:t>
+      </w:r>
+    </w:p>
+    <w:p>
+      <w:pPr>
+        <w:pStyle w:val="ListBullet"/>
+      </w:pPr>
+      <w:r>
+        <w:t>Experimented with some color contrasts and found something decent for now.</w:t>
+      </w:r>
+    </w:p>
+    <w:p>
+      <w:pPr>
+        <w:pStyle w:val="ListBullet"/>
+      </w:pPr>
+      <w:r>
+        <w:rPr>
+          <w:b/>
+        </w:rPr>
+        <w:t xml:space="preserve">FONT CHANGE: </w:t>
+      </w:r>
+      <w:r>
+        <w:t>Just need to include it in layout.js and drop it in custom css.</w:t>
+      </w:r>
+    </w:p>
+    <w:p>
+      <w:pPr>
+        <w:pStyle w:val="ListBullet"/>
+      </w:pPr>
+      <w:r>
+        <w:rPr>
+          <w:b/>
+        </w:rPr>
+        <w:t>ISSUE:</w:t>
+      </w:r>
+      <w:r>
+        <w:t xml:space="preserve"> The search button doesn’t seem to be functioning because it doesn’t change at hover.</w:t>
       </w:r>
       <w:bookmarkStart w:id="0" w:name="_GoBack"/>
       <w:bookmarkEnd w:id="0"/>
@@ -1250,7 +1407,6 @@
   <w:style w:type="character" w:default="1" w:styleId="DefaultParagraphFont">
     <w:name w:val="Default Paragraph Font"/>
     <w:uiPriority w:val="1"/>
-    <w:semiHidden/>
     <w:unhideWhenUsed/>
   </w:style>
   <w:style w:type="table" w:default="1" w:styleId="TableNormal">

</xml_diff>

<commit_message>
Search bar master query added and tested. Need to integrate to the webpage
</commit_message>
<xml_diff>
--- a/log files/Log File.docx
+++ b/log files/Log File.docx
@@ -6,9 +6,11 @@
       <w:pPr>
         <w:jc w:val="center"/>
       </w:pPr>
+      <w:proofErr w:type="spellStart"/>
       <w:r>
         <w:t>Booksterdam</w:t>
       </w:r>
+      <w:proofErr w:type="spellEnd"/>
       <w:r>
         <w:t xml:space="preserve"> Log</w:t>
       </w:r>
@@ -115,7 +117,23 @@
         <w:ind w:left="720"/>
       </w:pPr>
       <w:r>
-        <w:t>Make ISBN Not Null in ShelvesRecords as well, since there is no way to display book details if the user doesn’t provide ISBN. All we will be able to see is the BookID, seller info and price but no details of the book.</w:t>
+        <w:t xml:space="preserve">Make ISBN Not Null in </w:t>
+      </w:r>
+      <w:proofErr w:type="spellStart"/>
+      <w:r>
+        <w:t>ShelvesRecords</w:t>
+      </w:r>
+      <w:proofErr w:type="spellEnd"/>
+      <w:r>
+        <w:t xml:space="preserve"> as well, since there is no way to display book details if the user doesn’t provide ISBN. All we will be able to see is the </w:t>
+      </w:r>
+      <w:proofErr w:type="spellStart"/>
+      <w:r>
+        <w:t>BookID</w:t>
+      </w:r>
+      <w:proofErr w:type="spellEnd"/>
+      <w:r>
+        <w:t>, seller info and price but no details of the book.</w:t>
       </w:r>
       <w:r>
         <w:t xml:space="preserve"> </w:t>
@@ -204,24 +222,61 @@
         <w:pStyle w:val="ListBullet"/>
       </w:pPr>
       <w:r>
-        <w:t>Changed datatype of ISBN in BookRecords and ShelvesRecords to BIGINT.</w:t>
-      </w:r>
-    </w:p>
-    <w:p>
-      <w:pPr>
-        <w:pStyle w:val="ListBullet"/>
-      </w:pPr>
-      <w:r>
-        <w:t>Also made ISBN in ShelvesRecords NOT NULL.</w:t>
-      </w:r>
-    </w:p>
-    <w:p>
-      <w:pPr>
-        <w:pStyle w:val="ListBullet"/>
-      </w:pPr>
-      <w:r>
-        <w:t>Added state NOT NULL column to CustomerRecords</w:t>
-      </w:r>
+        <w:t xml:space="preserve">Changed </w:t>
+      </w:r>
+      <w:proofErr w:type="spellStart"/>
+      <w:r>
+        <w:t>datatype</w:t>
+      </w:r>
+      <w:proofErr w:type="spellEnd"/>
+      <w:r>
+        <w:t xml:space="preserve"> of ISBN in </w:t>
+      </w:r>
+      <w:proofErr w:type="spellStart"/>
+      <w:r>
+        <w:t>BookRecords</w:t>
+      </w:r>
+      <w:proofErr w:type="spellEnd"/>
+      <w:r>
+        <w:t xml:space="preserve"> and </w:t>
+      </w:r>
+      <w:proofErr w:type="spellStart"/>
+      <w:r>
+        <w:t>ShelvesRecords</w:t>
+      </w:r>
+      <w:proofErr w:type="spellEnd"/>
+      <w:r>
+        <w:t xml:space="preserve"> to BIGINT.</w:t>
+      </w:r>
+    </w:p>
+    <w:p>
+      <w:pPr>
+        <w:pStyle w:val="ListBullet"/>
+      </w:pPr>
+      <w:r>
+        <w:t xml:space="preserve">Also made ISBN in </w:t>
+      </w:r>
+      <w:proofErr w:type="spellStart"/>
+      <w:r>
+        <w:t>ShelvesRecords</w:t>
+      </w:r>
+      <w:proofErr w:type="spellEnd"/>
+      <w:r>
+        <w:t xml:space="preserve"> NOT NULL.</w:t>
+      </w:r>
+    </w:p>
+    <w:p>
+      <w:pPr>
+        <w:pStyle w:val="ListBullet"/>
+      </w:pPr>
+      <w:r>
+        <w:t xml:space="preserve">Added state NOT NULL column to </w:t>
+      </w:r>
+      <w:proofErr w:type="spellStart"/>
+      <w:r>
+        <w:t>CustomerRecords</w:t>
+      </w:r>
+      <w:proofErr w:type="spellEnd"/>
     </w:p>
     <w:p>
       <w:pPr>
@@ -237,7 +292,15 @@
         <w:t>: Need to develop a primitive front end layout and handle basic requests to the database to see how well it goes.</w:t>
       </w:r>
       <w:r>
-        <w:t xml:space="preserve"> (done partially with retrieval of customerRecords)</w:t>
+        <w:t xml:space="preserve"> (done partially with retrieval of </w:t>
+      </w:r>
+      <w:proofErr w:type="spellStart"/>
+      <w:r>
+        <w:t>customerRecords</w:t>
+      </w:r>
+      <w:proofErr w:type="spellEnd"/>
+      <w:r>
+        <w:t>)</w:t>
       </w:r>
     </w:p>
     <w:p>
@@ -251,7 +314,15 @@
         <w:t>ISSUE</w:t>
       </w:r>
       <w:r>
-        <w:t>: The users page right now doesn’t retrieve updated results from the database until the server is restarted.</w:t>
+        <w:t xml:space="preserve">: The </w:t>
+      </w:r>
+      <w:proofErr w:type="gramStart"/>
+      <w:r>
+        <w:t>users</w:t>
+      </w:r>
+      <w:proofErr w:type="gramEnd"/>
+      <w:r>
+        <w:t xml:space="preserve"> page right now doesn’t retrieve updated results from the database until the server is restarted.</w:t>
       </w:r>
     </w:p>
     <w:p>
@@ -288,7 +359,23 @@
         <w:pStyle w:val="ListBullet"/>
       </w:pPr>
       <w:r>
-        <w:t>Tried using module.exports to export the db connection, but didn’t work</w:t>
+        <w:t xml:space="preserve">Tried using </w:t>
+      </w:r>
+      <w:proofErr w:type="spellStart"/>
+      <w:r>
+        <w:t>module.exports</w:t>
+      </w:r>
+      <w:proofErr w:type="spellEnd"/>
+      <w:r>
+        <w:t xml:space="preserve"> to export the </w:t>
+      </w:r>
+      <w:proofErr w:type="spellStart"/>
+      <w:r>
+        <w:t>db</w:t>
+      </w:r>
+      <w:proofErr w:type="spellEnd"/>
+      <w:r>
+        <w:t xml:space="preserve"> connection, but didn’t work</w:t>
       </w:r>
       <w:r>
         <w:t xml:space="preserve"> due to unpredictable asynchronous function executions</w:t>
@@ -331,7 +418,15 @@
         <w:pStyle w:val="ListBullet"/>
       </w:pPr>
       <w:r>
-        <w:t>Got help from sujil in setting up a global database connection. It can make requests now.</w:t>
+        <w:t xml:space="preserve">Got help from </w:t>
+      </w:r>
+      <w:proofErr w:type="spellStart"/>
+      <w:r>
+        <w:t>sujil</w:t>
+      </w:r>
+      <w:proofErr w:type="spellEnd"/>
+      <w:r>
+        <w:t xml:space="preserve"> in setting up a global database connection. It can make requests now.</w:t>
       </w:r>
     </w:p>
     <w:p>
@@ -417,7 +512,15 @@
         <w:ind w:left="720"/>
       </w:pPr>
       <w:r>
-        <w:t>Function RequestMaker (callback) {</w:t>
+        <w:t xml:space="preserve">Function </w:t>
+      </w:r>
+      <w:proofErr w:type="spellStart"/>
+      <w:r>
+        <w:t>RequestMaker</w:t>
+      </w:r>
+      <w:proofErr w:type="spellEnd"/>
+      <w:r>
+        <w:t xml:space="preserve"> (callback) {</w:t>
       </w:r>
     </w:p>
     <w:p>
@@ -495,8 +598,13 @@
         </w:numPr>
         <w:ind w:left="720"/>
       </w:pPr>
-      <w:r>
-        <w:t>RequestMaker(function (data) {</w:t>
+      <w:proofErr w:type="spellStart"/>
+      <w:r>
+        <w:t>RequestMaker</w:t>
+      </w:r>
+      <w:proofErr w:type="spellEnd"/>
+      <w:r>
+        <w:t>(function (data) {</w:t>
       </w:r>
     </w:p>
     <w:p>
@@ -596,10 +704,34 @@
         <w:pStyle w:val="ListBullet"/>
       </w:pPr>
       <w:r>
-        <w:t xml:space="preserve">Made a basic layout by introducing Boostrap into the design. </w:t>
-      </w:r>
-      <w:r>
-        <w:t>Used the boostrap examples on the websites named Grid and Jumbotron.</w:t>
+        <w:t xml:space="preserve">Made a basic layout by introducing </w:t>
+      </w:r>
+      <w:proofErr w:type="spellStart"/>
+      <w:r>
+        <w:t>Boostrap</w:t>
+      </w:r>
+      <w:proofErr w:type="spellEnd"/>
+      <w:r>
+        <w:t xml:space="preserve"> into the design. </w:t>
+      </w:r>
+      <w:r>
+        <w:t xml:space="preserve">Used the </w:t>
+      </w:r>
+      <w:proofErr w:type="spellStart"/>
+      <w:r>
+        <w:t>boostrap</w:t>
+      </w:r>
+      <w:proofErr w:type="spellEnd"/>
+      <w:r>
+        <w:t xml:space="preserve"> examples on the websites named Grid and </w:t>
+      </w:r>
+      <w:proofErr w:type="spellStart"/>
+      <w:r>
+        <w:t>Jumbotron</w:t>
+      </w:r>
+      <w:proofErr w:type="spellEnd"/>
+      <w:r>
+        <w:t>.</w:t>
       </w:r>
     </w:p>
     <w:p>
@@ -651,8 +783,13 @@
         <w:t>Added</w:t>
       </w:r>
       <w:r>
-        <w:t xml:space="preserve"> the SchoolRecords</w:t>
-      </w:r>
+        <w:t xml:space="preserve"> the </w:t>
+      </w:r>
+      <w:proofErr w:type="spellStart"/>
+      <w:r>
+        <w:t>SchoolRecords</w:t>
+      </w:r>
+      <w:proofErr w:type="spellEnd"/>
       <w:r>
         <w:t xml:space="preserve"> table. Also added</w:t>
       </w:r>
@@ -660,7 +797,15 @@
         <w:t xml:space="preserve"> school column (NOT NULL)</w:t>
       </w:r>
       <w:r>
-        <w:t xml:space="preserve"> to ShelvesRecords as i</w:t>
+        <w:t xml:space="preserve"> to </w:t>
+      </w:r>
+      <w:proofErr w:type="spellStart"/>
+      <w:r>
+        <w:t>ShelvesRecords</w:t>
+      </w:r>
+      <w:proofErr w:type="spellEnd"/>
+      <w:r>
+        <w:t xml:space="preserve"> as i</w:t>
       </w:r>
       <w:r>
         <w:t xml:space="preserve">t would simplify refining </w:t>
@@ -677,7 +822,15 @@
         <w:pStyle w:val="ListBullet"/>
       </w:pPr>
       <w:r>
-        <w:t>Maybe school column should be added to CustomerRecords later bu</w:t>
+        <w:t xml:space="preserve">Maybe school column should be added to </w:t>
+      </w:r>
+      <w:proofErr w:type="spellStart"/>
+      <w:r>
+        <w:t>CustomerRecords</w:t>
+      </w:r>
+      <w:proofErr w:type="spellEnd"/>
+      <w:r>
+        <w:t xml:space="preserve"> later bu</w:t>
       </w:r>
       <w:r>
         <w:t>t we’re letting that go for now</w:t>
@@ -701,8 +854,13 @@
         </w:rPr>
         <w:t xml:space="preserve">CHOICE OF API: </w:t>
       </w:r>
-      <w:r>
-        <w:t>IsbnDB seems to be the best API as it also displays the price details from various vendors</w:t>
+      <w:proofErr w:type="spellStart"/>
+      <w:r>
+        <w:t>IsbnDB</w:t>
+      </w:r>
+      <w:proofErr w:type="spellEnd"/>
+      <w:r>
+        <w:t xml:space="preserve"> seems to be the best API as it also displays the price details from various vendors</w:t>
       </w:r>
       <w:r>
         <w:t xml:space="preserve"> along with other details we need</w:t>
@@ -726,10 +884,34 @@
         <w:t xml:space="preserve"> </w:t>
       </w:r>
       <w:r>
-        <w:t>OpenLibrary.org has an easy way to retrieve images but it’s database isn’t extensive. So, maybe we’ll go with isbnDB for book’s info and Google for the images.</w:t>
-      </w:r>
-      <w:r>
-        <w:t xml:space="preserve"> IsbnDB can’t be dropped easily as it gets the rates.</w:t>
+        <w:t xml:space="preserve">OpenLibrary.org has an easy way to retrieve images but </w:t>
+      </w:r>
+      <w:proofErr w:type="gramStart"/>
+      <w:r>
+        <w:t>it’s</w:t>
+      </w:r>
+      <w:proofErr w:type="gramEnd"/>
+      <w:r>
+        <w:t xml:space="preserve"> database isn’t extensive. So, maybe we’ll go with </w:t>
+      </w:r>
+      <w:proofErr w:type="spellStart"/>
+      <w:r>
+        <w:t>isbnDB</w:t>
+      </w:r>
+      <w:proofErr w:type="spellEnd"/>
+      <w:r>
+        <w:t xml:space="preserve"> for book’s info and Google for the images.</w:t>
+      </w:r>
+      <w:r>
+        <w:t xml:space="preserve"> </w:t>
+      </w:r>
+      <w:proofErr w:type="spellStart"/>
+      <w:r>
+        <w:t>IsbnDB</w:t>
+      </w:r>
+      <w:proofErr w:type="spellEnd"/>
+      <w:r>
+        <w:t xml:space="preserve"> can’t be dropped easily as it gets the rates.</w:t>
       </w:r>
     </w:p>
     <w:p>
@@ -739,8 +921,23 @@
       <w:r>
         <w:t xml:space="preserve">Also added </w:t>
       </w:r>
-      <w:r>
-        <w:t>url column to the BookRecords table.</w:t>
+      <w:proofErr w:type="spellStart"/>
+      <w:proofErr w:type="gramStart"/>
+      <w:r>
+        <w:t>url</w:t>
+      </w:r>
+      <w:proofErr w:type="spellEnd"/>
+      <w:proofErr w:type="gramEnd"/>
+      <w:r>
+        <w:t xml:space="preserve"> column to the </w:t>
+      </w:r>
+      <w:proofErr w:type="spellStart"/>
+      <w:r>
+        <w:t>BookRecords</w:t>
+      </w:r>
+      <w:proofErr w:type="spellEnd"/>
+      <w:r>
+        <w:t xml:space="preserve"> table.</w:t>
       </w:r>
     </w:p>
     <w:p>
@@ -770,10 +967,18 @@
         <w:t xml:space="preserve">LESSON: </w:t>
       </w:r>
       <w:r>
-        <w:t>Had issues with uneven height in columns, and the matchHe</w:t>
-      </w:r>
-      <w:r>
-        <w:t>ight plugin helped me solve it.</w:t>
+        <w:t xml:space="preserve">Had issues with uneven height in columns, and the </w:t>
+      </w:r>
+      <w:proofErr w:type="spellStart"/>
+      <w:r>
+        <w:t>matchHe</w:t>
+      </w:r>
+      <w:r>
+        <w:t>ight</w:t>
+      </w:r>
+      <w:proofErr w:type="spellEnd"/>
+      <w:r>
+        <w:t xml:space="preserve"> plugin helped me solve it.</w:t>
       </w:r>
     </w:p>
     <w:p>
@@ -846,7 +1051,15 @@
         <w:pStyle w:val="ListBullet"/>
       </w:pPr>
       <w:r>
-        <w:t>Exported the connection object instead of the request object from database.js. Created request object inside dbRequests.js while making a request so that the if a request is made it can pick a fresh available connection from the pool.</w:t>
+        <w:t xml:space="preserve">Exported the connection object instead of the request object from database.js. Created request object inside dbRequests.js while making a request so that </w:t>
+      </w:r>
+      <w:proofErr w:type="gramStart"/>
+      <w:r>
+        <w:t>the if</w:t>
+      </w:r>
+      <w:proofErr w:type="gramEnd"/>
+      <w:r>
+        <w:t xml:space="preserve"> a request is made it can pick a fresh available connection from the pool.</w:t>
       </w:r>
     </w:p>
     <w:p>
@@ -860,7 +1073,15 @@
         <w:t>Update</w:t>
       </w:r>
       <w:r>
-        <w:t>: This seems to have solved the issue of failing to make db requests after few hours of server startup. Website has been up and running for almost a day without any errors while loading.</w:t>
+        <w:t xml:space="preserve">: This seems to have solved the issue of failing to make </w:t>
+      </w:r>
+      <w:proofErr w:type="spellStart"/>
+      <w:r>
+        <w:t>db</w:t>
+      </w:r>
+      <w:proofErr w:type="spellEnd"/>
+      <w:r>
+        <w:t xml:space="preserve"> requests after few hours of server startup. Website has been up and running for almost a day without any errors while loading.</w:t>
       </w:r>
     </w:p>
     <w:p>
@@ -952,7 +1173,15 @@
         <w:t xml:space="preserve">FONT CHANGE: </w:t>
       </w:r>
       <w:r>
-        <w:t>Just need to include it in layout.js and drop it in custom css.</w:t>
+        <w:t xml:space="preserve">Just need to include it in layout.js and drop it in custom </w:t>
+      </w:r>
+      <w:proofErr w:type="spellStart"/>
+      <w:r>
+        <w:t>css</w:t>
+      </w:r>
+      <w:proofErr w:type="spellEnd"/>
+      <w:r>
+        <w:t>.</w:t>
       </w:r>
     </w:p>
     <w:p>
@@ -967,9 +1196,113 @@
       </w:r>
       <w:r>
         <w:t xml:space="preserve"> The search button doesn’t seem to be functioning because it doesn’t change at hover.</w:t>
+      </w:r>
+    </w:p>
+    <w:p>
+      <w:pPr>
+        <w:pStyle w:val="ListBullet"/>
+        <w:numPr>
+          <w:ilvl w:val="0"/>
+          <w:numId w:val="0"/>
+        </w:numPr>
+        <w:ind w:left="360" w:hanging="360"/>
+      </w:pPr>
+    </w:p>
+    <w:p>
+      <w:pPr>
+        <w:pStyle w:val="ListBullet"/>
+        <w:numPr>
+          <w:ilvl w:val="0"/>
+          <w:numId w:val="0"/>
+        </w:numPr>
+        <w:ind w:left="360" w:hanging="360"/>
+        <w:rPr>
+          <w:b/>
+        </w:rPr>
+      </w:pPr>
+      <w:r>
+        <w:rPr>
+          <w:b/>
+        </w:rPr>
+        <w:t>19 December 2016 (1.5hours)</w:t>
+      </w:r>
+    </w:p>
+    <w:p>
+      <w:pPr>
+        <w:pStyle w:val="ListBullet"/>
+      </w:pPr>
+      <w:r>
+        <w:t>Added a query to display matching results based on what the user enters in search bar.</w:t>
+      </w:r>
+    </w:p>
+    <w:p>
+      <w:pPr>
+        <w:pStyle w:val="ListBullet"/>
+      </w:pPr>
+      <w:r>
+        <w:t xml:space="preserve">The query searches matches in order of ISBN, title, author, publisher, </w:t>
+      </w:r>
+      <w:proofErr w:type="gramStart"/>
+      <w:r>
+        <w:t>school</w:t>
+      </w:r>
+      <w:proofErr w:type="gramEnd"/>
+      <w:r>
+        <w:t>. Can add more.</w:t>
+      </w:r>
+    </w:p>
+    <w:p>
+      <w:pPr>
+        <w:pStyle w:val="ListBullet"/>
+      </w:pPr>
+      <w:r>
+        <w:t xml:space="preserve">Query has been parameterized to handle </w:t>
+      </w:r>
+      <w:proofErr w:type="spellStart"/>
+      <w:r>
+        <w:t>sql</w:t>
+      </w:r>
+      <w:proofErr w:type="spellEnd"/>
+      <w:r>
+        <w:t xml:space="preserve"> injection. Tested with selections.</w:t>
+      </w:r>
+    </w:p>
+    <w:p>
+      <w:pPr>
+        <w:pStyle w:val="ListBullet"/>
+      </w:pPr>
+      <w:r>
+        <w:t>Search results are quite satisfactory.</w:t>
+      </w:r>
+    </w:p>
+    <w:p>
+      <w:pPr>
+        <w:pStyle w:val="ListBullet"/>
+      </w:pPr>
+      <w:r>
+        <w:rPr>
+          <w:b/>
+        </w:rPr>
+        <w:t xml:space="preserve">NEXT: </w:t>
+      </w:r>
+      <w:r>
+        <w:t>Need</w:t>
       </w:r>
       <w:bookmarkStart w:id="0" w:name="_GoBack"/>
       <w:bookmarkEnd w:id="0"/>
+      <w:r>
+        <w:t xml:space="preserve"> to divide webpage to sections to refresh selected view based on </w:t>
+      </w:r>
+      <w:proofErr w:type="spellStart"/>
+      <w:proofErr w:type="gramStart"/>
+      <w:r>
+        <w:t>ajax</w:t>
+      </w:r>
+      <w:proofErr w:type="spellEnd"/>
+      <w:proofErr w:type="gramEnd"/>
+      <w:r>
+        <w:t xml:space="preserve"> requests. Start with the Shelves view. Also integrate Ajax calls to make use of the search feature ASAP!</w:t>
+      </w:r>
     </w:p>
     <w:sectPr>
       <w:pgSz w:w="12240" w:h="15840"/>
@@ -1407,6 +1740,7 @@
   <w:style w:type="character" w:default="1" w:styleId="DefaultParagraphFont">
     <w:name w:val="Default Paragraph Font"/>
     <w:uiPriority w:val="1"/>
+    <w:semiHidden/>
     <w:unhideWhenUsed/>
   </w:style>
   <w:style w:type="table" w:default="1" w:styleId="TableNormal">

</xml_diff>

<commit_message>
Search results successfully displayed, jade templates divided
</commit_message>
<xml_diff>
--- a/log files/Log File.docx
+++ b/log files/Log File.docx
@@ -6,11 +6,9 @@
       <w:pPr>
         <w:jc w:val="center"/>
       </w:pPr>
-      <w:proofErr w:type="spellStart"/>
       <w:r>
         <w:t>Booksterdam</w:t>
       </w:r>
-      <w:proofErr w:type="spellEnd"/>
       <w:r>
         <w:t xml:space="preserve"> Log</w:t>
       </w:r>
@@ -117,23 +115,7 @@
         <w:ind w:left="720"/>
       </w:pPr>
       <w:r>
-        <w:t xml:space="preserve">Make ISBN Not Null in </w:t>
-      </w:r>
-      <w:proofErr w:type="spellStart"/>
-      <w:r>
-        <w:t>ShelvesRecords</w:t>
-      </w:r>
-      <w:proofErr w:type="spellEnd"/>
-      <w:r>
-        <w:t xml:space="preserve"> as well, since there is no way to display book details if the user doesn’t provide ISBN. All we will be able to see is the </w:t>
-      </w:r>
-      <w:proofErr w:type="spellStart"/>
-      <w:r>
-        <w:t>BookID</w:t>
-      </w:r>
-      <w:proofErr w:type="spellEnd"/>
-      <w:r>
-        <w:t>, seller info and price but no details of the book.</w:t>
+        <w:t>Make ISBN Not Null in ShelvesRecords as well, since there is no way to display book details if the user doesn’t provide ISBN. All we will be able to see is the BookID, seller info and price but no details of the book.</w:t>
       </w:r>
       <w:r>
         <w:t xml:space="preserve"> </w:t>
@@ -222,61 +204,24 @@
         <w:pStyle w:val="ListBullet"/>
       </w:pPr>
       <w:r>
-        <w:t xml:space="preserve">Changed </w:t>
-      </w:r>
-      <w:proofErr w:type="spellStart"/>
-      <w:r>
-        <w:t>datatype</w:t>
-      </w:r>
-      <w:proofErr w:type="spellEnd"/>
-      <w:r>
-        <w:t xml:space="preserve"> of ISBN in </w:t>
-      </w:r>
-      <w:proofErr w:type="spellStart"/>
-      <w:r>
-        <w:t>BookRecords</w:t>
-      </w:r>
-      <w:proofErr w:type="spellEnd"/>
-      <w:r>
-        <w:t xml:space="preserve"> and </w:t>
-      </w:r>
-      <w:proofErr w:type="spellStart"/>
-      <w:r>
-        <w:t>ShelvesRecords</w:t>
-      </w:r>
-      <w:proofErr w:type="spellEnd"/>
-      <w:r>
-        <w:t xml:space="preserve"> to BIGINT.</w:t>
-      </w:r>
-    </w:p>
-    <w:p>
-      <w:pPr>
-        <w:pStyle w:val="ListBullet"/>
-      </w:pPr>
-      <w:r>
-        <w:t xml:space="preserve">Also made ISBN in </w:t>
-      </w:r>
-      <w:proofErr w:type="spellStart"/>
-      <w:r>
-        <w:t>ShelvesRecords</w:t>
-      </w:r>
-      <w:proofErr w:type="spellEnd"/>
-      <w:r>
-        <w:t xml:space="preserve"> NOT NULL.</w:t>
-      </w:r>
-    </w:p>
-    <w:p>
-      <w:pPr>
-        <w:pStyle w:val="ListBullet"/>
-      </w:pPr>
-      <w:r>
-        <w:t xml:space="preserve">Added state NOT NULL column to </w:t>
-      </w:r>
-      <w:proofErr w:type="spellStart"/>
-      <w:r>
-        <w:t>CustomerRecords</w:t>
-      </w:r>
-      <w:proofErr w:type="spellEnd"/>
+        <w:t>Changed datatype of ISBN in BookRecords and ShelvesRecords to BIGINT.</w:t>
+      </w:r>
+    </w:p>
+    <w:p>
+      <w:pPr>
+        <w:pStyle w:val="ListBullet"/>
+      </w:pPr>
+      <w:r>
+        <w:t>Also made ISBN in ShelvesRecords NOT NULL.</w:t>
+      </w:r>
+    </w:p>
+    <w:p>
+      <w:pPr>
+        <w:pStyle w:val="ListBullet"/>
+      </w:pPr>
+      <w:r>
+        <w:t>Added state NOT NULL column to CustomerRecords</w:t>
+      </w:r>
     </w:p>
     <w:p>
       <w:pPr>
@@ -292,193 +237,153 @@
         <w:t>: Need to develop a primitive front end layout and handle basic requests to the database to see how well it goes.</w:t>
       </w:r>
       <w:r>
-        <w:t xml:space="preserve"> (done partially with retrieval of </w:t>
-      </w:r>
-      <w:proofErr w:type="spellStart"/>
-      <w:r>
-        <w:t>customerRecords</w:t>
-      </w:r>
-      <w:proofErr w:type="spellEnd"/>
-      <w:r>
+        <w:t xml:space="preserve"> (done partially with retrieval of customerRecords)</w:t>
+      </w:r>
+    </w:p>
+    <w:p>
+      <w:pPr>
+        <w:pStyle w:val="ListBullet"/>
+      </w:pPr>
+      <w:r>
+        <w:rPr>
+          <w:b/>
+        </w:rPr>
+        <w:t>ISSUE</w:t>
+      </w:r>
+      <w:r>
+        <w:t>: The users page right now doesn’t retrieve updated results from the database until the server is restarted.</w:t>
+      </w:r>
+    </w:p>
+    <w:p>
+      <w:pPr>
+        <w:pStyle w:val="ListBullet"/>
+        <w:numPr>
+          <w:ilvl w:val="0"/>
+          <w:numId w:val="0"/>
+        </w:numPr>
+        <w:ind w:left="360" w:hanging="360"/>
+      </w:pPr>
+    </w:p>
+    <w:p>
+      <w:pPr>
+        <w:pStyle w:val="ListBullet"/>
+        <w:numPr>
+          <w:ilvl w:val="0"/>
+          <w:numId w:val="0"/>
+        </w:numPr>
+        <w:ind w:left="360" w:hanging="360"/>
+        <w:rPr>
+          <w:b/>
+        </w:rPr>
+      </w:pPr>
+      <w:r>
+        <w:rPr>
+          <w:b/>
+        </w:rPr>
+        <w:t>13 November 2016 (2hrs)</w:t>
+      </w:r>
+    </w:p>
+    <w:p>
+      <w:pPr>
+        <w:pStyle w:val="ListBullet"/>
+      </w:pPr>
+      <w:r>
+        <w:t>Tried using module.exports to export the db connection, but didn’t work</w:t>
+      </w:r>
+      <w:r>
+        <w:t xml:space="preserve"> due to unpredictable asynchronous function executions</w:t>
+      </w:r>
+      <w:r>
+        <w:t>. Had to revert to previous commit.</w:t>
+      </w:r>
+    </w:p>
+    <w:p>
+      <w:pPr>
+        <w:pStyle w:val="ListBullet"/>
+        <w:numPr>
+          <w:ilvl w:val="0"/>
+          <w:numId w:val="0"/>
+        </w:numPr>
+        <w:ind w:left="360" w:hanging="360"/>
+      </w:pPr>
+    </w:p>
+    <w:p>
+      <w:pPr>
+        <w:pStyle w:val="ListBullet"/>
+        <w:numPr>
+          <w:ilvl w:val="0"/>
+          <w:numId w:val="0"/>
+        </w:numPr>
+        <w:ind w:left="360" w:hanging="360"/>
+        <w:rPr>
+          <w:b/>
+        </w:rPr>
+      </w:pPr>
+      <w:r>
+        <w:rPr>
+          <w:b/>
+        </w:rPr>
+        <w:t>17 November 2016 (4hrs)</w:t>
+      </w:r>
+    </w:p>
+    <w:p>
+      <w:pPr>
+        <w:pStyle w:val="ListBullet"/>
+      </w:pPr>
+      <w:r>
+        <w:t>Got help from sujil in setting up a global database connection. It can make requests now.</w:t>
+      </w:r>
+    </w:p>
+    <w:p>
+      <w:pPr>
+        <w:pStyle w:val="ListBullet"/>
+      </w:pPr>
+      <w:r>
+        <w:t>Need to learn how to properly implement callback functions to wait updating displays until data is received.</w:t>
+      </w:r>
+    </w:p>
+    <w:p>
+      <w:pPr>
+        <w:pStyle w:val="ListBullet"/>
+      </w:pPr>
+      <w:r>
+        <w:t>Implement those callbacks in index.js and/or dbRequester.js</w:t>
+      </w:r>
+    </w:p>
+    <w:p>
+      <w:pPr>
+        <w:pStyle w:val="ListBullet"/>
+        <w:numPr>
+          <w:ilvl w:val="0"/>
+          <w:numId w:val="0"/>
+        </w:numPr>
+        <w:ind w:left="360" w:hanging="360"/>
+      </w:pPr>
+    </w:p>
+    <w:p>
+      <w:pPr>
+        <w:pStyle w:val="ListBullet"/>
+        <w:numPr>
+          <w:ilvl w:val="0"/>
+          <w:numId w:val="0"/>
+        </w:numPr>
+        <w:ind w:left="360" w:hanging="360"/>
+        <w:rPr>
+          <w:b/>
+        </w:rPr>
+      </w:pPr>
+      <w:r>
+        <w:rPr>
+          <w:b/>
+        </w:rPr>
+        <w:t>19 November 2016 (6hrs</w:t>
+      </w:r>
+      <w:r>
+        <w:rPr>
+          <w:b/>
+        </w:rPr>
         <w:t>)</w:t>
       </w:r>
-    </w:p>
-    <w:p>
-      <w:pPr>
-        <w:pStyle w:val="ListBullet"/>
-      </w:pPr>
-      <w:r>
-        <w:rPr>
-          <w:b/>
-        </w:rPr>
-        <w:t>ISSUE</w:t>
-      </w:r>
-      <w:r>
-        <w:t xml:space="preserve">: The </w:t>
-      </w:r>
-      <w:proofErr w:type="gramStart"/>
-      <w:r>
-        <w:t>users</w:t>
-      </w:r>
-      <w:proofErr w:type="gramEnd"/>
-      <w:r>
-        <w:t xml:space="preserve"> page right now doesn’t retrieve updated results from the database until the server is restarted.</w:t>
-      </w:r>
-    </w:p>
-    <w:p>
-      <w:pPr>
-        <w:pStyle w:val="ListBullet"/>
-        <w:numPr>
-          <w:ilvl w:val="0"/>
-          <w:numId w:val="0"/>
-        </w:numPr>
-        <w:ind w:left="360" w:hanging="360"/>
-      </w:pPr>
-    </w:p>
-    <w:p>
-      <w:pPr>
-        <w:pStyle w:val="ListBullet"/>
-        <w:numPr>
-          <w:ilvl w:val="0"/>
-          <w:numId w:val="0"/>
-        </w:numPr>
-        <w:ind w:left="360" w:hanging="360"/>
-        <w:rPr>
-          <w:b/>
-        </w:rPr>
-      </w:pPr>
-      <w:r>
-        <w:rPr>
-          <w:b/>
-        </w:rPr>
-        <w:t>13 November 2016 (2hrs)</w:t>
-      </w:r>
-    </w:p>
-    <w:p>
-      <w:pPr>
-        <w:pStyle w:val="ListBullet"/>
-      </w:pPr>
-      <w:r>
-        <w:t xml:space="preserve">Tried using </w:t>
-      </w:r>
-      <w:proofErr w:type="spellStart"/>
-      <w:r>
-        <w:t>module.exports</w:t>
-      </w:r>
-      <w:proofErr w:type="spellEnd"/>
-      <w:r>
-        <w:t xml:space="preserve"> to export the </w:t>
-      </w:r>
-      <w:proofErr w:type="spellStart"/>
-      <w:r>
-        <w:t>db</w:t>
-      </w:r>
-      <w:proofErr w:type="spellEnd"/>
-      <w:r>
-        <w:t xml:space="preserve"> connection, but didn’t work</w:t>
-      </w:r>
-      <w:r>
-        <w:t xml:space="preserve"> due to unpredictable asynchronous function executions</w:t>
-      </w:r>
-      <w:r>
-        <w:t>. Had to revert to previous commit.</w:t>
-      </w:r>
-    </w:p>
-    <w:p>
-      <w:pPr>
-        <w:pStyle w:val="ListBullet"/>
-        <w:numPr>
-          <w:ilvl w:val="0"/>
-          <w:numId w:val="0"/>
-        </w:numPr>
-        <w:ind w:left="360" w:hanging="360"/>
-      </w:pPr>
-    </w:p>
-    <w:p>
-      <w:pPr>
-        <w:pStyle w:val="ListBullet"/>
-        <w:numPr>
-          <w:ilvl w:val="0"/>
-          <w:numId w:val="0"/>
-        </w:numPr>
-        <w:ind w:left="360" w:hanging="360"/>
-        <w:rPr>
-          <w:b/>
-        </w:rPr>
-      </w:pPr>
-      <w:r>
-        <w:rPr>
-          <w:b/>
-        </w:rPr>
-        <w:t>17 November 2016 (4hrs)</w:t>
-      </w:r>
-    </w:p>
-    <w:p>
-      <w:pPr>
-        <w:pStyle w:val="ListBullet"/>
-      </w:pPr>
-      <w:r>
-        <w:t xml:space="preserve">Got help from </w:t>
-      </w:r>
-      <w:proofErr w:type="spellStart"/>
-      <w:r>
-        <w:t>sujil</w:t>
-      </w:r>
-      <w:proofErr w:type="spellEnd"/>
-      <w:r>
-        <w:t xml:space="preserve"> in setting up a global database connection. It can make requests now.</w:t>
-      </w:r>
-    </w:p>
-    <w:p>
-      <w:pPr>
-        <w:pStyle w:val="ListBullet"/>
-      </w:pPr>
-      <w:r>
-        <w:t>Need to learn how to properly implement callback functions to wait updating displays until data is received.</w:t>
-      </w:r>
-    </w:p>
-    <w:p>
-      <w:pPr>
-        <w:pStyle w:val="ListBullet"/>
-      </w:pPr>
-      <w:r>
-        <w:t>Implement those callbacks in index.js and/or dbRequester.js</w:t>
-      </w:r>
-    </w:p>
-    <w:p>
-      <w:pPr>
-        <w:pStyle w:val="ListBullet"/>
-        <w:numPr>
-          <w:ilvl w:val="0"/>
-          <w:numId w:val="0"/>
-        </w:numPr>
-        <w:ind w:left="360" w:hanging="360"/>
-      </w:pPr>
-    </w:p>
-    <w:p>
-      <w:pPr>
-        <w:pStyle w:val="ListBullet"/>
-        <w:numPr>
-          <w:ilvl w:val="0"/>
-          <w:numId w:val="0"/>
-        </w:numPr>
-        <w:ind w:left="360" w:hanging="360"/>
-        <w:rPr>
-          <w:b/>
-        </w:rPr>
-      </w:pPr>
-      <w:r>
-        <w:rPr>
-          <w:b/>
-        </w:rPr>
-        <w:t>19 November 2016 (6hrs</w:t>
-      </w:r>
-      <w:r>
-        <w:rPr>
-          <w:b/>
-        </w:rPr>
-        <w:t>)</w:t>
-      </w:r>
       <w:r>
         <w:rPr>
           <w:b/>
@@ -512,15 +417,7 @@
         <w:ind w:left="720"/>
       </w:pPr>
       <w:r>
-        <w:t xml:space="preserve">Function </w:t>
-      </w:r>
-      <w:proofErr w:type="spellStart"/>
-      <w:r>
-        <w:t>RequestMaker</w:t>
-      </w:r>
-      <w:proofErr w:type="spellEnd"/>
-      <w:r>
-        <w:t xml:space="preserve"> (callback) {</w:t>
+        <w:t>Function RequestMaker (callback) {</w:t>
       </w:r>
     </w:p>
     <w:p>
@@ -598,13 +495,8 @@
         </w:numPr>
         <w:ind w:left="720"/>
       </w:pPr>
-      <w:proofErr w:type="spellStart"/>
-      <w:r>
-        <w:t>RequestMaker</w:t>
-      </w:r>
-      <w:proofErr w:type="spellEnd"/>
-      <w:r>
-        <w:t>(function (data) {</w:t>
+      <w:r>
+        <w:t>RequestMaker(function (data) {</w:t>
       </w:r>
     </w:p>
     <w:p>
@@ -704,34 +596,10 @@
         <w:pStyle w:val="ListBullet"/>
       </w:pPr>
       <w:r>
-        <w:t xml:space="preserve">Made a basic layout by introducing </w:t>
-      </w:r>
-      <w:proofErr w:type="spellStart"/>
-      <w:r>
-        <w:t>Boostrap</w:t>
-      </w:r>
-      <w:proofErr w:type="spellEnd"/>
-      <w:r>
-        <w:t xml:space="preserve"> into the design. </w:t>
-      </w:r>
-      <w:r>
-        <w:t xml:space="preserve">Used the </w:t>
-      </w:r>
-      <w:proofErr w:type="spellStart"/>
-      <w:r>
-        <w:t>boostrap</w:t>
-      </w:r>
-      <w:proofErr w:type="spellEnd"/>
-      <w:r>
-        <w:t xml:space="preserve"> examples on the websites named Grid and </w:t>
-      </w:r>
-      <w:proofErr w:type="spellStart"/>
-      <w:r>
-        <w:t>Jumbotron</w:t>
-      </w:r>
-      <w:proofErr w:type="spellEnd"/>
-      <w:r>
-        <w:t>.</w:t>
+        <w:t xml:space="preserve">Made a basic layout by introducing Boostrap into the design. </w:t>
+      </w:r>
+      <w:r>
+        <w:t>Used the boostrap examples on the websites named Grid and Jumbotron.</w:t>
       </w:r>
     </w:p>
     <w:p>
@@ -783,13 +651,8 @@
         <w:t>Added</w:t>
       </w:r>
       <w:r>
-        <w:t xml:space="preserve"> the </w:t>
-      </w:r>
-      <w:proofErr w:type="spellStart"/>
-      <w:r>
-        <w:t>SchoolRecords</w:t>
-      </w:r>
-      <w:proofErr w:type="spellEnd"/>
+        <w:t xml:space="preserve"> the SchoolRecords</w:t>
+      </w:r>
       <w:r>
         <w:t xml:space="preserve"> table. Also added</w:t>
       </w:r>
@@ -797,15 +660,7 @@
         <w:t xml:space="preserve"> school column (NOT NULL)</w:t>
       </w:r>
       <w:r>
-        <w:t xml:space="preserve"> to </w:t>
-      </w:r>
-      <w:proofErr w:type="spellStart"/>
-      <w:r>
-        <w:t>ShelvesRecords</w:t>
-      </w:r>
-      <w:proofErr w:type="spellEnd"/>
-      <w:r>
-        <w:t xml:space="preserve"> as i</w:t>
+        <w:t xml:space="preserve"> to ShelvesRecords as i</w:t>
       </w:r>
       <w:r>
         <w:t xml:space="preserve">t would simplify refining </w:t>
@@ -822,15 +677,7 @@
         <w:pStyle w:val="ListBullet"/>
       </w:pPr>
       <w:r>
-        <w:t xml:space="preserve">Maybe school column should be added to </w:t>
-      </w:r>
-      <w:proofErr w:type="spellStart"/>
-      <w:r>
-        <w:t>CustomerRecords</w:t>
-      </w:r>
-      <w:proofErr w:type="spellEnd"/>
-      <w:r>
-        <w:t xml:space="preserve"> later bu</w:t>
+        <w:t>Maybe school column should be added to CustomerRecords later bu</w:t>
       </w:r>
       <w:r>
         <w:t>t we’re letting that go for now</w:t>
@@ -854,13 +701,8 @@
         </w:rPr>
         <w:t xml:space="preserve">CHOICE OF API: </w:t>
       </w:r>
-      <w:proofErr w:type="spellStart"/>
-      <w:r>
-        <w:t>IsbnDB</w:t>
-      </w:r>
-      <w:proofErr w:type="spellEnd"/>
-      <w:r>
-        <w:t xml:space="preserve"> seems to be the best API as it also displays the price details from various vendors</w:t>
+      <w:r>
+        <w:t>IsbnDB seems to be the best API as it also displays the price details from various vendors</w:t>
       </w:r>
       <w:r>
         <w:t xml:space="preserve"> along with other details we need</w:t>
@@ -884,34 +726,10 @@
         <w:t xml:space="preserve"> </w:t>
       </w:r>
       <w:r>
-        <w:t xml:space="preserve">OpenLibrary.org has an easy way to retrieve images but </w:t>
-      </w:r>
-      <w:proofErr w:type="gramStart"/>
-      <w:r>
-        <w:t>it’s</w:t>
-      </w:r>
-      <w:proofErr w:type="gramEnd"/>
-      <w:r>
-        <w:t xml:space="preserve"> database isn’t extensive. So, maybe we’ll go with </w:t>
-      </w:r>
-      <w:proofErr w:type="spellStart"/>
-      <w:r>
-        <w:t>isbnDB</w:t>
-      </w:r>
-      <w:proofErr w:type="spellEnd"/>
-      <w:r>
-        <w:t xml:space="preserve"> for book’s info and Google for the images.</w:t>
-      </w:r>
-      <w:r>
-        <w:t xml:space="preserve"> </w:t>
-      </w:r>
-      <w:proofErr w:type="spellStart"/>
-      <w:r>
-        <w:t>IsbnDB</w:t>
-      </w:r>
-      <w:proofErr w:type="spellEnd"/>
-      <w:r>
-        <w:t xml:space="preserve"> can’t be dropped easily as it gets the rates.</w:t>
+        <w:t>OpenLibrary.org has an easy way to retrieve images but it’s database isn’t extensive. So, maybe we’ll go with isbnDB for book’s info and Google for the images.</w:t>
+      </w:r>
+      <w:r>
+        <w:t xml:space="preserve"> IsbnDB can’t be dropped easily as it gets the rates.</w:t>
       </w:r>
     </w:p>
     <w:p>
@@ -921,23 +739,8 @@
       <w:r>
         <w:t xml:space="preserve">Also added </w:t>
       </w:r>
-      <w:proofErr w:type="spellStart"/>
-      <w:proofErr w:type="gramStart"/>
-      <w:r>
-        <w:t>url</w:t>
-      </w:r>
-      <w:proofErr w:type="spellEnd"/>
-      <w:proofErr w:type="gramEnd"/>
-      <w:r>
-        <w:t xml:space="preserve"> column to the </w:t>
-      </w:r>
-      <w:proofErr w:type="spellStart"/>
-      <w:r>
-        <w:t>BookRecords</w:t>
-      </w:r>
-      <w:proofErr w:type="spellEnd"/>
-      <w:r>
-        <w:t xml:space="preserve"> table.</w:t>
+      <w:r>
+        <w:t>url column to the BookRecords table.</w:t>
       </w:r>
     </w:p>
     <w:p>
@@ -967,18 +770,10 @@
         <w:t xml:space="preserve">LESSON: </w:t>
       </w:r>
       <w:r>
-        <w:t xml:space="preserve">Had issues with uneven height in columns, and the </w:t>
-      </w:r>
-      <w:proofErr w:type="spellStart"/>
-      <w:r>
-        <w:t>matchHe</w:t>
-      </w:r>
-      <w:r>
-        <w:t>ight</w:t>
-      </w:r>
-      <w:proofErr w:type="spellEnd"/>
-      <w:r>
-        <w:t xml:space="preserve"> plugin helped me solve it.</w:t>
+        <w:t>Had issues with uneven height in columns, and the matchHe</w:t>
+      </w:r>
+      <w:r>
+        <w:t>ight plugin helped me solve it.</w:t>
       </w:r>
     </w:p>
     <w:p>
@@ -1051,15 +846,7 @@
         <w:pStyle w:val="ListBullet"/>
       </w:pPr>
       <w:r>
-        <w:t xml:space="preserve">Exported the connection object instead of the request object from database.js. Created request object inside dbRequests.js while making a request so that </w:t>
-      </w:r>
-      <w:proofErr w:type="gramStart"/>
-      <w:r>
-        <w:t>the if</w:t>
-      </w:r>
-      <w:proofErr w:type="gramEnd"/>
-      <w:r>
-        <w:t xml:space="preserve"> a request is made it can pick a fresh available connection from the pool.</w:t>
+        <w:t>Exported the connection object instead of the request object from database.js. Created request object inside dbRequests.js while making a request so that the if a request is made it can pick a fresh available connection from the pool.</w:t>
       </w:r>
     </w:p>
     <w:p>
@@ -1073,15 +860,7 @@
         <w:t>Update</w:t>
       </w:r>
       <w:r>
-        <w:t xml:space="preserve">: This seems to have solved the issue of failing to make </w:t>
-      </w:r>
-      <w:proofErr w:type="spellStart"/>
-      <w:r>
-        <w:t>db</w:t>
-      </w:r>
-      <w:proofErr w:type="spellEnd"/>
-      <w:r>
-        <w:t xml:space="preserve"> requests after few hours of server startup. Website has been up and running for almost a day without any errors while loading.</w:t>
+        <w:t>: This seems to have solved the issue of failing to make db requests after few hours of server startup. Website has been up and running for almost a day without any errors while loading.</w:t>
       </w:r>
     </w:p>
     <w:p>
@@ -1173,15 +952,7 @@
         <w:t xml:space="preserve">FONT CHANGE: </w:t>
       </w:r>
       <w:r>
-        <w:t xml:space="preserve">Just need to include it in layout.js and drop it in custom </w:t>
-      </w:r>
-      <w:proofErr w:type="spellStart"/>
-      <w:r>
-        <w:t>css</w:t>
-      </w:r>
-      <w:proofErr w:type="spellEnd"/>
-      <w:r>
-        <w:t>.</w:t>
+        <w:t>Just need to include it in layout.js and drop it in custom css.</w:t>
       </w:r>
     </w:p>
     <w:p>
@@ -1224,7 +995,24 @@
         <w:rPr>
           <w:b/>
         </w:rPr>
-        <w:t>19 December 2016 (1.5hours)</w:t>
+        <w:t>19 December 2016 (6</w:t>
+      </w:r>
+      <w:r>
+        <w:rPr>
+          <w:b/>
+        </w:rPr>
+        <w:t>hours)</w:t>
+      </w:r>
+    </w:p>
+    <w:p>
+      <w:pPr>
+        <w:pStyle w:val="ListBullet"/>
+      </w:pPr>
+      <w:r>
+        <w:rPr>
+          <w:b/>
+        </w:rPr>
+        <w:t>Query</w:t>
       </w:r>
     </w:p>
     <w:p>
@@ -1240,31 +1028,15 @@
         <w:pStyle w:val="ListBullet"/>
       </w:pPr>
       <w:r>
-        <w:t xml:space="preserve">The query searches matches in order of ISBN, title, author, publisher, </w:t>
-      </w:r>
-      <w:proofErr w:type="gramStart"/>
-      <w:r>
-        <w:t>school</w:t>
-      </w:r>
-      <w:proofErr w:type="gramEnd"/>
-      <w:r>
-        <w:t>. Can add more.</w:t>
-      </w:r>
-    </w:p>
-    <w:p>
-      <w:pPr>
-        <w:pStyle w:val="ListBullet"/>
-      </w:pPr>
-      <w:r>
-        <w:t xml:space="preserve">Query has been parameterized to handle </w:t>
-      </w:r>
-      <w:proofErr w:type="spellStart"/>
-      <w:r>
-        <w:t>sql</w:t>
-      </w:r>
-      <w:proofErr w:type="spellEnd"/>
-      <w:r>
-        <w:t xml:space="preserve"> injection. Tested with selections.</w:t>
+        <w:t>The query searches matches in order of ISBN, title, author, publisher, school. Can add more.</w:t>
+      </w:r>
+    </w:p>
+    <w:p>
+      <w:pPr>
+        <w:pStyle w:val="ListBullet"/>
+      </w:pPr>
+      <w:r>
+        <w:t>Query has been parameterized to handle sql injection. Tested with selections.</w:t>
       </w:r>
     </w:p>
     <w:p>
@@ -1283,25 +1055,85 @@
         <w:rPr>
           <w:b/>
         </w:rPr>
-        <w:t xml:space="preserve">NEXT: </w:t>
-      </w:r>
-      <w:r>
-        <w:t>Need</w:t>
+        <w:t>Ajax</w:t>
+      </w:r>
+    </w:p>
+    <w:p>
+      <w:pPr>
+        <w:pStyle w:val="ListBullet"/>
+      </w:pPr>
+      <w:r>
+        <w:t>Implemented Ajax call to successfully display search results. (Refer to viewmanager.js for reference)</w:t>
+      </w:r>
+    </w:p>
+    <w:p>
+      <w:pPr>
+        <w:pStyle w:val="ListBullet"/>
+      </w:pPr>
+      <w:r>
+        <w:t>D</w:t>
+      </w:r>
+      <w:r>
+        <w:t>ivide</w:t>
+      </w:r>
+      <w:r>
+        <w:t>d webpage to multiple jade templates to facilitate easy update of selected view based on A</w:t>
+      </w:r>
+      <w:r>
+        <w:t>jax</w:t>
+      </w:r>
+      <w:r>
+        <w:t xml:space="preserve"> requests.</w:t>
+      </w:r>
+    </w:p>
+    <w:p>
+      <w:pPr>
+        <w:pStyle w:val="ListBullet"/>
+        <w:numPr>
+          <w:ilvl w:val="0"/>
+          <w:numId w:val="0"/>
+        </w:numPr>
+      </w:pPr>
+    </w:p>
+    <w:p>
+      <w:pPr>
+        <w:pStyle w:val="ListBullet"/>
+        <w:numPr>
+          <w:ilvl w:val="0"/>
+          <w:numId w:val="0"/>
+        </w:numPr>
+      </w:pPr>
+    </w:p>
+    <w:p>
+      <w:pPr>
+        <w:pStyle w:val="ListBullet"/>
+        <w:numPr>
+          <w:ilvl w:val="0"/>
+          <w:numId w:val="0"/>
+        </w:numPr>
+        <w:ind w:firstLine="360"/>
+      </w:pPr>
+      <w:r>
+        <w:rPr>
+          <w:b/>
+        </w:rPr>
+        <w:t>Milestone</w:t>
+      </w:r>
+    </w:p>
+    <w:p>
+      <w:pPr>
+        <w:pStyle w:val="ListBullet"/>
+      </w:pPr>
+      <w:r>
+        <w:t>As of 12/19/2016 (before visiting Nepal), the web application successfully displays all the books on the database and allow</w:t>
+      </w:r>
+      <w:r>
+        <w:t>s users to search available books</w:t>
       </w:r>
       <w:bookmarkStart w:id="0" w:name="_GoBack"/>
       <w:bookmarkEnd w:id="0"/>
       <w:r>
-        <w:t xml:space="preserve"> to divide webpage to sections to refresh selected view based on </w:t>
-      </w:r>
-      <w:proofErr w:type="spellStart"/>
-      <w:proofErr w:type="gramStart"/>
-      <w:r>
-        <w:t>ajax</w:t>
-      </w:r>
-      <w:proofErr w:type="spellEnd"/>
-      <w:proofErr w:type="gramEnd"/>
-      <w:r>
-        <w:t xml:space="preserve"> requests. Start with the Shelves view. Also integrate Ajax calls to make use of the search feature ASAP!</w:t>
+        <w:t>.</w:t>
       </w:r>
     </w:p>
     <w:sectPr>

</xml_diff>

<commit_message>
Implemented dropdown suggestions for book titles
</commit_message>
<xml_diff>
--- a/log files/Log File.docx
+++ b/log files/Log File.docx
@@ -6,9 +6,11 @@
       <w:pPr>
         <w:jc w:val="center"/>
       </w:pPr>
+      <w:proofErr w:type="spellStart"/>
       <w:r>
         <w:t>Booksterdam</w:t>
       </w:r>
+      <w:proofErr w:type="spellEnd"/>
       <w:r>
         <w:t xml:space="preserve"> Log</w:t>
       </w:r>
@@ -115,7 +117,23 @@
         <w:ind w:left="720"/>
       </w:pPr>
       <w:r>
-        <w:t>Make ISBN Not Null in ShelvesRecords as well, since there is no way to display book details if the user doesn’t provide ISBN. All we will be able to see is the BookID, seller info and price but no details of the book.</w:t>
+        <w:t xml:space="preserve">Make ISBN Not Null in </w:t>
+      </w:r>
+      <w:proofErr w:type="spellStart"/>
+      <w:r>
+        <w:t>ShelvesRecords</w:t>
+      </w:r>
+      <w:proofErr w:type="spellEnd"/>
+      <w:r>
+        <w:t xml:space="preserve"> as well, since there is no way to display book details if the user doesn’t provide ISBN. All we will be able to see is the </w:t>
+      </w:r>
+      <w:proofErr w:type="spellStart"/>
+      <w:r>
+        <w:t>BookID</w:t>
+      </w:r>
+      <w:proofErr w:type="spellEnd"/>
+      <w:r>
+        <w:t>, seller info and price but no details of the book.</w:t>
       </w:r>
       <w:r>
         <w:t xml:space="preserve"> </w:t>
@@ -204,24 +222,61 @@
         <w:pStyle w:val="ListBullet"/>
       </w:pPr>
       <w:r>
-        <w:t>Changed datatype of ISBN in BookRecords and ShelvesRecords to BIGINT.</w:t>
-      </w:r>
-    </w:p>
-    <w:p>
-      <w:pPr>
-        <w:pStyle w:val="ListBullet"/>
-      </w:pPr>
-      <w:r>
-        <w:t>Also made ISBN in ShelvesRecords NOT NULL.</w:t>
-      </w:r>
-    </w:p>
-    <w:p>
-      <w:pPr>
-        <w:pStyle w:val="ListBullet"/>
-      </w:pPr>
-      <w:r>
-        <w:t>Added state NOT NULL column to CustomerRecords</w:t>
-      </w:r>
+        <w:t xml:space="preserve">Changed </w:t>
+      </w:r>
+      <w:proofErr w:type="spellStart"/>
+      <w:r>
+        <w:t>datatype</w:t>
+      </w:r>
+      <w:proofErr w:type="spellEnd"/>
+      <w:r>
+        <w:t xml:space="preserve"> of ISBN in </w:t>
+      </w:r>
+      <w:proofErr w:type="spellStart"/>
+      <w:r>
+        <w:t>BookRecords</w:t>
+      </w:r>
+      <w:proofErr w:type="spellEnd"/>
+      <w:r>
+        <w:t xml:space="preserve"> and </w:t>
+      </w:r>
+      <w:proofErr w:type="spellStart"/>
+      <w:r>
+        <w:t>ShelvesRecords</w:t>
+      </w:r>
+      <w:proofErr w:type="spellEnd"/>
+      <w:r>
+        <w:t xml:space="preserve"> to BIGINT.</w:t>
+      </w:r>
+    </w:p>
+    <w:p>
+      <w:pPr>
+        <w:pStyle w:val="ListBullet"/>
+      </w:pPr>
+      <w:r>
+        <w:t xml:space="preserve">Also made ISBN in </w:t>
+      </w:r>
+      <w:proofErr w:type="spellStart"/>
+      <w:r>
+        <w:t>ShelvesRecords</w:t>
+      </w:r>
+      <w:proofErr w:type="spellEnd"/>
+      <w:r>
+        <w:t xml:space="preserve"> NOT NULL.</w:t>
+      </w:r>
+    </w:p>
+    <w:p>
+      <w:pPr>
+        <w:pStyle w:val="ListBullet"/>
+      </w:pPr>
+      <w:r>
+        <w:t xml:space="preserve">Added state NOT NULL column to </w:t>
+      </w:r>
+      <w:proofErr w:type="spellStart"/>
+      <w:r>
+        <w:t>CustomerRecords</w:t>
+      </w:r>
+      <w:proofErr w:type="spellEnd"/>
     </w:p>
     <w:p>
       <w:pPr>
@@ -237,7 +292,15 @@
         <w:t>: Need to develop a primitive front end layout and handle basic requests to the database to see how well it goes.</w:t>
       </w:r>
       <w:r>
-        <w:t xml:space="preserve"> (done partially with retrieval of customerRecords)</w:t>
+        <w:t xml:space="preserve"> (done partially with retrieval of </w:t>
+      </w:r>
+      <w:proofErr w:type="spellStart"/>
+      <w:r>
+        <w:t>customerRecords</w:t>
+      </w:r>
+      <w:proofErr w:type="spellEnd"/>
+      <w:r>
+        <w:t>)</w:t>
       </w:r>
     </w:p>
     <w:p>
@@ -251,7 +314,15 @@
         <w:t>ISSUE</w:t>
       </w:r>
       <w:r>
-        <w:t>: The users page right now doesn’t retrieve updated results from the database until the server is restarted.</w:t>
+        <w:t xml:space="preserve">: The </w:t>
+      </w:r>
+      <w:proofErr w:type="gramStart"/>
+      <w:r>
+        <w:t>users</w:t>
+      </w:r>
+      <w:proofErr w:type="gramEnd"/>
+      <w:r>
+        <w:t xml:space="preserve"> page right now doesn’t retrieve updated results from the database until the server is restarted.</w:t>
       </w:r>
     </w:p>
     <w:p>
@@ -288,7 +359,23 @@
         <w:pStyle w:val="ListBullet"/>
       </w:pPr>
       <w:r>
-        <w:t>Tried using module.exports to export the db connection, but didn’t work</w:t>
+        <w:t xml:space="preserve">Tried using </w:t>
+      </w:r>
+      <w:proofErr w:type="spellStart"/>
+      <w:r>
+        <w:t>module.exports</w:t>
+      </w:r>
+      <w:proofErr w:type="spellEnd"/>
+      <w:r>
+        <w:t xml:space="preserve"> to export the </w:t>
+      </w:r>
+      <w:proofErr w:type="spellStart"/>
+      <w:r>
+        <w:t>db</w:t>
+      </w:r>
+      <w:proofErr w:type="spellEnd"/>
+      <w:r>
+        <w:t xml:space="preserve"> connection, but didn’t work</w:t>
       </w:r>
       <w:r>
         <w:t xml:space="preserve"> due to unpredictable asynchronous function executions</w:t>
@@ -331,7 +418,15 @@
         <w:pStyle w:val="ListBullet"/>
       </w:pPr>
       <w:r>
-        <w:t>Got help from sujil in setting up a global database connection. It can make requests now.</w:t>
+        <w:t xml:space="preserve">Got help from </w:t>
+      </w:r>
+      <w:proofErr w:type="spellStart"/>
+      <w:r>
+        <w:t>sujil</w:t>
+      </w:r>
+      <w:proofErr w:type="spellEnd"/>
+      <w:r>
+        <w:t xml:space="preserve"> in setting up a global database connection. It can make requests now.</w:t>
       </w:r>
     </w:p>
     <w:p>
@@ -417,7 +512,15 @@
         <w:ind w:left="720"/>
       </w:pPr>
       <w:r>
-        <w:t>Function RequestMaker (callback) {</w:t>
+        <w:t xml:space="preserve">Function </w:t>
+      </w:r>
+      <w:proofErr w:type="spellStart"/>
+      <w:r>
+        <w:t>RequestMaker</w:t>
+      </w:r>
+      <w:proofErr w:type="spellEnd"/>
+      <w:r>
+        <w:t xml:space="preserve"> (callback) {</w:t>
       </w:r>
     </w:p>
     <w:p>
@@ -495,8 +598,13 @@
         </w:numPr>
         <w:ind w:left="720"/>
       </w:pPr>
-      <w:r>
-        <w:t>RequestMaker(function (data) {</w:t>
+      <w:proofErr w:type="spellStart"/>
+      <w:r>
+        <w:t>RequestMaker</w:t>
+      </w:r>
+      <w:proofErr w:type="spellEnd"/>
+      <w:r>
+        <w:t>(function (data) {</w:t>
       </w:r>
     </w:p>
     <w:p>
@@ -596,10 +704,34 @@
         <w:pStyle w:val="ListBullet"/>
       </w:pPr>
       <w:r>
-        <w:t xml:space="preserve">Made a basic layout by introducing Boostrap into the design. </w:t>
-      </w:r>
-      <w:r>
-        <w:t>Used the boostrap examples on the websites named Grid and Jumbotron.</w:t>
+        <w:t xml:space="preserve">Made a basic layout by introducing </w:t>
+      </w:r>
+      <w:proofErr w:type="spellStart"/>
+      <w:r>
+        <w:t>Boostrap</w:t>
+      </w:r>
+      <w:proofErr w:type="spellEnd"/>
+      <w:r>
+        <w:t xml:space="preserve"> into the design. </w:t>
+      </w:r>
+      <w:r>
+        <w:t xml:space="preserve">Used the </w:t>
+      </w:r>
+      <w:proofErr w:type="spellStart"/>
+      <w:r>
+        <w:t>boostrap</w:t>
+      </w:r>
+      <w:proofErr w:type="spellEnd"/>
+      <w:r>
+        <w:t xml:space="preserve"> examples on the websites named Grid and </w:t>
+      </w:r>
+      <w:proofErr w:type="spellStart"/>
+      <w:r>
+        <w:t>Jumbotron</w:t>
+      </w:r>
+      <w:proofErr w:type="spellEnd"/>
+      <w:r>
+        <w:t>.</w:t>
       </w:r>
     </w:p>
     <w:p>
@@ -651,8 +783,13 @@
         <w:t>Added</w:t>
       </w:r>
       <w:r>
-        <w:t xml:space="preserve"> the SchoolRecords</w:t>
-      </w:r>
+        <w:t xml:space="preserve"> the </w:t>
+      </w:r>
+      <w:proofErr w:type="spellStart"/>
+      <w:r>
+        <w:t>SchoolRecords</w:t>
+      </w:r>
+      <w:proofErr w:type="spellEnd"/>
       <w:r>
         <w:t xml:space="preserve"> table. Also added</w:t>
       </w:r>
@@ -660,7 +797,15 @@
         <w:t xml:space="preserve"> school column (NOT NULL)</w:t>
       </w:r>
       <w:r>
-        <w:t xml:space="preserve"> to ShelvesRecords as i</w:t>
+        <w:t xml:space="preserve"> to </w:t>
+      </w:r>
+      <w:proofErr w:type="spellStart"/>
+      <w:r>
+        <w:t>ShelvesRecords</w:t>
+      </w:r>
+      <w:proofErr w:type="spellEnd"/>
+      <w:r>
+        <w:t xml:space="preserve"> as i</w:t>
       </w:r>
       <w:r>
         <w:t xml:space="preserve">t would simplify refining </w:t>
@@ -677,7 +822,15 @@
         <w:pStyle w:val="ListBullet"/>
       </w:pPr>
       <w:r>
-        <w:t>Maybe school column should be added to CustomerRecords later bu</w:t>
+        <w:t xml:space="preserve">Maybe school column should be added to </w:t>
+      </w:r>
+      <w:proofErr w:type="spellStart"/>
+      <w:r>
+        <w:t>CustomerRecords</w:t>
+      </w:r>
+      <w:proofErr w:type="spellEnd"/>
+      <w:r>
+        <w:t xml:space="preserve"> later bu</w:t>
       </w:r>
       <w:r>
         <w:t>t we’re letting that go for now</w:t>
@@ -701,8 +854,13 @@
         </w:rPr>
         <w:t xml:space="preserve">CHOICE OF API: </w:t>
       </w:r>
-      <w:r>
-        <w:t>IsbnDB seems to be the best API as it also displays the price details from various vendors</w:t>
+      <w:proofErr w:type="spellStart"/>
+      <w:r>
+        <w:t>IsbnDB</w:t>
+      </w:r>
+      <w:proofErr w:type="spellEnd"/>
+      <w:r>
+        <w:t xml:space="preserve"> seems to be the best API as it also displays the price details from various vendors</w:t>
       </w:r>
       <w:r>
         <w:t xml:space="preserve"> along with other details we need</w:t>
@@ -726,10 +884,34 @@
         <w:t xml:space="preserve"> </w:t>
       </w:r>
       <w:r>
-        <w:t>OpenLibrary.org has an easy way to retrieve images but it’s database isn’t extensive. So, maybe we’ll go with isbnDB for book’s info and Google for the images.</w:t>
-      </w:r>
-      <w:r>
-        <w:t xml:space="preserve"> IsbnDB can’t be dropped easily as it gets the rates.</w:t>
+        <w:t xml:space="preserve">OpenLibrary.org has an easy way to retrieve images but </w:t>
+      </w:r>
+      <w:proofErr w:type="gramStart"/>
+      <w:r>
+        <w:t>it’s</w:t>
+      </w:r>
+      <w:proofErr w:type="gramEnd"/>
+      <w:r>
+        <w:t xml:space="preserve"> database isn’t extensive. So, maybe we’ll go with </w:t>
+      </w:r>
+      <w:proofErr w:type="spellStart"/>
+      <w:r>
+        <w:t>isbnDB</w:t>
+      </w:r>
+      <w:proofErr w:type="spellEnd"/>
+      <w:r>
+        <w:t xml:space="preserve"> for book’s info and Google for the images.</w:t>
+      </w:r>
+      <w:r>
+        <w:t xml:space="preserve"> </w:t>
+      </w:r>
+      <w:proofErr w:type="spellStart"/>
+      <w:r>
+        <w:t>IsbnDB</w:t>
+      </w:r>
+      <w:proofErr w:type="spellEnd"/>
+      <w:r>
+        <w:t xml:space="preserve"> can’t be dropped easily as it gets the rates.</w:t>
       </w:r>
     </w:p>
     <w:p>
@@ -739,8 +921,23 @@
       <w:r>
         <w:t xml:space="preserve">Also added </w:t>
       </w:r>
-      <w:r>
-        <w:t>url column to the BookRecords table.</w:t>
+      <w:proofErr w:type="spellStart"/>
+      <w:proofErr w:type="gramStart"/>
+      <w:r>
+        <w:t>url</w:t>
+      </w:r>
+      <w:proofErr w:type="spellEnd"/>
+      <w:proofErr w:type="gramEnd"/>
+      <w:r>
+        <w:t xml:space="preserve"> column to the </w:t>
+      </w:r>
+      <w:proofErr w:type="spellStart"/>
+      <w:r>
+        <w:t>BookRecords</w:t>
+      </w:r>
+      <w:proofErr w:type="spellEnd"/>
+      <w:r>
+        <w:t xml:space="preserve"> table.</w:t>
       </w:r>
     </w:p>
     <w:p>
@@ -770,10 +967,18 @@
         <w:t xml:space="preserve">LESSON: </w:t>
       </w:r>
       <w:r>
-        <w:t>Had issues with uneven height in columns, and the matchHe</w:t>
-      </w:r>
-      <w:r>
-        <w:t>ight plugin helped me solve it.</w:t>
+        <w:t xml:space="preserve">Had issues with uneven height in columns, and the </w:t>
+      </w:r>
+      <w:proofErr w:type="spellStart"/>
+      <w:r>
+        <w:t>matchHe</w:t>
+      </w:r>
+      <w:r>
+        <w:t>ight</w:t>
+      </w:r>
+      <w:proofErr w:type="spellEnd"/>
+      <w:r>
+        <w:t xml:space="preserve"> plugin helped me solve it.</w:t>
       </w:r>
     </w:p>
     <w:p>
@@ -846,7 +1051,15 @@
         <w:pStyle w:val="ListBullet"/>
       </w:pPr>
       <w:r>
-        <w:t>Exported the connection object instead of the request object from database.js. Created request object inside dbRequests.js while making a request so that the if a request is made it can pick a fresh available connection from the pool.</w:t>
+        <w:t xml:space="preserve">Exported the connection object instead of the request object from database.js. Created request object inside dbRequests.js while making a request so that </w:t>
+      </w:r>
+      <w:proofErr w:type="gramStart"/>
+      <w:r>
+        <w:t>the if</w:t>
+      </w:r>
+      <w:proofErr w:type="gramEnd"/>
+      <w:r>
+        <w:t xml:space="preserve"> a request is made it can pick a fresh available connection from the pool.</w:t>
       </w:r>
     </w:p>
     <w:p>
@@ -860,7 +1073,15 @@
         <w:t>Update</w:t>
       </w:r>
       <w:r>
-        <w:t>: This seems to have solved the issue of failing to make db requests after few hours of server startup. Website has been up and running for almost a day without any errors while loading.</w:t>
+        <w:t xml:space="preserve">: This seems to have solved the issue of failing to make </w:t>
+      </w:r>
+      <w:proofErr w:type="spellStart"/>
+      <w:r>
+        <w:t>db</w:t>
+      </w:r>
+      <w:proofErr w:type="spellEnd"/>
+      <w:r>
+        <w:t xml:space="preserve"> requests after few hours of server startup. Website has been up and running for almost a day without any errors while loading.</w:t>
       </w:r>
     </w:p>
     <w:p>
@@ -952,7 +1173,15 @@
         <w:t xml:space="preserve">FONT CHANGE: </w:t>
       </w:r>
       <w:r>
-        <w:t>Just need to include it in layout.js and drop it in custom css.</w:t>
+        <w:t xml:space="preserve">Just need to include it in layout.js and drop it in custom </w:t>
+      </w:r>
+      <w:proofErr w:type="spellStart"/>
+      <w:r>
+        <w:t>css</w:t>
+      </w:r>
+      <w:proofErr w:type="spellEnd"/>
+      <w:r>
+        <w:t>.</w:t>
       </w:r>
     </w:p>
     <w:p>
@@ -1028,15 +1257,31 @@
         <w:pStyle w:val="ListBullet"/>
       </w:pPr>
       <w:r>
-        <w:t>The query searches matches in order of ISBN, title, author, publisher, school. Can add more.</w:t>
-      </w:r>
-    </w:p>
-    <w:p>
-      <w:pPr>
-        <w:pStyle w:val="ListBullet"/>
-      </w:pPr>
-      <w:r>
-        <w:t>Query has been parameterized to handle sql injection. Tested with selections.</w:t>
+        <w:t xml:space="preserve">The query searches matches in order of ISBN, title, author, publisher, </w:t>
+      </w:r>
+      <w:proofErr w:type="gramStart"/>
+      <w:r>
+        <w:t>school</w:t>
+      </w:r>
+      <w:proofErr w:type="gramEnd"/>
+      <w:r>
+        <w:t>. Can add more.</w:t>
+      </w:r>
+    </w:p>
+    <w:p>
+      <w:pPr>
+        <w:pStyle w:val="ListBullet"/>
+      </w:pPr>
+      <w:r>
+        <w:t xml:space="preserve">Query has been parameterized to handle </w:t>
+      </w:r>
+      <w:proofErr w:type="spellStart"/>
+      <w:r>
+        <w:t>sql</w:t>
+      </w:r>
+      <w:proofErr w:type="spellEnd"/>
+      <w:r>
+        <w:t xml:space="preserve"> injection. Tested with selections.</w:t>
       </w:r>
     </w:p>
     <w:p>
@@ -1129,11 +1374,145 @@
       </w:r>
       <w:r>
         <w:t>s users to search available books</w:t>
+      </w:r>
+      <w:r>
+        <w:t>.</w:t>
+      </w:r>
+    </w:p>
+    <w:p>
+      <w:pPr>
+        <w:pStyle w:val="ListBullet"/>
+        <w:numPr>
+          <w:ilvl w:val="0"/>
+          <w:numId w:val="0"/>
+        </w:numPr>
+        <w:ind w:left="360" w:hanging="360"/>
+      </w:pPr>
+    </w:p>
+    <w:p>
+      <w:pPr>
+        <w:pStyle w:val="ListBullet"/>
+        <w:numPr>
+          <w:ilvl w:val="0"/>
+          <w:numId w:val="0"/>
+        </w:numPr>
+        <w:ind w:left="360" w:hanging="360"/>
+        <w:rPr>
+          <w:b/>
+        </w:rPr>
+      </w:pPr>
+      <w:r>
+        <w:rPr>
+          <w:b/>
+        </w:rPr>
+        <w:t>20 December 2016 (4 hours)</w:t>
+      </w:r>
+    </w:p>
+    <w:p>
+      <w:pPr>
+        <w:pStyle w:val="ListBullet"/>
+      </w:pPr>
+      <w:r>
+        <w:t>Implemented search suggestions for book titles.</w:t>
+      </w:r>
+    </w:p>
+    <w:p>
+      <w:pPr>
+        <w:pStyle w:val="ListBullet"/>
+      </w:pPr>
+      <w:r>
+        <w:t xml:space="preserve">Doesn’t work for searches based on </w:t>
+      </w:r>
+      <w:proofErr w:type="spellStart"/>
+      <w:proofErr w:type="gramStart"/>
+      <w:r>
+        <w:t>isbn</w:t>
+      </w:r>
+      <w:proofErr w:type="spellEnd"/>
+      <w:proofErr w:type="gramEnd"/>
+      <w:r>
+        <w:t>, author names, etc. yet. But not very difficult to implement as the retrieved data from DB contains all the necessary information to display.</w:t>
+      </w:r>
+    </w:p>
+    <w:p>
+      <w:pPr>
+        <w:pStyle w:val="ListBullet"/>
+      </w:pPr>
+      <w:r>
+        <w:t xml:space="preserve">Use </w:t>
+      </w:r>
+      <w:proofErr w:type="spellStart"/>
+      <w:proofErr w:type="gramStart"/>
+      <w:r>
+        <w:t>Array</w:t>
+      </w:r>
+      <w:r>
+        <w:t>name</w:t>
+      </w:r>
+      <w:r>
+        <w:t>.find</w:t>
+      </w:r>
+      <w:proofErr w:type="spellEnd"/>
+      <w:r>
+        <w:t>(</w:t>
+      </w:r>
+      <w:proofErr w:type="gramEnd"/>
+      <w:r>
+        <w:t>) from now on to see if an object value property exists in an array.</w:t>
+      </w:r>
+      <w:r>
+        <w:t xml:space="preserve"> Used it to remove repetition.</w:t>
+      </w:r>
+    </w:p>
+    <w:p>
+      <w:pPr>
+        <w:pStyle w:val="ListBullet"/>
+      </w:pPr>
+      <w:r>
+        <w:t>Encountered early text field reading issue while trying to invoke suggestions request using “</w:t>
+      </w:r>
+      <w:proofErr w:type="spellStart"/>
+      <w:r>
+        <w:t>Keypress</w:t>
+      </w:r>
+      <w:proofErr w:type="spellEnd"/>
+      <w:r>
+        <w:t>”. So had to use “</w:t>
+      </w:r>
+      <w:proofErr w:type="spellStart"/>
+      <w:r>
+        <w:t>KeyUp</w:t>
+      </w:r>
+      <w:proofErr w:type="spellEnd"/>
+      <w:r>
+        <w:t>” instead.</w:t>
+      </w:r>
+    </w:p>
+    <w:p>
+      <w:pPr>
+        <w:pStyle w:val="ListBullet"/>
+      </w:pPr>
+      <w:r>
+        <w:rPr>
+          <w:b/>
+        </w:rPr>
+        <w:t>Next:</w:t>
+      </w:r>
+      <w:r>
+        <w:t xml:space="preserve"> D</w:t>
       </w:r>
       <w:bookmarkStart w:id="0" w:name="_GoBack"/>
       <w:bookmarkEnd w:id="0"/>
       <w:r>
-        <w:t>.</w:t>
+        <w:t xml:space="preserve">isplay book pictures and artist </w:t>
+      </w:r>
+      <w:proofErr w:type="spellStart"/>
+      <w:r>
+        <w:t>infos</w:t>
+      </w:r>
+      <w:proofErr w:type="spellEnd"/>
+      <w:r>
+        <w:t xml:space="preserve"> in dropdown. That’d be cool.</w:t>
       </w:r>
     </w:p>
     <w:sectPr>

</xml_diff>

<commit_message>
Image overlays during item hovering
</commit_message>
<xml_diff>
--- a/log files/Log File.docx
+++ b/log files/Log File.docx
@@ -6,11 +6,9 @@
       <w:pPr>
         <w:jc w:val="center"/>
       </w:pPr>
-      <w:proofErr w:type="spellStart"/>
       <w:r>
         <w:t>Booksterdam</w:t>
       </w:r>
-      <w:proofErr w:type="spellEnd"/>
       <w:r>
         <w:t xml:space="preserve"> Log</w:t>
       </w:r>
@@ -117,23 +115,7 @@
         <w:ind w:left="720"/>
       </w:pPr>
       <w:r>
-        <w:t xml:space="preserve">Make ISBN Not Null in </w:t>
-      </w:r>
-      <w:proofErr w:type="spellStart"/>
-      <w:r>
-        <w:t>ShelvesRecords</w:t>
-      </w:r>
-      <w:proofErr w:type="spellEnd"/>
-      <w:r>
-        <w:t xml:space="preserve"> as well, since there is no way to display book details if the user doesn’t provide ISBN. All we will be able to see is the </w:t>
-      </w:r>
-      <w:proofErr w:type="spellStart"/>
-      <w:r>
-        <w:t>BookID</w:t>
-      </w:r>
-      <w:proofErr w:type="spellEnd"/>
-      <w:r>
-        <w:t>, seller info and price but no details of the book.</w:t>
+        <w:t>Make ISBN Not Null in ShelvesRecords as well, since there is no way to display book details if the user doesn’t provide ISBN. All we will be able to see is the BookID, seller info and price but no details of the book.</w:t>
       </w:r>
       <w:r>
         <w:t xml:space="preserve"> </w:t>
@@ -222,61 +204,24 @@
         <w:pStyle w:val="ListBullet"/>
       </w:pPr>
       <w:r>
-        <w:t xml:space="preserve">Changed </w:t>
-      </w:r>
-      <w:proofErr w:type="spellStart"/>
-      <w:r>
-        <w:t>datatype</w:t>
-      </w:r>
-      <w:proofErr w:type="spellEnd"/>
-      <w:r>
-        <w:t xml:space="preserve"> of ISBN in </w:t>
-      </w:r>
-      <w:proofErr w:type="spellStart"/>
-      <w:r>
-        <w:t>BookRecords</w:t>
-      </w:r>
-      <w:proofErr w:type="spellEnd"/>
-      <w:r>
-        <w:t xml:space="preserve"> and </w:t>
-      </w:r>
-      <w:proofErr w:type="spellStart"/>
-      <w:r>
-        <w:t>ShelvesRecords</w:t>
-      </w:r>
-      <w:proofErr w:type="spellEnd"/>
-      <w:r>
-        <w:t xml:space="preserve"> to BIGINT.</w:t>
-      </w:r>
-    </w:p>
-    <w:p>
-      <w:pPr>
-        <w:pStyle w:val="ListBullet"/>
-      </w:pPr>
-      <w:r>
-        <w:t xml:space="preserve">Also made ISBN in </w:t>
-      </w:r>
-      <w:proofErr w:type="spellStart"/>
-      <w:r>
-        <w:t>ShelvesRecords</w:t>
-      </w:r>
-      <w:proofErr w:type="spellEnd"/>
-      <w:r>
-        <w:t xml:space="preserve"> NOT NULL.</w:t>
-      </w:r>
-    </w:p>
-    <w:p>
-      <w:pPr>
-        <w:pStyle w:val="ListBullet"/>
-      </w:pPr>
-      <w:r>
-        <w:t xml:space="preserve">Added state NOT NULL column to </w:t>
-      </w:r>
-      <w:proofErr w:type="spellStart"/>
-      <w:r>
-        <w:t>CustomerRecords</w:t>
-      </w:r>
-      <w:proofErr w:type="spellEnd"/>
+        <w:t>Changed datatype of ISBN in BookRecords and ShelvesRecords to BIGINT.</w:t>
+      </w:r>
+    </w:p>
+    <w:p>
+      <w:pPr>
+        <w:pStyle w:val="ListBullet"/>
+      </w:pPr>
+      <w:r>
+        <w:t>Also made ISBN in ShelvesRecords NOT NULL.</w:t>
+      </w:r>
+    </w:p>
+    <w:p>
+      <w:pPr>
+        <w:pStyle w:val="ListBullet"/>
+      </w:pPr>
+      <w:r>
+        <w:t>Added state NOT NULL column to CustomerRecords</w:t>
+      </w:r>
     </w:p>
     <w:p>
       <w:pPr>
@@ -292,193 +237,153 @@
         <w:t>: Need to develop a primitive front end layout and handle basic requests to the database to see how well it goes.</w:t>
       </w:r>
       <w:r>
-        <w:t xml:space="preserve"> (done partially with retrieval of </w:t>
-      </w:r>
-      <w:proofErr w:type="spellStart"/>
-      <w:r>
-        <w:t>customerRecords</w:t>
-      </w:r>
-      <w:proofErr w:type="spellEnd"/>
-      <w:r>
+        <w:t xml:space="preserve"> (done partially with retrieval of customerRecords)</w:t>
+      </w:r>
+    </w:p>
+    <w:p>
+      <w:pPr>
+        <w:pStyle w:val="ListBullet"/>
+      </w:pPr>
+      <w:r>
+        <w:rPr>
+          <w:b/>
+        </w:rPr>
+        <w:t>ISSUE</w:t>
+      </w:r>
+      <w:r>
+        <w:t>: The users page right now doesn’t retrieve updated results from the database until the server is restarted.</w:t>
+      </w:r>
+    </w:p>
+    <w:p>
+      <w:pPr>
+        <w:pStyle w:val="ListBullet"/>
+        <w:numPr>
+          <w:ilvl w:val="0"/>
+          <w:numId w:val="0"/>
+        </w:numPr>
+        <w:ind w:left="360" w:hanging="360"/>
+      </w:pPr>
+    </w:p>
+    <w:p>
+      <w:pPr>
+        <w:pStyle w:val="ListBullet"/>
+        <w:numPr>
+          <w:ilvl w:val="0"/>
+          <w:numId w:val="0"/>
+        </w:numPr>
+        <w:ind w:left="360" w:hanging="360"/>
+        <w:rPr>
+          <w:b/>
+        </w:rPr>
+      </w:pPr>
+      <w:r>
+        <w:rPr>
+          <w:b/>
+        </w:rPr>
+        <w:t>13 November 2016 (2hrs)</w:t>
+      </w:r>
+    </w:p>
+    <w:p>
+      <w:pPr>
+        <w:pStyle w:val="ListBullet"/>
+      </w:pPr>
+      <w:r>
+        <w:t>Tried using module.exports to export the db connection, but didn’t work</w:t>
+      </w:r>
+      <w:r>
+        <w:t xml:space="preserve"> due to unpredictable asynchronous function executions</w:t>
+      </w:r>
+      <w:r>
+        <w:t>. Had to revert to previous commit.</w:t>
+      </w:r>
+    </w:p>
+    <w:p>
+      <w:pPr>
+        <w:pStyle w:val="ListBullet"/>
+        <w:numPr>
+          <w:ilvl w:val="0"/>
+          <w:numId w:val="0"/>
+        </w:numPr>
+        <w:ind w:left="360" w:hanging="360"/>
+      </w:pPr>
+    </w:p>
+    <w:p>
+      <w:pPr>
+        <w:pStyle w:val="ListBullet"/>
+        <w:numPr>
+          <w:ilvl w:val="0"/>
+          <w:numId w:val="0"/>
+        </w:numPr>
+        <w:ind w:left="360" w:hanging="360"/>
+        <w:rPr>
+          <w:b/>
+        </w:rPr>
+      </w:pPr>
+      <w:r>
+        <w:rPr>
+          <w:b/>
+        </w:rPr>
+        <w:t>17 November 2016 (4hrs)</w:t>
+      </w:r>
+    </w:p>
+    <w:p>
+      <w:pPr>
+        <w:pStyle w:val="ListBullet"/>
+      </w:pPr>
+      <w:r>
+        <w:t>Got help from sujil in setting up a global database connection. It can make requests now.</w:t>
+      </w:r>
+    </w:p>
+    <w:p>
+      <w:pPr>
+        <w:pStyle w:val="ListBullet"/>
+      </w:pPr>
+      <w:r>
+        <w:t>Need to learn how to properly implement callback functions to wait updating displays until data is received.</w:t>
+      </w:r>
+    </w:p>
+    <w:p>
+      <w:pPr>
+        <w:pStyle w:val="ListBullet"/>
+      </w:pPr>
+      <w:r>
+        <w:t>Implement those callbacks in index.js and/or dbRequester.js</w:t>
+      </w:r>
+    </w:p>
+    <w:p>
+      <w:pPr>
+        <w:pStyle w:val="ListBullet"/>
+        <w:numPr>
+          <w:ilvl w:val="0"/>
+          <w:numId w:val="0"/>
+        </w:numPr>
+        <w:ind w:left="360" w:hanging="360"/>
+      </w:pPr>
+    </w:p>
+    <w:p>
+      <w:pPr>
+        <w:pStyle w:val="ListBullet"/>
+        <w:numPr>
+          <w:ilvl w:val="0"/>
+          <w:numId w:val="0"/>
+        </w:numPr>
+        <w:ind w:left="360" w:hanging="360"/>
+        <w:rPr>
+          <w:b/>
+        </w:rPr>
+      </w:pPr>
+      <w:r>
+        <w:rPr>
+          <w:b/>
+        </w:rPr>
+        <w:t>19 November 2016 (6hrs</w:t>
+      </w:r>
+      <w:r>
+        <w:rPr>
+          <w:b/>
+        </w:rPr>
         <w:t>)</w:t>
       </w:r>
-    </w:p>
-    <w:p>
-      <w:pPr>
-        <w:pStyle w:val="ListBullet"/>
-      </w:pPr>
-      <w:r>
-        <w:rPr>
-          <w:b/>
-        </w:rPr>
-        <w:t>ISSUE</w:t>
-      </w:r>
-      <w:r>
-        <w:t xml:space="preserve">: The </w:t>
-      </w:r>
-      <w:proofErr w:type="gramStart"/>
-      <w:r>
-        <w:t>users</w:t>
-      </w:r>
-      <w:proofErr w:type="gramEnd"/>
-      <w:r>
-        <w:t xml:space="preserve"> page right now doesn’t retrieve updated results from the database until the server is restarted.</w:t>
-      </w:r>
-    </w:p>
-    <w:p>
-      <w:pPr>
-        <w:pStyle w:val="ListBullet"/>
-        <w:numPr>
-          <w:ilvl w:val="0"/>
-          <w:numId w:val="0"/>
-        </w:numPr>
-        <w:ind w:left="360" w:hanging="360"/>
-      </w:pPr>
-    </w:p>
-    <w:p>
-      <w:pPr>
-        <w:pStyle w:val="ListBullet"/>
-        <w:numPr>
-          <w:ilvl w:val="0"/>
-          <w:numId w:val="0"/>
-        </w:numPr>
-        <w:ind w:left="360" w:hanging="360"/>
-        <w:rPr>
-          <w:b/>
-        </w:rPr>
-      </w:pPr>
-      <w:r>
-        <w:rPr>
-          <w:b/>
-        </w:rPr>
-        <w:t>13 November 2016 (2hrs)</w:t>
-      </w:r>
-    </w:p>
-    <w:p>
-      <w:pPr>
-        <w:pStyle w:val="ListBullet"/>
-      </w:pPr>
-      <w:r>
-        <w:t xml:space="preserve">Tried using </w:t>
-      </w:r>
-      <w:proofErr w:type="spellStart"/>
-      <w:r>
-        <w:t>module.exports</w:t>
-      </w:r>
-      <w:proofErr w:type="spellEnd"/>
-      <w:r>
-        <w:t xml:space="preserve"> to export the </w:t>
-      </w:r>
-      <w:proofErr w:type="spellStart"/>
-      <w:r>
-        <w:t>db</w:t>
-      </w:r>
-      <w:proofErr w:type="spellEnd"/>
-      <w:r>
-        <w:t xml:space="preserve"> connection, but didn’t work</w:t>
-      </w:r>
-      <w:r>
-        <w:t xml:space="preserve"> due to unpredictable asynchronous function executions</w:t>
-      </w:r>
-      <w:r>
-        <w:t>. Had to revert to previous commit.</w:t>
-      </w:r>
-    </w:p>
-    <w:p>
-      <w:pPr>
-        <w:pStyle w:val="ListBullet"/>
-        <w:numPr>
-          <w:ilvl w:val="0"/>
-          <w:numId w:val="0"/>
-        </w:numPr>
-        <w:ind w:left="360" w:hanging="360"/>
-      </w:pPr>
-    </w:p>
-    <w:p>
-      <w:pPr>
-        <w:pStyle w:val="ListBullet"/>
-        <w:numPr>
-          <w:ilvl w:val="0"/>
-          <w:numId w:val="0"/>
-        </w:numPr>
-        <w:ind w:left="360" w:hanging="360"/>
-        <w:rPr>
-          <w:b/>
-        </w:rPr>
-      </w:pPr>
-      <w:r>
-        <w:rPr>
-          <w:b/>
-        </w:rPr>
-        <w:t>17 November 2016 (4hrs)</w:t>
-      </w:r>
-    </w:p>
-    <w:p>
-      <w:pPr>
-        <w:pStyle w:val="ListBullet"/>
-      </w:pPr>
-      <w:r>
-        <w:t xml:space="preserve">Got help from </w:t>
-      </w:r>
-      <w:proofErr w:type="spellStart"/>
-      <w:r>
-        <w:t>sujil</w:t>
-      </w:r>
-      <w:proofErr w:type="spellEnd"/>
-      <w:r>
-        <w:t xml:space="preserve"> in setting up a global database connection. It can make requests now.</w:t>
-      </w:r>
-    </w:p>
-    <w:p>
-      <w:pPr>
-        <w:pStyle w:val="ListBullet"/>
-      </w:pPr>
-      <w:r>
-        <w:t>Need to learn how to properly implement callback functions to wait updating displays until data is received.</w:t>
-      </w:r>
-    </w:p>
-    <w:p>
-      <w:pPr>
-        <w:pStyle w:val="ListBullet"/>
-      </w:pPr>
-      <w:r>
-        <w:t>Implement those callbacks in index.js and/or dbRequester.js</w:t>
-      </w:r>
-    </w:p>
-    <w:p>
-      <w:pPr>
-        <w:pStyle w:val="ListBullet"/>
-        <w:numPr>
-          <w:ilvl w:val="0"/>
-          <w:numId w:val="0"/>
-        </w:numPr>
-        <w:ind w:left="360" w:hanging="360"/>
-      </w:pPr>
-    </w:p>
-    <w:p>
-      <w:pPr>
-        <w:pStyle w:val="ListBullet"/>
-        <w:numPr>
-          <w:ilvl w:val="0"/>
-          <w:numId w:val="0"/>
-        </w:numPr>
-        <w:ind w:left="360" w:hanging="360"/>
-        <w:rPr>
-          <w:b/>
-        </w:rPr>
-      </w:pPr>
-      <w:r>
-        <w:rPr>
-          <w:b/>
-        </w:rPr>
-        <w:t>19 November 2016 (6hrs</w:t>
-      </w:r>
-      <w:r>
-        <w:rPr>
-          <w:b/>
-        </w:rPr>
-        <w:t>)</w:t>
-      </w:r>
       <w:r>
         <w:rPr>
           <w:b/>
@@ -512,15 +417,7 @@
         <w:ind w:left="720"/>
       </w:pPr>
       <w:r>
-        <w:t xml:space="preserve">Function </w:t>
-      </w:r>
-      <w:proofErr w:type="spellStart"/>
-      <w:r>
-        <w:t>RequestMaker</w:t>
-      </w:r>
-      <w:proofErr w:type="spellEnd"/>
-      <w:r>
-        <w:t xml:space="preserve"> (callback) {</w:t>
+        <w:t>Function RequestMaker (callback) {</w:t>
       </w:r>
     </w:p>
     <w:p>
@@ -598,13 +495,8 @@
         </w:numPr>
         <w:ind w:left="720"/>
       </w:pPr>
-      <w:proofErr w:type="spellStart"/>
-      <w:r>
-        <w:t>RequestMaker</w:t>
-      </w:r>
-      <w:proofErr w:type="spellEnd"/>
-      <w:r>
-        <w:t>(function (data) {</w:t>
+      <w:r>
+        <w:t>RequestMaker(function (data) {</w:t>
       </w:r>
     </w:p>
     <w:p>
@@ -704,34 +596,10 @@
         <w:pStyle w:val="ListBullet"/>
       </w:pPr>
       <w:r>
-        <w:t xml:space="preserve">Made a basic layout by introducing </w:t>
-      </w:r>
-      <w:proofErr w:type="spellStart"/>
-      <w:r>
-        <w:t>Boostrap</w:t>
-      </w:r>
-      <w:proofErr w:type="spellEnd"/>
-      <w:r>
-        <w:t xml:space="preserve"> into the design. </w:t>
-      </w:r>
-      <w:r>
-        <w:t xml:space="preserve">Used the </w:t>
-      </w:r>
-      <w:proofErr w:type="spellStart"/>
-      <w:r>
-        <w:t>boostrap</w:t>
-      </w:r>
-      <w:proofErr w:type="spellEnd"/>
-      <w:r>
-        <w:t xml:space="preserve"> examples on the websites named Grid and </w:t>
-      </w:r>
-      <w:proofErr w:type="spellStart"/>
-      <w:r>
-        <w:t>Jumbotron</w:t>
-      </w:r>
-      <w:proofErr w:type="spellEnd"/>
-      <w:r>
-        <w:t>.</w:t>
+        <w:t xml:space="preserve">Made a basic layout by introducing Boostrap into the design. </w:t>
+      </w:r>
+      <w:r>
+        <w:t>Used the boostrap examples on the websites named Grid and Jumbotron.</w:t>
       </w:r>
     </w:p>
     <w:p>
@@ -783,13 +651,8 @@
         <w:t>Added</w:t>
       </w:r>
       <w:r>
-        <w:t xml:space="preserve"> the </w:t>
-      </w:r>
-      <w:proofErr w:type="spellStart"/>
-      <w:r>
-        <w:t>SchoolRecords</w:t>
-      </w:r>
-      <w:proofErr w:type="spellEnd"/>
+        <w:t xml:space="preserve"> the SchoolRecords</w:t>
+      </w:r>
       <w:r>
         <w:t xml:space="preserve"> table. Also added</w:t>
       </w:r>
@@ -797,15 +660,7 @@
         <w:t xml:space="preserve"> school column (NOT NULL)</w:t>
       </w:r>
       <w:r>
-        <w:t xml:space="preserve"> to </w:t>
-      </w:r>
-      <w:proofErr w:type="spellStart"/>
-      <w:r>
-        <w:t>ShelvesRecords</w:t>
-      </w:r>
-      <w:proofErr w:type="spellEnd"/>
-      <w:r>
-        <w:t xml:space="preserve"> as i</w:t>
+        <w:t xml:space="preserve"> to ShelvesRecords as i</w:t>
       </w:r>
       <w:r>
         <w:t xml:space="preserve">t would simplify refining </w:t>
@@ -822,15 +677,7 @@
         <w:pStyle w:val="ListBullet"/>
       </w:pPr>
       <w:r>
-        <w:t xml:space="preserve">Maybe school column should be added to </w:t>
-      </w:r>
-      <w:proofErr w:type="spellStart"/>
-      <w:r>
-        <w:t>CustomerRecords</w:t>
-      </w:r>
-      <w:proofErr w:type="spellEnd"/>
-      <w:r>
-        <w:t xml:space="preserve"> later bu</w:t>
+        <w:t>Maybe school column should be added to CustomerRecords later bu</w:t>
       </w:r>
       <w:r>
         <w:t>t we’re letting that go for now</w:t>
@@ -854,13 +701,8 @@
         </w:rPr>
         <w:t xml:space="preserve">CHOICE OF API: </w:t>
       </w:r>
-      <w:proofErr w:type="spellStart"/>
-      <w:r>
-        <w:t>IsbnDB</w:t>
-      </w:r>
-      <w:proofErr w:type="spellEnd"/>
-      <w:r>
-        <w:t xml:space="preserve"> seems to be the best API as it also displays the price details from various vendors</w:t>
+      <w:r>
+        <w:t>IsbnDB seems to be the best API as it also displays the price details from various vendors</w:t>
       </w:r>
       <w:r>
         <w:t xml:space="preserve"> along with other details we need</w:t>
@@ -884,34 +726,10 @@
         <w:t xml:space="preserve"> </w:t>
       </w:r>
       <w:r>
-        <w:t xml:space="preserve">OpenLibrary.org has an easy way to retrieve images but </w:t>
-      </w:r>
-      <w:proofErr w:type="gramStart"/>
-      <w:r>
-        <w:t>it’s</w:t>
-      </w:r>
-      <w:proofErr w:type="gramEnd"/>
-      <w:r>
-        <w:t xml:space="preserve"> database isn’t extensive. So, maybe we’ll go with </w:t>
-      </w:r>
-      <w:proofErr w:type="spellStart"/>
-      <w:r>
-        <w:t>isbnDB</w:t>
-      </w:r>
-      <w:proofErr w:type="spellEnd"/>
-      <w:r>
-        <w:t xml:space="preserve"> for book’s info and Google for the images.</w:t>
-      </w:r>
-      <w:r>
-        <w:t xml:space="preserve"> </w:t>
-      </w:r>
-      <w:proofErr w:type="spellStart"/>
-      <w:r>
-        <w:t>IsbnDB</w:t>
-      </w:r>
-      <w:proofErr w:type="spellEnd"/>
-      <w:r>
-        <w:t xml:space="preserve"> can’t be dropped easily as it gets the rates.</w:t>
+        <w:t>OpenLibrary.org has an easy way to retrieve images but it’s database isn’t extensive. So, maybe we’ll go with isbnDB for book’s info and Google for the images.</w:t>
+      </w:r>
+      <w:r>
+        <w:t xml:space="preserve"> IsbnDB can’t be dropped easily as it gets the rates.</w:t>
       </w:r>
     </w:p>
     <w:p>
@@ -921,23 +739,8 @@
       <w:r>
         <w:t xml:space="preserve">Also added </w:t>
       </w:r>
-      <w:proofErr w:type="spellStart"/>
-      <w:proofErr w:type="gramStart"/>
-      <w:r>
-        <w:t>url</w:t>
-      </w:r>
-      <w:proofErr w:type="spellEnd"/>
-      <w:proofErr w:type="gramEnd"/>
-      <w:r>
-        <w:t xml:space="preserve"> column to the </w:t>
-      </w:r>
-      <w:proofErr w:type="spellStart"/>
-      <w:r>
-        <w:t>BookRecords</w:t>
-      </w:r>
-      <w:proofErr w:type="spellEnd"/>
-      <w:r>
-        <w:t xml:space="preserve"> table.</w:t>
+      <w:r>
+        <w:t>url column to the BookRecords table.</w:t>
       </w:r>
     </w:p>
     <w:p>
@@ -967,18 +770,10 @@
         <w:t xml:space="preserve">LESSON: </w:t>
       </w:r>
       <w:r>
-        <w:t xml:space="preserve">Had issues with uneven height in columns, and the </w:t>
-      </w:r>
-      <w:proofErr w:type="spellStart"/>
-      <w:r>
-        <w:t>matchHe</w:t>
-      </w:r>
-      <w:r>
-        <w:t>ight</w:t>
-      </w:r>
-      <w:proofErr w:type="spellEnd"/>
-      <w:r>
-        <w:t xml:space="preserve"> plugin helped me solve it.</w:t>
+        <w:t>Had issues with uneven height in columns, and the matchHe</w:t>
+      </w:r>
+      <w:r>
+        <w:t>ight plugin helped me solve it.</w:t>
       </w:r>
     </w:p>
     <w:p>
@@ -1051,15 +846,7 @@
         <w:pStyle w:val="ListBullet"/>
       </w:pPr>
       <w:r>
-        <w:t xml:space="preserve">Exported the connection object instead of the request object from database.js. Created request object inside dbRequests.js while making a request so that </w:t>
-      </w:r>
-      <w:proofErr w:type="gramStart"/>
-      <w:r>
-        <w:t>the if</w:t>
-      </w:r>
-      <w:proofErr w:type="gramEnd"/>
-      <w:r>
-        <w:t xml:space="preserve"> a request is made it can pick a fresh available connection from the pool.</w:t>
+        <w:t>Exported the connection object instead of the request object from database.js. Created request object inside dbRequests.js while making a request so that the if a request is made it can pick a fresh available connection from the pool.</w:t>
       </w:r>
     </w:p>
     <w:p>
@@ -1073,15 +860,7 @@
         <w:t>Update</w:t>
       </w:r>
       <w:r>
-        <w:t xml:space="preserve">: This seems to have solved the issue of failing to make </w:t>
-      </w:r>
-      <w:proofErr w:type="spellStart"/>
-      <w:r>
-        <w:t>db</w:t>
-      </w:r>
-      <w:proofErr w:type="spellEnd"/>
-      <w:r>
-        <w:t xml:space="preserve"> requests after few hours of server startup. Website has been up and running for almost a day without any errors while loading.</w:t>
+        <w:t>: This seems to have solved the issue of failing to make db requests after few hours of server startup. Website has been up and running for almost a day without any errors while loading.</w:t>
       </w:r>
     </w:p>
     <w:p>
@@ -1173,13 +952,184 @@
         <w:t xml:space="preserve">FONT CHANGE: </w:t>
       </w:r>
       <w:r>
-        <w:t xml:space="preserve">Just need to include it in layout.js and drop it in custom </w:t>
-      </w:r>
-      <w:proofErr w:type="spellStart"/>
-      <w:r>
-        <w:t>css</w:t>
-      </w:r>
-      <w:proofErr w:type="spellEnd"/>
+        <w:t>Just need to include it in layout.js and drop it in custom css.</w:t>
+      </w:r>
+    </w:p>
+    <w:p>
+      <w:pPr>
+        <w:pStyle w:val="ListBullet"/>
+      </w:pPr>
+      <w:r>
+        <w:rPr>
+          <w:b/>
+        </w:rPr>
+        <w:t>ISSUE:</w:t>
+      </w:r>
+      <w:r>
+        <w:t xml:space="preserve"> The search button doesn’t seem to be functioning because it doesn’t change at hover.</w:t>
+      </w:r>
+    </w:p>
+    <w:p>
+      <w:pPr>
+        <w:pStyle w:val="ListBullet"/>
+        <w:numPr>
+          <w:ilvl w:val="0"/>
+          <w:numId w:val="0"/>
+        </w:numPr>
+        <w:ind w:left="360" w:hanging="360"/>
+      </w:pPr>
+    </w:p>
+    <w:p>
+      <w:pPr>
+        <w:pStyle w:val="ListBullet"/>
+        <w:numPr>
+          <w:ilvl w:val="0"/>
+          <w:numId w:val="0"/>
+        </w:numPr>
+        <w:ind w:left="360" w:hanging="360"/>
+        <w:rPr>
+          <w:b/>
+        </w:rPr>
+      </w:pPr>
+      <w:r>
+        <w:rPr>
+          <w:b/>
+        </w:rPr>
+        <w:t>19 December 2016 (6</w:t>
+      </w:r>
+      <w:r>
+        <w:rPr>
+          <w:b/>
+        </w:rPr>
+        <w:t>hours)</w:t>
+      </w:r>
+    </w:p>
+    <w:p>
+      <w:pPr>
+        <w:pStyle w:val="ListBullet"/>
+      </w:pPr>
+      <w:r>
+        <w:rPr>
+          <w:b/>
+        </w:rPr>
+        <w:t>Query</w:t>
+      </w:r>
+    </w:p>
+    <w:p>
+      <w:pPr>
+        <w:pStyle w:val="ListBullet"/>
+      </w:pPr>
+      <w:r>
+        <w:t>Added a query to display matching results based on what the user enters in search bar.</w:t>
+      </w:r>
+    </w:p>
+    <w:p>
+      <w:pPr>
+        <w:pStyle w:val="ListBullet"/>
+      </w:pPr>
+      <w:r>
+        <w:t>The query searches matches in order of ISBN, title, author, publisher, school. Can add more.</w:t>
+      </w:r>
+    </w:p>
+    <w:p>
+      <w:pPr>
+        <w:pStyle w:val="ListBullet"/>
+      </w:pPr>
+      <w:r>
+        <w:t>Query has been parameterized to handle sql injection. Tested with selections.</w:t>
+      </w:r>
+    </w:p>
+    <w:p>
+      <w:pPr>
+        <w:pStyle w:val="ListBullet"/>
+      </w:pPr>
+      <w:r>
+        <w:t>Search results are quite satisfactory.</w:t>
+      </w:r>
+    </w:p>
+    <w:p>
+      <w:pPr>
+        <w:pStyle w:val="ListBullet"/>
+      </w:pPr>
+      <w:r>
+        <w:rPr>
+          <w:b/>
+        </w:rPr>
+        <w:t>Ajax</w:t>
+      </w:r>
+    </w:p>
+    <w:p>
+      <w:pPr>
+        <w:pStyle w:val="ListBullet"/>
+      </w:pPr>
+      <w:r>
+        <w:t>Implemented Ajax call to successfully display search results. (Refer to viewmanager.js for reference)</w:t>
+      </w:r>
+    </w:p>
+    <w:p>
+      <w:pPr>
+        <w:pStyle w:val="ListBullet"/>
+      </w:pPr>
+      <w:r>
+        <w:t>D</w:t>
+      </w:r>
+      <w:r>
+        <w:t>ivide</w:t>
+      </w:r>
+      <w:r>
+        <w:t>d webpage to multiple jade templates to facilitate easy update of selected view based on A</w:t>
+      </w:r>
+      <w:r>
+        <w:t>jax</w:t>
+      </w:r>
+      <w:r>
+        <w:t xml:space="preserve"> requests.</w:t>
+      </w:r>
+    </w:p>
+    <w:p>
+      <w:pPr>
+        <w:pStyle w:val="ListBullet"/>
+        <w:numPr>
+          <w:ilvl w:val="0"/>
+          <w:numId w:val="0"/>
+        </w:numPr>
+      </w:pPr>
+    </w:p>
+    <w:p>
+      <w:pPr>
+        <w:pStyle w:val="ListBullet"/>
+        <w:numPr>
+          <w:ilvl w:val="0"/>
+          <w:numId w:val="0"/>
+        </w:numPr>
+      </w:pPr>
+    </w:p>
+    <w:p>
+      <w:pPr>
+        <w:pStyle w:val="ListBullet"/>
+        <w:numPr>
+          <w:ilvl w:val="0"/>
+          <w:numId w:val="0"/>
+        </w:numPr>
+        <w:ind w:firstLine="360"/>
+      </w:pPr>
+      <w:r>
+        <w:rPr>
+          <w:b/>
+        </w:rPr>
+        <w:t>Milestone</w:t>
+      </w:r>
+    </w:p>
+    <w:p>
+      <w:pPr>
+        <w:pStyle w:val="ListBullet"/>
+      </w:pPr>
+      <w:r>
+        <w:t>As of 12/19/2016 (before visiting Nepal), the web application successfully displays all the books on the database and allow</w:t>
+      </w:r>
+      <w:r>
+        <w:t>s users to search available books</w:t>
+      </w:r>
       <w:r>
         <w:t>.</w:t>
       </w:r>
@@ -1187,20 +1137,6 @@
     <w:p>
       <w:pPr>
         <w:pStyle w:val="ListBullet"/>
-      </w:pPr>
-      <w:r>
-        <w:rPr>
-          <w:b/>
-        </w:rPr>
-        <w:t>ISSUE:</w:t>
-      </w:r>
-      <w:r>
-        <w:t xml:space="preserve"> The search button doesn’t seem to be functioning because it doesn’t change at hover.</w:t>
-      </w:r>
-    </w:p>
-    <w:p>
-      <w:pPr>
-        <w:pStyle w:val="ListBullet"/>
         <w:numPr>
           <w:ilvl w:val="0"/>
           <w:numId w:val="0"/>
@@ -1224,188 +1160,13 @@
         <w:rPr>
           <w:b/>
         </w:rPr>
-        <w:t>19 December 2016 (6</w:t>
-      </w:r>
-      <w:r>
-        <w:rPr>
-          <w:b/>
-        </w:rPr>
-        <w:t>hours)</w:t>
-      </w:r>
-    </w:p>
-    <w:p>
-      <w:pPr>
-        <w:pStyle w:val="ListBullet"/>
-      </w:pPr>
-      <w:r>
-        <w:rPr>
-          <w:b/>
-        </w:rPr>
-        <w:t>Query</w:t>
-      </w:r>
-    </w:p>
-    <w:p>
-      <w:pPr>
-        <w:pStyle w:val="ListBullet"/>
-      </w:pPr>
-      <w:r>
-        <w:t>Added a query to display matching results based on what the user enters in search bar.</w:t>
-      </w:r>
-    </w:p>
-    <w:p>
-      <w:pPr>
-        <w:pStyle w:val="ListBullet"/>
-      </w:pPr>
-      <w:r>
-        <w:t xml:space="preserve">The query searches matches in order of ISBN, title, author, publisher, </w:t>
-      </w:r>
-      <w:proofErr w:type="gramStart"/>
-      <w:r>
-        <w:t>school</w:t>
-      </w:r>
-      <w:proofErr w:type="gramEnd"/>
-      <w:r>
-        <w:t>. Can add more.</w:t>
-      </w:r>
-    </w:p>
-    <w:p>
-      <w:pPr>
-        <w:pStyle w:val="ListBullet"/>
-      </w:pPr>
-      <w:r>
-        <w:t xml:space="preserve">Query has been parameterized to handle </w:t>
-      </w:r>
-      <w:proofErr w:type="spellStart"/>
-      <w:r>
-        <w:t>sql</w:t>
-      </w:r>
-      <w:proofErr w:type="spellEnd"/>
-      <w:r>
-        <w:t xml:space="preserve"> injection. Tested with selections.</w:t>
-      </w:r>
-    </w:p>
-    <w:p>
-      <w:pPr>
-        <w:pStyle w:val="ListBullet"/>
-      </w:pPr>
-      <w:r>
-        <w:t>Search results are quite satisfactory.</w:t>
-      </w:r>
-    </w:p>
-    <w:p>
-      <w:pPr>
-        <w:pStyle w:val="ListBullet"/>
-      </w:pPr>
-      <w:r>
-        <w:rPr>
-          <w:b/>
-        </w:rPr>
-        <w:t>Ajax</w:t>
-      </w:r>
-    </w:p>
-    <w:p>
-      <w:pPr>
-        <w:pStyle w:val="ListBullet"/>
-      </w:pPr>
-      <w:r>
-        <w:t>Implemented Ajax call to successfully display search results. (Refer to viewmanager.js for reference)</w:t>
-      </w:r>
-    </w:p>
-    <w:p>
-      <w:pPr>
-        <w:pStyle w:val="ListBullet"/>
-      </w:pPr>
-      <w:r>
-        <w:t>D</w:t>
-      </w:r>
-      <w:r>
-        <w:t>ivide</w:t>
-      </w:r>
-      <w:r>
-        <w:t>d webpage to multiple jade templates to facilitate easy update of selected view based on A</w:t>
-      </w:r>
-      <w:r>
-        <w:t>jax</w:t>
-      </w:r>
-      <w:r>
-        <w:t xml:space="preserve"> requests.</w:t>
-      </w:r>
-    </w:p>
-    <w:p>
-      <w:pPr>
-        <w:pStyle w:val="ListBullet"/>
-        <w:numPr>
-          <w:ilvl w:val="0"/>
-          <w:numId w:val="0"/>
-        </w:numPr>
-      </w:pPr>
-    </w:p>
-    <w:p>
-      <w:pPr>
-        <w:pStyle w:val="ListBullet"/>
-        <w:numPr>
-          <w:ilvl w:val="0"/>
-          <w:numId w:val="0"/>
-        </w:numPr>
-      </w:pPr>
-    </w:p>
-    <w:p>
-      <w:pPr>
-        <w:pStyle w:val="ListBullet"/>
-        <w:numPr>
-          <w:ilvl w:val="0"/>
-          <w:numId w:val="0"/>
-        </w:numPr>
-        <w:ind w:firstLine="360"/>
-      </w:pPr>
-      <w:r>
-        <w:rPr>
-          <w:b/>
-        </w:rPr>
-        <w:t>Milestone</w:t>
-      </w:r>
-    </w:p>
-    <w:p>
-      <w:pPr>
-        <w:pStyle w:val="ListBullet"/>
-      </w:pPr>
-      <w:r>
-        <w:t>As of 12/19/2016 (before visiting Nepal), the web application successfully displays all the books on the database and allow</w:t>
-      </w:r>
-      <w:r>
-        <w:t>s users to search available books</w:t>
-      </w:r>
-      <w:r>
-        <w:t>.</w:t>
-      </w:r>
-    </w:p>
-    <w:p>
-      <w:pPr>
-        <w:pStyle w:val="ListBullet"/>
-        <w:numPr>
-          <w:ilvl w:val="0"/>
-          <w:numId w:val="0"/>
-        </w:numPr>
-        <w:ind w:left="360" w:hanging="360"/>
-      </w:pPr>
-    </w:p>
-    <w:p>
-      <w:pPr>
-        <w:pStyle w:val="ListBullet"/>
-        <w:numPr>
-          <w:ilvl w:val="0"/>
-          <w:numId w:val="0"/>
-        </w:numPr>
-        <w:ind w:left="360" w:hanging="360"/>
-        <w:rPr>
-          <w:b/>
-        </w:rPr>
-      </w:pPr>
-      <w:r>
-        <w:rPr>
-          <w:b/>
-        </w:rPr>
-        <w:t>20 December 2016 (4 hours)</w:t>
+        <w:t>20 December 2016 (7.5</w:t>
+      </w:r>
+      <w:r>
+        <w:rPr>
+          <w:b/>
+        </w:rPr>
+        <w:t xml:space="preserve"> hours)</w:t>
       </w:r>
     </w:p>
     <w:p>
@@ -1421,44 +1182,21 @@
         <w:pStyle w:val="ListBullet"/>
       </w:pPr>
       <w:r>
-        <w:t xml:space="preserve">Doesn’t work for searches based on </w:t>
-      </w:r>
-      <w:proofErr w:type="spellStart"/>
-      <w:proofErr w:type="gramStart"/>
-      <w:r>
-        <w:t>isbn</w:t>
-      </w:r>
-      <w:proofErr w:type="spellEnd"/>
-      <w:proofErr w:type="gramEnd"/>
-      <w:r>
-        <w:t>, author names, etc. yet. But not very difficult to implement as the retrieved data from DB contains all the necessary information to display.</w:t>
-      </w:r>
-    </w:p>
-    <w:p>
-      <w:pPr>
-        <w:pStyle w:val="ListBullet"/>
-      </w:pPr>
-      <w:r>
-        <w:t xml:space="preserve">Use </w:t>
-      </w:r>
-      <w:proofErr w:type="spellStart"/>
-      <w:proofErr w:type="gramStart"/>
-      <w:r>
-        <w:t>Array</w:t>
+        <w:t>Doesn’t work for searches based on isbn, author names, etc. yet. But not very difficult to implement as the retrieved data from DB contains all the necessary information to display.</w:t>
+      </w:r>
+    </w:p>
+    <w:p>
+      <w:pPr>
+        <w:pStyle w:val="ListBullet"/>
+      </w:pPr>
+      <w:r>
+        <w:t>Use Array</w:t>
       </w:r>
       <w:r>
         <w:t>name</w:t>
       </w:r>
       <w:r>
-        <w:t>.find</w:t>
-      </w:r>
-      <w:proofErr w:type="spellEnd"/>
-      <w:r>
-        <w:t>(</w:t>
-      </w:r>
-      <w:proofErr w:type="gramEnd"/>
-      <w:r>
-        <w:t>) from now on to see if an object value property exists in an array.</w:t>
+        <w:t>.find() from now on to see if an object value property exists in an array.</w:t>
       </w:r>
       <w:r>
         <w:t xml:space="preserve"> Used it to remove repetition.</w:t>
@@ -1469,23 +1207,7 @@
         <w:pStyle w:val="ListBullet"/>
       </w:pPr>
       <w:r>
-        <w:t>Encountered early text field reading issue while trying to invoke suggestions request using “</w:t>
-      </w:r>
-      <w:proofErr w:type="spellStart"/>
-      <w:r>
-        <w:t>Keypress</w:t>
-      </w:r>
-      <w:proofErr w:type="spellEnd"/>
-      <w:r>
-        <w:t>”. So had to use “</w:t>
-      </w:r>
-      <w:proofErr w:type="spellStart"/>
-      <w:r>
-        <w:t>KeyUp</w:t>
-      </w:r>
-      <w:proofErr w:type="spellEnd"/>
-      <w:r>
-        <w:t>” instead.</w:t>
+        <w:t>Encountered early text field reading issue while trying to invoke suggestions request using “Keypress”. So had to use “KeyUp” instead.</w:t>
       </w:r>
     </w:p>
     <w:p>
@@ -1499,21 +1221,37 @@
         <w:t>Next:</w:t>
       </w:r>
       <w:r>
-        <w:t xml:space="preserve"> D</w:t>
+        <w:t xml:space="preserve"> Display book pictures and artist infos in dropdown. That’d be cool.</w:t>
+      </w:r>
+    </w:p>
+    <w:p>
+      <w:pPr>
+        <w:pStyle w:val="ListBullet"/>
+      </w:pPr>
+      <w:r>
+        <w:rPr>
+          <w:b/>
+        </w:rPr>
+        <w:t>Round 2 Push includes</w:t>
+      </w:r>
+    </w:p>
+    <w:p>
+      <w:pPr>
+        <w:pStyle w:val="ListBullet"/>
+      </w:pPr>
+      <w:r>
+        <w:t>Image overlays during item hovering. Pretty cool but still might need some work to display book details professionally.</w:t>
+      </w:r>
+    </w:p>
+    <w:p>
+      <w:pPr>
+        <w:pStyle w:val="ListBullet"/>
+      </w:pPr>
+      <w:r>
+        <w:t>Made a lot of changes in shelves.jade and the customized css (the section associated with image overlays is separated).</w:t>
       </w:r>
       <w:bookmarkStart w:id="0" w:name="_GoBack"/>
       <w:bookmarkEnd w:id="0"/>
-      <w:r>
-        <w:t xml:space="preserve">isplay book pictures and artist </w:t>
-      </w:r>
-      <w:proofErr w:type="spellStart"/>
-      <w:r>
-        <w:t>infos</w:t>
-      </w:r>
-      <w:proofErr w:type="spellEnd"/>
-      <w:r>
-        <w:t xml:space="preserve"> in dropdown. That’d be cool.</w:t>
-      </w:r>
     </w:p>
     <w:sectPr>
       <w:pgSz w:w="12240" w:h="15840"/>

</xml_diff>

<commit_message>
Migrated Bookienation's portal and made adjustments to it
</commit_message>
<xml_diff>
--- a/log files/Log File.docx
+++ b/log files/Log File.docx
@@ -6,11 +6,9 @@
       <w:pPr>
         <w:jc w:val="center"/>
       </w:pPr>
-      <w:proofErr w:type="spellStart"/>
       <w:r>
         <w:t>Booksterdam</w:t>
       </w:r>
-      <w:proofErr w:type="spellEnd"/>
       <w:r>
         <w:t xml:space="preserve"> Log</w:t>
       </w:r>
@@ -117,23 +115,7 @@
         <w:ind w:left="720"/>
       </w:pPr>
       <w:r>
-        <w:t xml:space="preserve">Make ISBN Not Null in </w:t>
-      </w:r>
-      <w:proofErr w:type="spellStart"/>
-      <w:r>
-        <w:t>ShelvesRecords</w:t>
-      </w:r>
-      <w:proofErr w:type="spellEnd"/>
-      <w:r>
-        <w:t xml:space="preserve"> as well, since there is no way to display book details if the user doesn’t provide ISBN. All we will be able to see is the </w:t>
-      </w:r>
-      <w:proofErr w:type="spellStart"/>
-      <w:r>
-        <w:t>BookID</w:t>
-      </w:r>
-      <w:proofErr w:type="spellEnd"/>
-      <w:r>
-        <w:t>, seller info and price but no details of the book.</w:t>
+        <w:t>Make ISBN Not Null in ShelvesRecords as well, since there is no way to display book details if the user doesn’t provide ISBN. All we will be able to see is the BookID, seller info and price but no details of the book.</w:t>
       </w:r>
       <w:r>
         <w:t xml:space="preserve"> </w:t>
@@ -222,61 +204,24 @@
         <w:pStyle w:val="ListBullet"/>
       </w:pPr>
       <w:r>
-        <w:t xml:space="preserve">Changed </w:t>
-      </w:r>
-      <w:proofErr w:type="spellStart"/>
-      <w:r>
-        <w:t>datatype</w:t>
-      </w:r>
-      <w:proofErr w:type="spellEnd"/>
-      <w:r>
-        <w:t xml:space="preserve"> of ISBN in </w:t>
-      </w:r>
-      <w:proofErr w:type="spellStart"/>
-      <w:r>
-        <w:t>BookRecords</w:t>
-      </w:r>
-      <w:proofErr w:type="spellEnd"/>
-      <w:r>
-        <w:t xml:space="preserve"> and </w:t>
-      </w:r>
-      <w:proofErr w:type="spellStart"/>
-      <w:r>
-        <w:t>ShelvesRecords</w:t>
-      </w:r>
-      <w:proofErr w:type="spellEnd"/>
-      <w:r>
-        <w:t xml:space="preserve"> to BIGINT.</w:t>
-      </w:r>
-    </w:p>
-    <w:p>
-      <w:pPr>
-        <w:pStyle w:val="ListBullet"/>
-      </w:pPr>
-      <w:r>
-        <w:t xml:space="preserve">Also made ISBN in </w:t>
-      </w:r>
-      <w:proofErr w:type="spellStart"/>
-      <w:r>
-        <w:t>ShelvesRecords</w:t>
-      </w:r>
-      <w:proofErr w:type="spellEnd"/>
-      <w:r>
-        <w:t xml:space="preserve"> NOT NULL.</w:t>
-      </w:r>
-    </w:p>
-    <w:p>
-      <w:pPr>
-        <w:pStyle w:val="ListBullet"/>
-      </w:pPr>
-      <w:r>
-        <w:t xml:space="preserve">Added state NOT NULL column to </w:t>
-      </w:r>
-      <w:proofErr w:type="spellStart"/>
-      <w:r>
-        <w:t>CustomerRecords</w:t>
-      </w:r>
-      <w:proofErr w:type="spellEnd"/>
+        <w:t>Changed datatype of ISBN in BookRecords and ShelvesRecords to BIGINT.</w:t>
+      </w:r>
+    </w:p>
+    <w:p>
+      <w:pPr>
+        <w:pStyle w:val="ListBullet"/>
+      </w:pPr>
+      <w:r>
+        <w:t>Also made ISBN in ShelvesRecords NOT NULL.</w:t>
+      </w:r>
+    </w:p>
+    <w:p>
+      <w:pPr>
+        <w:pStyle w:val="ListBullet"/>
+      </w:pPr>
+      <w:r>
+        <w:t>Added state NOT NULL column to CustomerRecords</w:t>
+      </w:r>
     </w:p>
     <w:p>
       <w:pPr>
@@ -292,193 +237,153 @@
         <w:t>: Need to develop a primitive front end layout and handle basic requests to the database to see how well it goes.</w:t>
       </w:r>
       <w:r>
-        <w:t xml:space="preserve"> (done partially with retrieval of </w:t>
-      </w:r>
-      <w:proofErr w:type="spellStart"/>
-      <w:r>
-        <w:t>customerRecords</w:t>
-      </w:r>
-      <w:proofErr w:type="spellEnd"/>
-      <w:r>
+        <w:t xml:space="preserve"> (done partially with retrieval of customerRecords)</w:t>
+      </w:r>
+    </w:p>
+    <w:p>
+      <w:pPr>
+        <w:pStyle w:val="ListBullet"/>
+      </w:pPr>
+      <w:r>
+        <w:rPr>
+          <w:b/>
+        </w:rPr>
+        <w:t>ISSUE</w:t>
+      </w:r>
+      <w:r>
+        <w:t>: The users page right now doesn’t retrieve updated results from the database until the server is restarted.</w:t>
+      </w:r>
+    </w:p>
+    <w:p>
+      <w:pPr>
+        <w:pStyle w:val="ListBullet"/>
+        <w:numPr>
+          <w:ilvl w:val="0"/>
+          <w:numId w:val="0"/>
+        </w:numPr>
+        <w:ind w:left="360" w:hanging="360"/>
+      </w:pPr>
+    </w:p>
+    <w:p>
+      <w:pPr>
+        <w:pStyle w:val="ListBullet"/>
+        <w:numPr>
+          <w:ilvl w:val="0"/>
+          <w:numId w:val="0"/>
+        </w:numPr>
+        <w:ind w:left="360" w:hanging="360"/>
+        <w:rPr>
+          <w:b/>
+        </w:rPr>
+      </w:pPr>
+      <w:r>
+        <w:rPr>
+          <w:b/>
+        </w:rPr>
+        <w:t>13 November 2016 (2hrs)</w:t>
+      </w:r>
+    </w:p>
+    <w:p>
+      <w:pPr>
+        <w:pStyle w:val="ListBullet"/>
+      </w:pPr>
+      <w:r>
+        <w:t>Tried using module.exports to export the db connection, but didn’t work</w:t>
+      </w:r>
+      <w:r>
+        <w:t xml:space="preserve"> due to unpredictable asynchronous function executions</w:t>
+      </w:r>
+      <w:r>
+        <w:t>. Had to revert to previous commit.</w:t>
+      </w:r>
+    </w:p>
+    <w:p>
+      <w:pPr>
+        <w:pStyle w:val="ListBullet"/>
+        <w:numPr>
+          <w:ilvl w:val="0"/>
+          <w:numId w:val="0"/>
+        </w:numPr>
+        <w:ind w:left="360" w:hanging="360"/>
+      </w:pPr>
+    </w:p>
+    <w:p>
+      <w:pPr>
+        <w:pStyle w:val="ListBullet"/>
+        <w:numPr>
+          <w:ilvl w:val="0"/>
+          <w:numId w:val="0"/>
+        </w:numPr>
+        <w:ind w:left="360" w:hanging="360"/>
+        <w:rPr>
+          <w:b/>
+        </w:rPr>
+      </w:pPr>
+      <w:r>
+        <w:rPr>
+          <w:b/>
+        </w:rPr>
+        <w:t>17 November 2016 (4hrs)</w:t>
+      </w:r>
+    </w:p>
+    <w:p>
+      <w:pPr>
+        <w:pStyle w:val="ListBullet"/>
+      </w:pPr>
+      <w:r>
+        <w:t>Got help from sujil in setting up a global database connection. It can make requests now.</w:t>
+      </w:r>
+    </w:p>
+    <w:p>
+      <w:pPr>
+        <w:pStyle w:val="ListBullet"/>
+      </w:pPr>
+      <w:r>
+        <w:t>Need to learn how to properly implement callback functions to wait updating displays until data is received.</w:t>
+      </w:r>
+    </w:p>
+    <w:p>
+      <w:pPr>
+        <w:pStyle w:val="ListBullet"/>
+      </w:pPr>
+      <w:r>
+        <w:t>Implement those callbacks in index.js and/or dbRequester.js</w:t>
+      </w:r>
+    </w:p>
+    <w:p>
+      <w:pPr>
+        <w:pStyle w:val="ListBullet"/>
+        <w:numPr>
+          <w:ilvl w:val="0"/>
+          <w:numId w:val="0"/>
+        </w:numPr>
+        <w:ind w:left="360" w:hanging="360"/>
+      </w:pPr>
+    </w:p>
+    <w:p>
+      <w:pPr>
+        <w:pStyle w:val="ListBullet"/>
+        <w:numPr>
+          <w:ilvl w:val="0"/>
+          <w:numId w:val="0"/>
+        </w:numPr>
+        <w:ind w:left="360" w:hanging="360"/>
+        <w:rPr>
+          <w:b/>
+        </w:rPr>
+      </w:pPr>
+      <w:r>
+        <w:rPr>
+          <w:b/>
+        </w:rPr>
+        <w:t>19 November 2016 (6hrs</w:t>
+      </w:r>
+      <w:r>
+        <w:rPr>
+          <w:b/>
+        </w:rPr>
         <w:t>)</w:t>
       </w:r>
-    </w:p>
-    <w:p>
-      <w:pPr>
-        <w:pStyle w:val="ListBullet"/>
-      </w:pPr>
-      <w:r>
-        <w:rPr>
-          <w:b/>
-        </w:rPr>
-        <w:t>ISSUE</w:t>
-      </w:r>
-      <w:r>
-        <w:t xml:space="preserve">: The </w:t>
-      </w:r>
-      <w:proofErr w:type="gramStart"/>
-      <w:r>
-        <w:t>users</w:t>
-      </w:r>
-      <w:proofErr w:type="gramEnd"/>
-      <w:r>
-        <w:t xml:space="preserve"> page right now doesn’t retrieve updated results from the database until the server is restarted.</w:t>
-      </w:r>
-    </w:p>
-    <w:p>
-      <w:pPr>
-        <w:pStyle w:val="ListBullet"/>
-        <w:numPr>
-          <w:ilvl w:val="0"/>
-          <w:numId w:val="0"/>
-        </w:numPr>
-        <w:ind w:left="360" w:hanging="360"/>
-      </w:pPr>
-    </w:p>
-    <w:p>
-      <w:pPr>
-        <w:pStyle w:val="ListBullet"/>
-        <w:numPr>
-          <w:ilvl w:val="0"/>
-          <w:numId w:val="0"/>
-        </w:numPr>
-        <w:ind w:left="360" w:hanging="360"/>
-        <w:rPr>
-          <w:b/>
-        </w:rPr>
-      </w:pPr>
-      <w:r>
-        <w:rPr>
-          <w:b/>
-        </w:rPr>
-        <w:t>13 November 2016 (2hrs)</w:t>
-      </w:r>
-    </w:p>
-    <w:p>
-      <w:pPr>
-        <w:pStyle w:val="ListBullet"/>
-      </w:pPr>
-      <w:r>
-        <w:t xml:space="preserve">Tried using </w:t>
-      </w:r>
-      <w:proofErr w:type="spellStart"/>
-      <w:r>
-        <w:t>module.exports</w:t>
-      </w:r>
-      <w:proofErr w:type="spellEnd"/>
-      <w:r>
-        <w:t xml:space="preserve"> to export the </w:t>
-      </w:r>
-      <w:proofErr w:type="spellStart"/>
-      <w:r>
-        <w:t>db</w:t>
-      </w:r>
-      <w:proofErr w:type="spellEnd"/>
-      <w:r>
-        <w:t xml:space="preserve"> connection, but didn’t work</w:t>
-      </w:r>
-      <w:r>
-        <w:t xml:space="preserve"> due to unpredictable asynchronous function executions</w:t>
-      </w:r>
-      <w:r>
-        <w:t>. Had to revert to previous commit.</w:t>
-      </w:r>
-    </w:p>
-    <w:p>
-      <w:pPr>
-        <w:pStyle w:val="ListBullet"/>
-        <w:numPr>
-          <w:ilvl w:val="0"/>
-          <w:numId w:val="0"/>
-        </w:numPr>
-        <w:ind w:left="360" w:hanging="360"/>
-      </w:pPr>
-    </w:p>
-    <w:p>
-      <w:pPr>
-        <w:pStyle w:val="ListBullet"/>
-        <w:numPr>
-          <w:ilvl w:val="0"/>
-          <w:numId w:val="0"/>
-        </w:numPr>
-        <w:ind w:left="360" w:hanging="360"/>
-        <w:rPr>
-          <w:b/>
-        </w:rPr>
-      </w:pPr>
-      <w:r>
-        <w:rPr>
-          <w:b/>
-        </w:rPr>
-        <w:t>17 November 2016 (4hrs)</w:t>
-      </w:r>
-    </w:p>
-    <w:p>
-      <w:pPr>
-        <w:pStyle w:val="ListBullet"/>
-      </w:pPr>
-      <w:r>
-        <w:t xml:space="preserve">Got help from </w:t>
-      </w:r>
-      <w:proofErr w:type="spellStart"/>
-      <w:r>
-        <w:t>sujil</w:t>
-      </w:r>
-      <w:proofErr w:type="spellEnd"/>
-      <w:r>
-        <w:t xml:space="preserve"> in setting up a global database connection. It can make requests now.</w:t>
-      </w:r>
-    </w:p>
-    <w:p>
-      <w:pPr>
-        <w:pStyle w:val="ListBullet"/>
-      </w:pPr>
-      <w:r>
-        <w:t>Need to learn how to properly implement callback functions to wait updating displays until data is received.</w:t>
-      </w:r>
-    </w:p>
-    <w:p>
-      <w:pPr>
-        <w:pStyle w:val="ListBullet"/>
-      </w:pPr>
-      <w:r>
-        <w:t>Implement those callbacks in index.js and/or dbRequester.js</w:t>
-      </w:r>
-    </w:p>
-    <w:p>
-      <w:pPr>
-        <w:pStyle w:val="ListBullet"/>
-        <w:numPr>
-          <w:ilvl w:val="0"/>
-          <w:numId w:val="0"/>
-        </w:numPr>
-        <w:ind w:left="360" w:hanging="360"/>
-      </w:pPr>
-    </w:p>
-    <w:p>
-      <w:pPr>
-        <w:pStyle w:val="ListBullet"/>
-        <w:numPr>
-          <w:ilvl w:val="0"/>
-          <w:numId w:val="0"/>
-        </w:numPr>
-        <w:ind w:left="360" w:hanging="360"/>
-        <w:rPr>
-          <w:b/>
-        </w:rPr>
-      </w:pPr>
-      <w:r>
-        <w:rPr>
-          <w:b/>
-        </w:rPr>
-        <w:t>19 November 2016 (6hrs</w:t>
-      </w:r>
-      <w:r>
-        <w:rPr>
-          <w:b/>
-        </w:rPr>
-        <w:t>)</w:t>
-      </w:r>
       <w:r>
         <w:rPr>
           <w:b/>
@@ -512,15 +417,7 @@
         <w:ind w:left="720"/>
       </w:pPr>
       <w:r>
-        <w:t xml:space="preserve">Function </w:t>
-      </w:r>
-      <w:proofErr w:type="spellStart"/>
-      <w:r>
-        <w:t>RequestMaker</w:t>
-      </w:r>
-      <w:proofErr w:type="spellEnd"/>
-      <w:r>
-        <w:t xml:space="preserve"> (callback) {</w:t>
+        <w:t>Function RequestMaker (callback) {</w:t>
       </w:r>
     </w:p>
     <w:p>
@@ -598,13 +495,8 @@
         </w:numPr>
         <w:ind w:left="720"/>
       </w:pPr>
-      <w:proofErr w:type="spellStart"/>
-      <w:r>
-        <w:t>RequestMaker</w:t>
-      </w:r>
-      <w:proofErr w:type="spellEnd"/>
-      <w:r>
-        <w:t>(function (data) {</w:t>
+      <w:r>
+        <w:t>RequestMaker(function (data) {</w:t>
       </w:r>
     </w:p>
     <w:p>
@@ -704,34 +596,10 @@
         <w:pStyle w:val="ListBullet"/>
       </w:pPr>
       <w:r>
-        <w:t xml:space="preserve">Made a basic layout by introducing </w:t>
-      </w:r>
-      <w:proofErr w:type="spellStart"/>
-      <w:r>
-        <w:t>Boostrap</w:t>
-      </w:r>
-      <w:proofErr w:type="spellEnd"/>
-      <w:r>
-        <w:t xml:space="preserve"> into the design. </w:t>
-      </w:r>
-      <w:r>
-        <w:t xml:space="preserve">Used the </w:t>
-      </w:r>
-      <w:proofErr w:type="spellStart"/>
-      <w:r>
-        <w:t>boostrap</w:t>
-      </w:r>
-      <w:proofErr w:type="spellEnd"/>
-      <w:r>
-        <w:t xml:space="preserve"> examples on the websites named Grid and </w:t>
-      </w:r>
-      <w:proofErr w:type="spellStart"/>
-      <w:r>
-        <w:t>Jumbotron</w:t>
-      </w:r>
-      <w:proofErr w:type="spellEnd"/>
-      <w:r>
-        <w:t>.</w:t>
+        <w:t xml:space="preserve">Made a basic layout by introducing Boostrap into the design. </w:t>
+      </w:r>
+      <w:r>
+        <w:t>Used the boostrap examples on the websites named Grid and Jumbotron.</w:t>
       </w:r>
     </w:p>
     <w:p>
@@ -783,13 +651,8 @@
         <w:t>Added</w:t>
       </w:r>
       <w:r>
-        <w:t xml:space="preserve"> the </w:t>
-      </w:r>
-      <w:proofErr w:type="spellStart"/>
-      <w:r>
-        <w:t>SchoolRecords</w:t>
-      </w:r>
-      <w:proofErr w:type="spellEnd"/>
+        <w:t xml:space="preserve"> the SchoolRecords</w:t>
+      </w:r>
       <w:r>
         <w:t xml:space="preserve"> table. Also added</w:t>
       </w:r>
@@ -797,15 +660,7 @@
         <w:t xml:space="preserve"> school column (NOT NULL)</w:t>
       </w:r>
       <w:r>
-        <w:t xml:space="preserve"> to </w:t>
-      </w:r>
-      <w:proofErr w:type="spellStart"/>
-      <w:r>
-        <w:t>ShelvesRecords</w:t>
-      </w:r>
-      <w:proofErr w:type="spellEnd"/>
-      <w:r>
-        <w:t xml:space="preserve"> as i</w:t>
+        <w:t xml:space="preserve"> to ShelvesRecords as i</w:t>
       </w:r>
       <w:r>
         <w:t xml:space="preserve">t would simplify refining </w:t>
@@ -822,15 +677,7 @@
         <w:pStyle w:val="ListBullet"/>
       </w:pPr>
       <w:r>
-        <w:t xml:space="preserve">Maybe school column should be added to </w:t>
-      </w:r>
-      <w:proofErr w:type="spellStart"/>
-      <w:r>
-        <w:t>CustomerRecords</w:t>
-      </w:r>
-      <w:proofErr w:type="spellEnd"/>
-      <w:r>
-        <w:t xml:space="preserve"> later bu</w:t>
+        <w:t>Maybe school column should be added to CustomerRecords later bu</w:t>
       </w:r>
       <w:r>
         <w:t>t we’re letting that go for now</w:t>
@@ -854,13 +701,8 @@
         </w:rPr>
         <w:t xml:space="preserve">CHOICE OF API: </w:t>
       </w:r>
-      <w:proofErr w:type="spellStart"/>
-      <w:r>
-        <w:t>IsbnDB</w:t>
-      </w:r>
-      <w:proofErr w:type="spellEnd"/>
-      <w:r>
-        <w:t xml:space="preserve"> seems to be the best API as it also displays the price details from various vendors</w:t>
+      <w:r>
+        <w:t>IsbnDB seems to be the best API as it also displays the price details from various vendors</w:t>
       </w:r>
       <w:r>
         <w:t xml:space="preserve"> along with other details we need</w:t>
@@ -884,34 +726,10 @@
         <w:t xml:space="preserve"> </w:t>
       </w:r>
       <w:r>
-        <w:t xml:space="preserve">OpenLibrary.org has an easy way to retrieve images but </w:t>
-      </w:r>
-      <w:proofErr w:type="gramStart"/>
-      <w:r>
-        <w:t>it’s</w:t>
-      </w:r>
-      <w:proofErr w:type="gramEnd"/>
-      <w:r>
-        <w:t xml:space="preserve"> database isn’t extensive. So, maybe we’ll go with </w:t>
-      </w:r>
-      <w:proofErr w:type="spellStart"/>
-      <w:r>
-        <w:t>isbnDB</w:t>
-      </w:r>
-      <w:proofErr w:type="spellEnd"/>
-      <w:r>
-        <w:t xml:space="preserve"> for book’s info and Google for the images.</w:t>
-      </w:r>
-      <w:r>
-        <w:t xml:space="preserve"> </w:t>
-      </w:r>
-      <w:proofErr w:type="spellStart"/>
-      <w:r>
-        <w:t>IsbnDB</w:t>
-      </w:r>
-      <w:proofErr w:type="spellEnd"/>
-      <w:r>
-        <w:t xml:space="preserve"> can’t be dropped easily as it gets the rates.</w:t>
+        <w:t>OpenLibrary.org has an easy way to retrieve images but it’s database isn’t extensive. So, maybe we’ll go with isbnDB for book’s info and Google for the images.</w:t>
+      </w:r>
+      <w:r>
+        <w:t xml:space="preserve"> IsbnDB can’t be dropped easily as it gets the rates.</w:t>
       </w:r>
     </w:p>
     <w:p>
@@ -921,23 +739,8 @@
       <w:r>
         <w:t xml:space="preserve">Also added </w:t>
       </w:r>
-      <w:proofErr w:type="spellStart"/>
-      <w:proofErr w:type="gramStart"/>
-      <w:r>
-        <w:t>url</w:t>
-      </w:r>
-      <w:proofErr w:type="spellEnd"/>
-      <w:proofErr w:type="gramEnd"/>
-      <w:r>
-        <w:t xml:space="preserve"> column to the </w:t>
-      </w:r>
-      <w:proofErr w:type="spellStart"/>
-      <w:r>
-        <w:t>BookRecords</w:t>
-      </w:r>
-      <w:proofErr w:type="spellEnd"/>
-      <w:r>
-        <w:t xml:space="preserve"> table.</w:t>
+      <w:r>
+        <w:t>url column to the BookRecords table.</w:t>
       </w:r>
     </w:p>
     <w:p>
@@ -967,18 +770,10 @@
         <w:t xml:space="preserve">LESSON: </w:t>
       </w:r>
       <w:r>
-        <w:t xml:space="preserve">Had issues with uneven height in columns, and the </w:t>
-      </w:r>
-      <w:proofErr w:type="spellStart"/>
-      <w:r>
-        <w:t>matchHe</w:t>
-      </w:r>
-      <w:r>
-        <w:t>ight</w:t>
-      </w:r>
-      <w:proofErr w:type="spellEnd"/>
-      <w:r>
-        <w:t xml:space="preserve"> plugin helped me solve it.</w:t>
+        <w:t>Had issues with uneven height in columns, and the matchHe</w:t>
+      </w:r>
+      <w:r>
+        <w:t>ight plugin helped me solve it.</w:t>
       </w:r>
     </w:p>
     <w:p>
@@ -1051,15 +846,7 @@
         <w:pStyle w:val="ListBullet"/>
       </w:pPr>
       <w:r>
-        <w:t xml:space="preserve">Exported the connection object instead of the request object from database.js. Created request object inside dbRequests.js while making a request so that </w:t>
-      </w:r>
-      <w:proofErr w:type="gramStart"/>
-      <w:r>
-        <w:t>the if</w:t>
-      </w:r>
-      <w:proofErr w:type="gramEnd"/>
-      <w:r>
-        <w:t xml:space="preserve"> a request is made it can pick a fresh available connection from the pool.</w:t>
+        <w:t>Exported the connection object instead of the request object from database.js. Created request object inside dbRequests.js while making a request so that the if a request is made it can pick a fresh available connection from the pool.</w:t>
       </w:r>
     </w:p>
     <w:p>
@@ -1073,15 +860,7 @@
         <w:t>Update</w:t>
       </w:r>
       <w:r>
-        <w:t xml:space="preserve">: This seems to have solved the issue of failing to make </w:t>
-      </w:r>
-      <w:proofErr w:type="spellStart"/>
-      <w:r>
-        <w:t>db</w:t>
-      </w:r>
-      <w:proofErr w:type="spellEnd"/>
-      <w:r>
-        <w:t xml:space="preserve"> requests after few hours of server startup. Website has been up and running for almost a day without any errors while loading.</w:t>
+        <w:t>: This seems to have solved the issue of failing to make db requests after few hours of server startup. Website has been up and running for almost a day without any errors while loading.</w:t>
       </w:r>
     </w:p>
     <w:p>
@@ -1173,13 +952,184 @@
         <w:t xml:space="preserve">FONT CHANGE: </w:t>
       </w:r>
       <w:r>
-        <w:t xml:space="preserve">Just need to include it in layout.js and drop it in custom </w:t>
-      </w:r>
-      <w:proofErr w:type="spellStart"/>
-      <w:r>
-        <w:t>css</w:t>
-      </w:r>
-      <w:proofErr w:type="spellEnd"/>
+        <w:t>Just need to include it in layout.js and drop it in custom css.</w:t>
+      </w:r>
+    </w:p>
+    <w:p>
+      <w:pPr>
+        <w:pStyle w:val="ListBullet"/>
+      </w:pPr>
+      <w:r>
+        <w:rPr>
+          <w:b/>
+        </w:rPr>
+        <w:t>ISSUE:</w:t>
+      </w:r>
+      <w:r>
+        <w:t xml:space="preserve"> The search button doesn’t seem to be functioning because it doesn’t change at hover.</w:t>
+      </w:r>
+    </w:p>
+    <w:p>
+      <w:pPr>
+        <w:pStyle w:val="ListBullet"/>
+        <w:numPr>
+          <w:ilvl w:val="0"/>
+          <w:numId w:val="0"/>
+        </w:numPr>
+        <w:ind w:left="360" w:hanging="360"/>
+      </w:pPr>
+    </w:p>
+    <w:p>
+      <w:pPr>
+        <w:pStyle w:val="ListBullet"/>
+        <w:numPr>
+          <w:ilvl w:val="0"/>
+          <w:numId w:val="0"/>
+        </w:numPr>
+        <w:ind w:left="360" w:hanging="360"/>
+        <w:rPr>
+          <w:b/>
+        </w:rPr>
+      </w:pPr>
+      <w:r>
+        <w:rPr>
+          <w:b/>
+        </w:rPr>
+        <w:t>19 December 2016 (6</w:t>
+      </w:r>
+      <w:r>
+        <w:rPr>
+          <w:b/>
+        </w:rPr>
+        <w:t>hours)</w:t>
+      </w:r>
+    </w:p>
+    <w:p>
+      <w:pPr>
+        <w:pStyle w:val="ListBullet"/>
+      </w:pPr>
+      <w:r>
+        <w:rPr>
+          <w:b/>
+        </w:rPr>
+        <w:t>Query</w:t>
+      </w:r>
+    </w:p>
+    <w:p>
+      <w:pPr>
+        <w:pStyle w:val="ListBullet"/>
+      </w:pPr>
+      <w:r>
+        <w:t>Added a query to display matching results based on what the user enters in search bar.</w:t>
+      </w:r>
+    </w:p>
+    <w:p>
+      <w:pPr>
+        <w:pStyle w:val="ListBullet"/>
+      </w:pPr>
+      <w:r>
+        <w:t>The query searches matches in order of ISBN, title, author, publisher, school. Can add more.</w:t>
+      </w:r>
+    </w:p>
+    <w:p>
+      <w:pPr>
+        <w:pStyle w:val="ListBullet"/>
+      </w:pPr>
+      <w:r>
+        <w:t>Query has been parameterized to handle sql injection. Tested with selections.</w:t>
+      </w:r>
+    </w:p>
+    <w:p>
+      <w:pPr>
+        <w:pStyle w:val="ListBullet"/>
+      </w:pPr>
+      <w:r>
+        <w:t>Search results are quite satisfactory.</w:t>
+      </w:r>
+    </w:p>
+    <w:p>
+      <w:pPr>
+        <w:pStyle w:val="ListBullet"/>
+      </w:pPr>
+      <w:r>
+        <w:rPr>
+          <w:b/>
+        </w:rPr>
+        <w:t>Ajax</w:t>
+      </w:r>
+    </w:p>
+    <w:p>
+      <w:pPr>
+        <w:pStyle w:val="ListBullet"/>
+      </w:pPr>
+      <w:r>
+        <w:t>Implemented Ajax call to successfully display search results. (Refer to viewmanager.js for reference)</w:t>
+      </w:r>
+    </w:p>
+    <w:p>
+      <w:pPr>
+        <w:pStyle w:val="ListBullet"/>
+      </w:pPr>
+      <w:r>
+        <w:t>D</w:t>
+      </w:r>
+      <w:r>
+        <w:t>ivide</w:t>
+      </w:r>
+      <w:r>
+        <w:t>d webpage to multiple jade templates to facilitate easy update of selected view based on A</w:t>
+      </w:r>
+      <w:r>
+        <w:t>jax</w:t>
+      </w:r>
+      <w:r>
+        <w:t xml:space="preserve"> requests.</w:t>
+      </w:r>
+    </w:p>
+    <w:p>
+      <w:pPr>
+        <w:pStyle w:val="ListBullet"/>
+        <w:numPr>
+          <w:ilvl w:val="0"/>
+          <w:numId w:val="0"/>
+        </w:numPr>
+      </w:pPr>
+    </w:p>
+    <w:p>
+      <w:pPr>
+        <w:pStyle w:val="ListBullet"/>
+        <w:numPr>
+          <w:ilvl w:val="0"/>
+          <w:numId w:val="0"/>
+        </w:numPr>
+      </w:pPr>
+    </w:p>
+    <w:p>
+      <w:pPr>
+        <w:pStyle w:val="ListBullet"/>
+        <w:numPr>
+          <w:ilvl w:val="0"/>
+          <w:numId w:val="0"/>
+        </w:numPr>
+        <w:ind w:firstLine="360"/>
+      </w:pPr>
+      <w:r>
+        <w:rPr>
+          <w:b/>
+        </w:rPr>
+        <w:t>Milestone</w:t>
+      </w:r>
+    </w:p>
+    <w:p>
+      <w:pPr>
+        <w:pStyle w:val="ListBullet"/>
+      </w:pPr>
+      <w:r>
+        <w:t>As of 12/19/2016 (before visiting Nepal), the web application successfully displays all the books on the database and allow</w:t>
+      </w:r>
+      <w:r>
+        <w:t>s users to search available books</w:t>
+      </w:r>
       <w:r>
         <w:t>.</w:t>
       </w:r>
@@ -1187,201 +1137,6 @@
     <w:p>
       <w:pPr>
         <w:pStyle w:val="ListBullet"/>
-      </w:pPr>
-      <w:r>
-        <w:rPr>
-          <w:b/>
-        </w:rPr>
-        <w:t>ISSUE:</w:t>
-      </w:r>
-      <w:r>
-        <w:t xml:space="preserve"> The search button doesn’t seem to be functioning because it doesn’t change at hover.</w:t>
-      </w:r>
-    </w:p>
-    <w:p>
-      <w:pPr>
-        <w:pStyle w:val="ListBullet"/>
-        <w:numPr>
-          <w:ilvl w:val="0"/>
-          <w:numId w:val="0"/>
-        </w:numPr>
-        <w:ind w:left="360" w:hanging="360"/>
-      </w:pPr>
-    </w:p>
-    <w:p>
-      <w:pPr>
-        <w:pStyle w:val="ListBullet"/>
-        <w:numPr>
-          <w:ilvl w:val="0"/>
-          <w:numId w:val="0"/>
-        </w:numPr>
-        <w:ind w:left="360" w:hanging="360"/>
-        <w:rPr>
-          <w:b/>
-        </w:rPr>
-      </w:pPr>
-      <w:r>
-        <w:rPr>
-          <w:b/>
-        </w:rPr>
-        <w:t>19 December 2016 (6</w:t>
-      </w:r>
-      <w:r>
-        <w:rPr>
-          <w:b/>
-        </w:rPr>
-        <w:t>hours)</w:t>
-      </w:r>
-    </w:p>
-    <w:p>
-      <w:pPr>
-        <w:pStyle w:val="ListBullet"/>
-      </w:pPr>
-      <w:r>
-        <w:rPr>
-          <w:b/>
-        </w:rPr>
-        <w:t>Query</w:t>
-      </w:r>
-    </w:p>
-    <w:p>
-      <w:pPr>
-        <w:pStyle w:val="ListBullet"/>
-      </w:pPr>
-      <w:r>
-        <w:t>Added a query to display matching results based on what the user enters in search bar.</w:t>
-      </w:r>
-    </w:p>
-    <w:p>
-      <w:pPr>
-        <w:pStyle w:val="ListBullet"/>
-      </w:pPr>
-      <w:r>
-        <w:t xml:space="preserve">The query searches matches in order of ISBN, title, author, publisher, </w:t>
-      </w:r>
-      <w:proofErr w:type="gramStart"/>
-      <w:r>
-        <w:t>school</w:t>
-      </w:r>
-      <w:proofErr w:type="gramEnd"/>
-      <w:r>
-        <w:t>. Can add more.</w:t>
-      </w:r>
-    </w:p>
-    <w:p>
-      <w:pPr>
-        <w:pStyle w:val="ListBullet"/>
-      </w:pPr>
-      <w:r>
-        <w:t xml:space="preserve">Query has been parameterized to handle </w:t>
-      </w:r>
-      <w:proofErr w:type="spellStart"/>
-      <w:r>
-        <w:t>sql</w:t>
-      </w:r>
-      <w:proofErr w:type="spellEnd"/>
-      <w:r>
-        <w:t xml:space="preserve"> injection. Tested with selections.</w:t>
-      </w:r>
-    </w:p>
-    <w:p>
-      <w:pPr>
-        <w:pStyle w:val="ListBullet"/>
-      </w:pPr>
-      <w:r>
-        <w:t>Search results are quite satisfactory.</w:t>
-      </w:r>
-    </w:p>
-    <w:p>
-      <w:pPr>
-        <w:pStyle w:val="ListBullet"/>
-      </w:pPr>
-      <w:r>
-        <w:rPr>
-          <w:b/>
-        </w:rPr>
-        <w:t>Ajax</w:t>
-      </w:r>
-    </w:p>
-    <w:p>
-      <w:pPr>
-        <w:pStyle w:val="ListBullet"/>
-      </w:pPr>
-      <w:r>
-        <w:t>Implemented Ajax call to successfully display search results. (Refer to viewmanager.js for reference)</w:t>
-      </w:r>
-    </w:p>
-    <w:p>
-      <w:pPr>
-        <w:pStyle w:val="ListBullet"/>
-      </w:pPr>
-      <w:r>
-        <w:t>D</w:t>
-      </w:r>
-      <w:r>
-        <w:t>ivide</w:t>
-      </w:r>
-      <w:r>
-        <w:t>d webpage to multiple jade templates to facilitate easy update of selected view based on A</w:t>
-      </w:r>
-      <w:r>
-        <w:t>jax</w:t>
-      </w:r>
-      <w:r>
-        <w:t xml:space="preserve"> requests.</w:t>
-      </w:r>
-    </w:p>
-    <w:p>
-      <w:pPr>
-        <w:pStyle w:val="ListBullet"/>
-        <w:numPr>
-          <w:ilvl w:val="0"/>
-          <w:numId w:val="0"/>
-        </w:numPr>
-      </w:pPr>
-    </w:p>
-    <w:p>
-      <w:pPr>
-        <w:pStyle w:val="ListBullet"/>
-        <w:numPr>
-          <w:ilvl w:val="0"/>
-          <w:numId w:val="0"/>
-        </w:numPr>
-      </w:pPr>
-    </w:p>
-    <w:p>
-      <w:pPr>
-        <w:pStyle w:val="ListBullet"/>
-        <w:numPr>
-          <w:ilvl w:val="0"/>
-          <w:numId w:val="0"/>
-        </w:numPr>
-        <w:ind w:firstLine="360"/>
-      </w:pPr>
-      <w:r>
-        <w:rPr>
-          <w:b/>
-        </w:rPr>
-        <w:t>Milestone</w:t>
-      </w:r>
-    </w:p>
-    <w:p>
-      <w:pPr>
-        <w:pStyle w:val="ListBullet"/>
-      </w:pPr>
-      <w:r>
-        <w:t>As of 12/19/2016 (before visiting Nepal), the web application successfully displays all the books on the database and allow</w:t>
-      </w:r>
-      <w:r>
-        <w:t>s users to search available books</w:t>
-      </w:r>
-      <w:r>
-        <w:t>.</w:t>
-      </w:r>
-    </w:p>
-    <w:p>
-      <w:pPr>
-        <w:pStyle w:val="ListBullet"/>
         <w:numPr>
           <w:ilvl w:val="0"/>
           <w:numId w:val="0"/>
@@ -1427,44 +1182,21 @@
         <w:pStyle w:val="ListBullet"/>
       </w:pPr>
       <w:r>
-        <w:t xml:space="preserve">Doesn’t work for searches based on </w:t>
-      </w:r>
-      <w:proofErr w:type="spellStart"/>
-      <w:proofErr w:type="gramStart"/>
-      <w:r>
-        <w:t>isbn</w:t>
-      </w:r>
-      <w:proofErr w:type="spellEnd"/>
-      <w:proofErr w:type="gramEnd"/>
-      <w:r>
-        <w:t>, author names, etc. yet. But not very difficult to implement as the retrieved data from DB contains all the necessary information to display.</w:t>
-      </w:r>
-    </w:p>
-    <w:p>
-      <w:pPr>
-        <w:pStyle w:val="ListBullet"/>
-      </w:pPr>
-      <w:r>
-        <w:t xml:space="preserve">Use </w:t>
-      </w:r>
-      <w:proofErr w:type="spellStart"/>
-      <w:proofErr w:type="gramStart"/>
-      <w:r>
-        <w:t>Array</w:t>
+        <w:t>Doesn’t work for searches based on isbn, author names, etc. yet. But not very difficult to implement as the retrieved data from DB contains all the necessary information to display.</w:t>
+      </w:r>
+    </w:p>
+    <w:p>
+      <w:pPr>
+        <w:pStyle w:val="ListBullet"/>
+      </w:pPr>
+      <w:r>
+        <w:t>Use Array</w:t>
       </w:r>
       <w:r>
         <w:t>name</w:t>
       </w:r>
       <w:r>
-        <w:t>.find</w:t>
-      </w:r>
-      <w:proofErr w:type="spellEnd"/>
-      <w:r>
-        <w:t>(</w:t>
-      </w:r>
-      <w:proofErr w:type="gramEnd"/>
-      <w:r>
-        <w:t>) from now on to see if an object value property exists in an array.</w:t>
+        <w:t>.find() from now on to see if an object value property exists in an array.</w:t>
       </w:r>
       <w:r>
         <w:t xml:space="preserve"> Used it to remove repetition.</w:t>
@@ -1475,23 +1207,7 @@
         <w:pStyle w:val="ListBullet"/>
       </w:pPr>
       <w:r>
-        <w:t>Encountered early text field reading issue while trying to invoke suggestions request using “</w:t>
-      </w:r>
-      <w:proofErr w:type="spellStart"/>
-      <w:r>
-        <w:t>Keypress</w:t>
-      </w:r>
-      <w:proofErr w:type="spellEnd"/>
-      <w:r>
-        <w:t>”. So had to use “</w:t>
-      </w:r>
-      <w:proofErr w:type="spellStart"/>
-      <w:r>
-        <w:t>KeyUp</w:t>
-      </w:r>
-      <w:proofErr w:type="spellEnd"/>
-      <w:r>
-        <w:t>” instead.</w:t>
+        <w:t>Encountered early text field reading issue while trying to invoke suggestions request using “Keypress”. So had to use “KeyUp” instead.</w:t>
       </w:r>
     </w:p>
     <w:p>
@@ -1505,15 +1221,7 @@
         <w:t>Next:</w:t>
       </w:r>
       <w:r>
-        <w:t xml:space="preserve"> Display book pictures and artist </w:t>
-      </w:r>
-      <w:proofErr w:type="spellStart"/>
-      <w:r>
-        <w:t>infos</w:t>
-      </w:r>
-      <w:proofErr w:type="spellEnd"/>
-      <w:r>
-        <w:t xml:space="preserve"> in dropdown. That’d be cool.</w:t>
+        <w:t xml:space="preserve"> Display book pictures and artist infos in dropdown. That’d be cool.</w:t>
       </w:r>
     </w:p>
     <w:p>
@@ -1540,23 +1248,7 @@
         <w:pStyle w:val="ListBullet"/>
       </w:pPr>
       <w:r>
-        <w:t xml:space="preserve">Made a lot of changes in </w:t>
-      </w:r>
-      <w:proofErr w:type="spellStart"/>
-      <w:r>
-        <w:t>shelves.jade</w:t>
-      </w:r>
-      <w:proofErr w:type="spellEnd"/>
-      <w:r>
-        <w:t xml:space="preserve"> and the customized </w:t>
-      </w:r>
-      <w:proofErr w:type="spellStart"/>
-      <w:r>
-        <w:t>css</w:t>
-      </w:r>
-      <w:proofErr w:type="spellEnd"/>
-      <w:r>
-        <w:t xml:space="preserve"> (the section associated with image overlays is separated).</w:t>
+        <w:t>Made a lot of changes in shelves.jade and the customized css (the section associated with image overlays is separated).</w:t>
       </w:r>
     </w:p>
     <w:p>
@@ -1616,55 +1308,23 @@
         <w:pStyle w:val="ListBullet"/>
       </w:pPr>
       <w:r>
-        <w:t xml:space="preserve">After I got back from </w:t>
-      </w:r>
-      <w:proofErr w:type="spellStart"/>
-      <w:r>
-        <w:t>Vacay</w:t>
-      </w:r>
-      <w:proofErr w:type="spellEnd"/>
-      <w:r>
-        <w:t>, I’ve implemented the Signup and Login.</w:t>
-      </w:r>
-    </w:p>
-    <w:p>
-      <w:pPr>
-        <w:pStyle w:val="ListBullet"/>
-      </w:pPr>
-      <w:r>
-        <w:t xml:space="preserve">For this, I had to add a new table called </w:t>
-      </w:r>
-      <w:proofErr w:type="spellStart"/>
-      <w:r>
-        <w:t>LoginCredentials</w:t>
-      </w:r>
-      <w:proofErr w:type="spellEnd"/>
-      <w:r>
-        <w:t>.</w:t>
-      </w:r>
-    </w:p>
-    <w:p>
-      <w:pPr>
-        <w:pStyle w:val="ListBullet"/>
-      </w:pPr>
-      <w:r>
-        <w:t xml:space="preserve">Added Stored Procedures like </w:t>
-      </w:r>
-      <w:proofErr w:type="spellStart"/>
-      <w:r>
-        <w:t>RegisterAUser</w:t>
-      </w:r>
-      <w:proofErr w:type="spellEnd"/>
-      <w:r>
-        <w:t xml:space="preserve"> and </w:t>
-      </w:r>
-      <w:proofErr w:type="spellStart"/>
-      <w:r>
-        <w:t>FetchHashedPassword</w:t>
-      </w:r>
-      <w:proofErr w:type="spellEnd"/>
-      <w:r>
-        <w:t>.</w:t>
+        <w:t>After I got back from Vacay, I’ve implemented the Signup and Login.</w:t>
+      </w:r>
+    </w:p>
+    <w:p>
+      <w:pPr>
+        <w:pStyle w:val="ListBullet"/>
+      </w:pPr>
+      <w:r>
+        <w:t>For this, I had to add a new table called LoginCredentials.</w:t>
+      </w:r>
+    </w:p>
+    <w:p>
+      <w:pPr>
+        <w:pStyle w:val="ListBullet"/>
+      </w:pPr>
+      <w:r>
+        <w:t>Added Stored Procedures like RegisterAUser and FetchHashedPassword.</w:t>
       </w:r>
     </w:p>
     <w:p>
@@ -1677,6 +1337,80 @@
       </w:r>
       <w:r>
         <w:t xml:space="preserve"> and dashboard page next (login already returns customerID)</w:t>
+      </w:r>
+    </w:p>
+    <w:p>
+      <w:pPr>
+        <w:pStyle w:val="ListBullet"/>
+        <w:numPr>
+          <w:ilvl w:val="0"/>
+          <w:numId w:val="0"/>
+        </w:numPr>
+        <w:ind w:left="360" w:hanging="360"/>
+      </w:pPr>
+    </w:p>
+    <w:p>
+      <w:pPr>
+        <w:pStyle w:val="ListBullet"/>
+        <w:numPr>
+          <w:ilvl w:val="0"/>
+          <w:numId w:val="0"/>
+        </w:numPr>
+        <w:ind w:left="360" w:hanging="360"/>
+        <w:rPr>
+          <w:b/>
+        </w:rPr>
+      </w:pPr>
+      <w:r>
+        <w:rPr>
+          <w:b/>
+        </w:rPr>
+        <w:t>March 5</w:t>
+      </w:r>
+      <w:r>
+        <w:rPr>
+          <w:b/>
+          <w:vertAlign w:val="superscript"/>
+        </w:rPr>
+        <w:t>th</w:t>
+      </w:r>
+      <w:r>
+        <w:rPr>
+          <w:b/>
+        </w:rPr>
+        <w:t xml:space="preserve"> 2017 (7-8 hrs including previous day)</w:t>
+      </w:r>
+    </w:p>
+    <w:p>
+      <w:pPr>
+        <w:pStyle w:val="ListBullet"/>
+      </w:pPr>
+      <w:r>
+        <w:t>Express-session module was a mess to use. Spent hours trying to implement login sessions. Didn’t work.</w:t>
+      </w:r>
+    </w:p>
+    <w:p>
+      <w:pPr>
+        <w:pStyle w:val="ListBullet"/>
+      </w:pPr>
+      <w:r>
+        <w:t>Switched to client-sessions module and it was a piece of cake.</w:t>
+      </w:r>
+    </w:p>
+    <w:p>
+      <w:pPr>
+        <w:pStyle w:val="ListBullet"/>
+      </w:pPr>
+      <w:r>
+        <w:t>Login sessions works now.</w:t>
+      </w:r>
+    </w:p>
+    <w:p>
+      <w:pPr>
+        <w:pStyle w:val="ListBullet"/>
+      </w:pPr>
+      <w:r>
+        <w:t>Need to make the dashboard look nice with all the info now.</w:t>
       </w:r>
       <w:bookmarkStart w:id="0" w:name="_GoBack"/>
       <w:bookmarkEnd w:id="0"/>

</xml_diff>

<commit_message>
Dashboard lists personal books on sale
</commit_message>
<xml_diff>
--- a/log files/Log File.docx
+++ b/log files/Log File.docx
@@ -6,9 +6,11 @@
       <w:pPr>
         <w:jc w:val="center"/>
       </w:pPr>
+      <w:proofErr w:type="spellStart"/>
       <w:r>
         <w:t>Booksterdam</w:t>
       </w:r>
+      <w:proofErr w:type="spellEnd"/>
       <w:r>
         <w:t xml:space="preserve"> Log</w:t>
       </w:r>
@@ -115,7 +117,23 @@
         <w:ind w:left="720"/>
       </w:pPr>
       <w:r>
-        <w:t>Make ISBN Not Null in ShelvesRecords as well, since there is no way to display book details if the user doesn’t provide ISBN. All we will be able to see is the BookID, seller info and price but no details of the book.</w:t>
+        <w:t xml:space="preserve">Make ISBN Not Null in </w:t>
+      </w:r>
+      <w:proofErr w:type="spellStart"/>
+      <w:r>
+        <w:t>ShelvesRecords</w:t>
+      </w:r>
+      <w:proofErr w:type="spellEnd"/>
+      <w:r>
+        <w:t xml:space="preserve"> as well, since there is no way to display book details if the user doesn’t provide ISBN. All we will be able to see is the </w:t>
+      </w:r>
+      <w:proofErr w:type="spellStart"/>
+      <w:r>
+        <w:t>BookID</w:t>
+      </w:r>
+      <w:proofErr w:type="spellEnd"/>
+      <w:r>
+        <w:t>, seller info and price but no details of the book.</w:t>
       </w:r>
       <w:r>
         <w:t xml:space="preserve"> </w:t>
@@ -204,24 +222,61 @@
         <w:pStyle w:val="ListBullet"/>
       </w:pPr>
       <w:r>
-        <w:t>Changed datatype of ISBN in BookRecords and ShelvesRecords to BIGINT.</w:t>
-      </w:r>
-    </w:p>
-    <w:p>
-      <w:pPr>
-        <w:pStyle w:val="ListBullet"/>
-      </w:pPr>
-      <w:r>
-        <w:t>Also made ISBN in ShelvesRecords NOT NULL.</w:t>
-      </w:r>
-    </w:p>
-    <w:p>
-      <w:pPr>
-        <w:pStyle w:val="ListBullet"/>
-      </w:pPr>
-      <w:r>
-        <w:t>Added state NOT NULL column to CustomerRecords</w:t>
-      </w:r>
+        <w:t xml:space="preserve">Changed </w:t>
+      </w:r>
+      <w:proofErr w:type="spellStart"/>
+      <w:r>
+        <w:t>datatype</w:t>
+      </w:r>
+      <w:proofErr w:type="spellEnd"/>
+      <w:r>
+        <w:t xml:space="preserve"> of ISBN in </w:t>
+      </w:r>
+      <w:proofErr w:type="spellStart"/>
+      <w:r>
+        <w:t>BookRecords</w:t>
+      </w:r>
+      <w:proofErr w:type="spellEnd"/>
+      <w:r>
+        <w:t xml:space="preserve"> and </w:t>
+      </w:r>
+      <w:proofErr w:type="spellStart"/>
+      <w:r>
+        <w:t>ShelvesRecords</w:t>
+      </w:r>
+      <w:proofErr w:type="spellEnd"/>
+      <w:r>
+        <w:t xml:space="preserve"> to BIGINT.</w:t>
+      </w:r>
+    </w:p>
+    <w:p>
+      <w:pPr>
+        <w:pStyle w:val="ListBullet"/>
+      </w:pPr>
+      <w:r>
+        <w:t xml:space="preserve">Also made ISBN in </w:t>
+      </w:r>
+      <w:proofErr w:type="spellStart"/>
+      <w:r>
+        <w:t>ShelvesRecords</w:t>
+      </w:r>
+      <w:proofErr w:type="spellEnd"/>
+      <w:r>
+        <w:t xml:space="preserve"> NOT NULL.</w:t>
+      </w:r>
+    </w:p>
+    <w:p>
+      <w:pPr>
+        <w:pStyle w:val="ListBullet"/>
+      </w:pPr>
+      <w:r>
+        <w:t xml:space="preserve">Added state NOT NULL column to </w:t>
+      </w:r>
+      <w:proofErr w:type="spellStart"/>
+      <w:r>
+        <w:t>CustomerRecords</w:t>
+      </w:r>
+      <w:proofErr w:type="spellEnd"/>
     </w:p>
     <w:p>
       <w:pPr>
@@ -237,7 +292,15 @@
         <w:t>: Need to develop a primitive front end layout and handle basic requests to the database to see how well it goes.</w:t>
       </w:r>
       <w:r>
-        <w:t xml:space="preserve"> (done partially with retrieval of customerRecords)</w:t>
+        <w:t xml:space="preserve"> (done partially with retrieval of </w:t>
+      </w:r>
+      <w:proofErr w:type="spellStart"/>
+      <w:r>
+        <w:t>customerRecords</w:t>
+      </w:r>
+      <w:proofErr w:type="spellEnd"/>
+      <w:r>
+        <w:t>)</w:t>
       </w:r>
     </w:p>
     <w:p>
@@ -251,7 +314,15 @@
         <w:t>ISSUE</w:t>
       </w:r>
       <w:r>
-        <w:t>: The users page right now doesn’t retrieve updated results from the database until the server is restarted.</w:t>
+        <w:t xml:space="preserve">: The </w:t>
+      </w:r>
+      <w:proofErr w:type="gramStart"/>
+      <w:r>
+        <w:t>users</w:t>
+      </w:r>
+      <w:proofErr w:type="gramEnd"/>
+      <w:r>
+        <w:t xml:space="preserve"> page right now doesn’t retrieve updated results from the database until the server is restarted.</w:t>
       </w:r>
     </w:p>
     <w:p>
@@ -288,7 +359,23 @@
         <w:pStyle w:val="ListBullet"/>
       </w:pPr>
       <w:r>
-        <w:t>Tried using module.exports to export the db connection, but didn’t work</w:t>
+        <w:t xml:space="preserve">Tried using </w:t>
+      </w:r>
+      <w:proofErr w:type="spellStart"/>
+      <w:r>
+        <w:t>module.exports</w:t>
+      </w:r>
+      <w:proofErr w:type="spellEnd"/>
+      <w:r>
+        <w:t xml:space="preserve"> to export the </w:t>
+      </w:r>
+      <w:proofErr w:type="spellStart"/>
+      <w:r>
+        <w:t>db</w:t>
+      </w:r>
+      <w:proofErr w:type="spellEnd"/>
+      <w:r>
+        <w:t xml:space="preserve"> connection, but didn’t work</w:t>
       </w:r>
       <w:r>
         <w:t xml:space="preserve"> due to unpredictable asynchronous function executions</w:t>
@@ -331,7 +418,15 @@
         <w:pStyle w:val="ListBullet"/>
       </w:pPr>
       <w:r>
-        <w:t>Got help from sujil in setting up a global database connection. It can make requests now.</w:t>
+        <w:t xml:space="preserve">Got help from </w:t>
+      </w:r>
+      <w:proofErr w:type="spellStart"/>
+      <w:r>
+        <w:t>sujil</w:t>
+      </w:r>
+      <w:proofErr w:type="spellEnd"/>
+      <w:r>
+        <w:t xml:space="preserve"> in setting up a global database connection. It can make requests now.</w:t>
       </w:r>
     </w:p>
     <w:p>
@@ -417,7 +512,15 @@
         <w:ind w:left="720"/>
       </w:pPr>
       <w:r>
-        <w:t>Function RequestMaker (callback) {</w:t>
+        <w:t xml:space="preserve">Function </w:t>
+      </w:r>
+      <w:proofErr w:type="spellStart"/>
+      <w:r>
+        <w:t>RequestMaker</w:t>
+      </w:r>
+      <w:proofErr w:type="spellEnd"/>
+      <w:r>
+        <w:t xml:space="preserve"> (callback) {</w:t>
       </w:r>
     </w:p>
     <w:p>
@@ -495,8 +598,13 @@
         </w:numPr>
         <w:ind w:left="720"/>
       </w:pPr>
-      <w:r>
-        <w:t>RequestMaker(function (data) {</w:t>
+      <w:proofErr w:type="spellStart"/>
+      <w:r>
+        <w:t>RequestMaker</w:t>
+      </w:r>
+      <w:proofErr w:type="spellEnd"/>
+      <w:r>
+        <w:t>(function (data) {</w:t>
       </w:r>
     </w:p>
     <w:p>
@@ -596,10 +704,34 @@
         <w:pStyle w:val="ListBullet"/>
       </w:pPr>
       <w:r>
-        <w:t xml:space="preserve">Made a basic layout by introducing Boostrap into the design. </w:t>
-      </w:r>
-      <w:r>
-        <w:t>Used the boostrap examples on the websites named Grid and Jumbotron.</w:t>
+        <w:t xml:space="preserve">Made a basic layout by introducing </w:t>
+      </w:r>
+      <w:proofErr w:type="spellStart"/>
+      <w:r>
+        <w:t>Boostrap</w:t>
+      </w:r>
+      <w:proofErr w:type="spellEnd"/>
+      <w:r>
+        <w:t xml:space="preserve"> into the design. </w:t>
+      </w:r>
+      <w:r>
+        <w:t xml:space="preserve">Used the </w:t>
+      </w:r>
+      <w:proofErr w:type="spellStart"/>
+      <w:r>
+        <w:t>boostrap</w:t>
+      </w:r>
+      <w:proofErr w:type="spellEnd"/>
+      <w:r>
+        <w:t xml:space="preserve"> examples on the websites named Grid and </w:t>
+      </w:r>
+      <w:proofErr w:type="spellStart"/>
+      <w:r>
+        <w:t>Jumbotron</w:t>
+      </w:r>
+      <w:proofErr w:type="spellEnd"/>
+      <w:r>
+        <w:t>.</w:t>
       </w:r>
     </w:p>
     <w:p>
@@ -651,8 +783,13 @@
         <w:t>Added</w:t>
       </w:r>
       <w:r>
-        <w:t xml:space="preserve"> the SchoolRecords</w:t>
-      </w:r>
+        <w:t xml:space="preserve"> the </w:t>
+      </w:r>
+      <w:proofErr w:type="spellStart"/>
+      <w:r>
+        <w:t>SchoolRecords</w:t>
+      </w:r>
+      <w:proofErr w:type="spellEnd"/>
       <w:r>
         <w:t xml:space="preserve"> table. Also added</w:t>
       </w:r>
@@ -660,7 +797,15 @@
         <w:t xml:space="preserve"> school column (NOT NULL)</w:t>
       </w:r>
       <w:r>
-        <w:t xml:space="preserve"> to ShelvesRecords as i</w:t>
+        <w:t xml:space="preserve"> to </w:t>
+      </w:r>
+      <w:proofErr w:type="spellStart"/>
+      <w:r>
+        <w:t>ShelvesRecords</w:t>
+      </w:r>
+      <w:proofErr w:type="spellEnd"/>
+      <w:r>
+        <w:t xml:space="preserve"> as i</w:t>
       </w:r>
       <w:r>
         <w:t xml:space="preserve">t would simplify refining </w:t>
@@ -677,7 +822,15 @@
         <w:pStyle w:val="ListBullet"/>
       </w:pPr>
       <w:r>
-        <w:t>Maybe school column should be added to CustomerRecords later bu</w:t>
+        <w:t xml:space="preserve">Maybe school column should be added to </w:t>
+      </w:r>
+      <w:proofErr w:type="spellStart"/>
+      <w:r>
+        <w:t>CustomerRecords</w:t>
+      </w:r>
+      <w:proofErr w:type="spellEnd"/>
+      <w:r>
+        <w:t xml:space="preserve"> later bu</w:t>
       </w:r>
       <w:r>
         <w:t>t we’re letting that go for now</w:t>
@@ -701,8 +854,13 @@
         </w:rPr>
         <w:t xml:space="preserve">CHOICE OF API: </w:t>
       </w:r>
-      <w:r>
-        <w:t>IsbnDB seems to be the best API as it also displays the price details from various vendors</w:t>
+      <w:proofErr w:type="spellStart"/>
+      <w:r>
+        <w:t>IsbnDB</w:t>
+      </w:r>
+      <w:proofErr w:type="spellEnd"/>
+      <w:r>
+        <w:t xml:space="preserve"> seems to be the best API as it also displays the price details from various vendors</w:t>
       </w:r>
       <w:r>
         <w:t xml:space="preserve"> along with other details we need</w:t>
@@ -726,10 +884,34 @@
         <w:t xml:space="preserve"> </w:t>
       </w:r>
       <w:r>
-        <w:t>OpenLibrary.org has an easy way to retrieve images but it’s database isn’t extensive. So, maybe we’ll go with isbnDB for book’s info and Google for the images.</w:t>
-      </w:r>
-      <w:r>
-        <w:t xml:space="preserve"> IsbnDB can’t be dropped easily as it gets the rates.</w:t>
+        <w:t xml:space="preserve">OpenLibrary.org has an easy way to retrieve images but </w:t>
+      </w:r>
+      <w:proofErr w:type="gramStart"/>
+      <w:r>
+        <w:t>it’s</w:t>
+      </w:r>
+      <w:proofErr w:type="gramEnd"/>
+      <w:r>
+        <w:t xml:space="preserve"> database isn’t extensive. So, maybe we’ll go with </w:t>
+      </w:r>
+      <w:proofErr w:type="spellStart"/>
+      <w:r>
+        <w:t>isbnDB</w:t>
+      </w:r>
+      <w:proofErr w:type="spellEnd"/>
+      <w:r>
+        <w:t xml:space="preserve"> for book’s info and Google for the images.</w:t>
+      </w:r>
+      <w:r>
+        <w:t xml:space="preserve"> </w:t>
+      </w:r>
+      <w:proofErr w:type="spellStart"/>
+      <w:r>
+        <w:t>IsbnDB</w:t>
+      </w:r>
+      <w:proofErr w:type="spellEnd"/>
+      <w:r>
+        <w:t xml:space="preserve"> can’t be dropped easily as it gets the rates.</w:t>
       </w:r>
     </w:p>
     <w:p>
@@ -739,8 +921,23 @@
       <w:r>
         <w:t xml:space="preserve">Also added </w:t>
       </w:r>
-      <w:r>
-        <w:t>url column to the BookRecords table.</w:t>
+      <w:proofErr w:type="spellStart"/>
+      <w:proofErr w:type="gramStart"/>
+      <w:r>
+        <w:t>url</w:t>
+      </w:r>
+      <w:proofErr w:type="spellEnd"/>
+      <w:proofErr w:type="gramEnd"/>
+      <w:r>
+        <w:t xml:space="preserve"> column to the </w:t>
+      </w:r>
+      <w:proofErr w:type="spellStart"/>
+      <w:r>
+        <w:t>BookRecords</w:t>
+      </w:r>
+      <w:proofErr w:type="spellEnd"/>
+      <w:r>
+        <w:t xml:space="preserve"> table.</w:t>
       </w:r>
     </w:p>
     <w:p>
@@ -770,10 +967,18 @@
         <w:t xml:space="preserve">LESSON: </w:t>
       </w:r>
       <w:r>
-        <w:t>Had issues with uneven height in columns, and the matchHe</w:t>
-      </w:r>
-      <w:r>
-        <w:t>ight plugin helped me solve it.</w:t>
+        <w:t xml:space="preserve">Had issues with uneven height in columns, and the </w:t>
+      </w:r>
+      <w:proofErr w:type="spellStart"/>
+      <w:r>
+        <w:t>matchHe</w:t>
+      </w:r>
+      <w:r>
+        <w:t>ight</w:t>
+      </w:r>
+      <w:proofErr w:type="spellEnd"/>
+      <w:r>
+        <w:t xml:space="preserve"> plugin helped me solve it.</w:t>
       </w:r>
     </w:p>
     <w:p>
@@ -846,7 +1051,15 @@
         <w:pStyle w:val="ListBullet"/>
       </w:pPr>
       <w:r>
-        <w:t>Exported the connection object instead of the request object from database.js. Created request object inside dbRequests.js while making a request so that the if a request is made it can pick a fresh available connection from the pool.</w:t>
+        <w:t xml:space="preserve">Exported the connection object instead of the request object from database.js. Created request object inside dbRequests.js while making a request so that </w:t>
+      </w:r>
+      <w:proofErr w:type="gramStart"/>
+      <w:r>
+        <w:t>the if</w:t>
+      </w:r>
+      <w:proofErr w:type="gramEnd"/>
+      <w:r>
+        <w:t xml:space="preserve"> a request is made it can pick a fresh available connection from the pool.</w:t>
       </w:r>
     </w:p>
     <w:p>
@@ -860,7 +1073,15 @@
         <w:t>Update</w:t>
       </w:r>
       <w:r>
-        <w:t>: This seems to have solved the issue of failing to make db requests after few hours of server startup. Website has been up and running for almost a day without any errors while loading.</w:t>
+        <w:t xml:space="preserve">: This seems to have solved the issue of failing to make </w:t>
+      </w:r>
+      <w:proofErr w:type="spellStart"/>
+      <w:r>
+        <w:t>db</w:t>
+      </w:r>
+      <w:proofErr w:type="spellEnd"/>
+      <w:r>
+        <w:t xml:space="preserve"> requests after few hours of server startup. Website has been up and running for almost a day without any errors while loading.</w:t>
       </w:r>
     </w:p>
     <w:p>
@@ -952,7 +1173,15 @@
         <w:t xml:space="preserve">FONT CHANGE: </w:t>
       </w:r>
       <w:r>
-        <w:t>Just need to include it in layout.js and drop it in custom css.</w:t>
+        <w:t xml:space="preserve">Just need to include it in layout.js and drop it in custom </w:t>
+      </w:r>
+      <w:proofErr w:type="spellStart"/>
+      <w:r>
+        <w:t>css</w:t>
+      </w:r>
+      <w:proofErr w:type="spellEnd"/>
+      <w:r>
+        <w:t>.</w:t>
       </w:r>
     </w:p>
     <w:p>
@@ -1028,15 +1257,31 @@
         <w:pStyle w:val="ListBullet"/>
       </w:pPr>
       <w:r>
-        <w:t>The query searches matches in order of ISBN, title, author, publisher, school. Can add more.</w:t>
-      </w:r>
-    </w:p>
-    <w:p>
-      <w:pPr>
-        <w:pStyle w:val="ListBullet"/>
-      </w:pPr>
-      <w:r>
-        <w:t>Query has been parameterized to handle sql injection. Tested with selections.</w:t>
+        <w:t xml:space="preserve">The query searches matches in order of ISBN, title, author, publisher, </w:t>
+      </w:r>
+      <w:proofErr w:type="gramStart"/>
+      <w:r>
+        <w:t>school</w:t>
+      </w:r>
+      <w:proofErr w:type="gramEnd"/>
+      <w:r>
+        <w:t>. Can add more.</w:t>
+      </w:r>
+    </w:p>
+    <w:p>
+      <w:pPr>
+        <w:pStyle w:val="ListBullet"/>
+      </w:pPr>
+      <w:r>
+        <w:t xml:space="preserve">Query has been parameterized to handle </w:t>
+      </w:r>
+      <w:proofErr w:type="spellStart"/>
+      <w:r>
+        <w:t>sql</w:t>
+      </w:r>
+      <w:proofErr w:type="spellEnd"/>
+      <w:r>
+        <w:t xml:space="preserve"> injection. Tested with selections.</w:t>
       </w:r>
     </w:p>
     <w:p>
@@ -1182,21 +1427,44 @@
         <w:pStyle w:val="ListBullet"/>
       </w:pPr>
       <w:r>
-        <w:t>Doesn’t work for searches based on isbn, author names, etc. yet. But not very difficult to implement as the retrieved data from DB contains all the necessary information to display.</w:t>
-      </w:r>
-    </w:p>
-    <w:p>
-      <w:pPr>
-        <w:pStyle w:val="ListBullet"/>
-      </w:pPr>
-      <w:r>
-        <w:t>Use Array</w:t>
+        <w:t xml:space="preserve">Doesn’t work for searches based on </w:t>
+      </w:r>
+      <w:proofErr w:type="spellStart"/>
+      <w:proofErr w:type="gramStart"/>
+      <w:r>
+        <w:t>isbn</w:t>
+      </w:r>
+      <w:proofErr w:type="spellEnd"/>
+      <w:proofErr w:type="gramEnd"/>
+      <w:r>
+        <w:t>, author names, etc. yet. But not very difficult to implement as the retrieved data from DB contains all the necessary information to display.</w:t>
+      </w:r>
+    </w:p>
+    <w:p>
+      <w:pPr>
+        <w:pStyle w:val="ListBullet"/>
+      </w:pPr>
+      <w:r>
+        <w:t xml:space="preserve">Use </w:t>
+      </w:r>
+      <w:proofErr w:type="spellStart"/>
+      <w:proofErr w:type="gramStart"/>
+      <w:r>
+        <w:t>Array</w:t>
       </w:r>
       <w:r>
         <w:t>name</w:t>
       </w:r>
       <w:r>
-        <w:t>.find() from now on to see if an object value property exists in an array.</w:t>
+        <w:t>.find</w:t>
+      </w:r>
+      <w:proofErr w:type="spellEnd"/>
+      <w:r>
+        <w:t>(</w:t>
+      </w:r>
+      <w:proofErr w:type="gramEnd"/>
+      <w:r>
+        <w:t>) from now on to see if an object value property exists in an array.</w:t>
       </w:r>
       <w:r>
         <w:t xml:space="preserve"> Used it to remove repetition.</w:t>
@@ -1207,7 +1475,23 @@
         <w:pStyle w:val="ListBullet"/>
       </w:pPr>
       <w:r>
-        <w:t>Encountered early text field reading issue while trying to invoke suggestions request using “Keypress”. So had to use “KeyUp” instead.</w:t>
+        <w:t>Encountered early text field reading issue while trying to invoke suggestions request using “</w:t>
+      </w:r>
+      <w:proofErr w:type="spellStart"/>
+      <w:r>
+        <w:t>Keypress</w:t>
+      </w:r>
+      <w:proofErr w:type="spellEnd"/>
+      <w:r>
+        <w:t>”. So had to use “</w:t>
+      </w:r>
+      <w:proofErr w:type="spellStart"/>
+      <w:r>
+        <w:t>KeyUp</w:t>
+      </w:r>
+      <w:proofErr w:type="spellEnd"/>
+      <w:r>
+        <w:t>” instead.</w:t>
       </w:r>
     </w:p>
     <w:p>
@@ -1221,7 +1505,15 @@
         <w:t>Next:</w:t>
       </w:r>
       <w:r>
-        <w:t xml:space="preserve"> Display book pictures and artist infos in dropdown. That’d be cool.</w:t>
+        <w:t xml:space="preserve"> Display book pictures and artist </w:t>
+      </w:r>
+      <w:proofErr w:type="spellStart"/>
+      <w:r>
+        <w:t>infos</w:t>
+      </w:r>
+      <w:proofErr w:type="spellEnd"/>
+      <w:r>
+        <w:t xml:space="preserve"> in dropdown. That’d be cool.</w:t>
       </w:r>
     </w:p>
     <w:p>
@@ -1248,7 +1540,23 @@
         <w:pStyle w:val="ListBullet"/>
       </w:pPr>
       <w:r>
-        <w:t>Made a lot of changes in shelves.jade and the customized css (the section associated with image overlays is separated).</w:t>
+        <w:t xml:space="preserve">Made a lot of changes in </w:t>
+      </w:r>
+      <w:proofErr w:type="spellStart"/>
+      <w:r>
+        <w:t>shelves.jade</w:t>
+      </w:r>
+      <w:proofErr w:type="spellEnd"/>
+      <w:r>
+        <w:t xml:space="preserve"> and the customized </w:t>
+      </w:r>
+      <w:proofErr w:type="spellStart"/>
+      <w:r>
+        <w:t>css</w:t>
+      </w:r>
+      <w:proofErr w:type="spellEnd"/>
+      <w:r>
+        <w:t xml:space="preserve"> (the section associated with image overlays is separated).</w:t>
       </w:r>
     </w:p>
     <w:p>
@@ -1308,23 +1616,55 @@
         <w:pStyle w:val="ListBullet"/>
       </w:pPr>
       <w:r>
-        <w:t>After I got back from Vacay, I’ve implemented the Signup and Login.</w:t>
-      </w:r>
-    </w:p>
-    <w:p>
-      <w:pPr>
-        <w:pStyle w:val="ListBullet"/>
-      </w:pPr>
-      <w:r>
-        <w:t>For this, I had to add a new table called LoginCredentials.</w:t>
-      </w:r>
-    </w:p>
-    <w:p>
-      <w:pPr>
-        <w:pStyle w:val="ListBullet"/>
-      </w:pPr>
-      <w:r>
-        <w:t>Added Stored Procedures like RegisterAUser and FetchHashedPassword.</w:t>
+        <w:t xml:space="preserve">After I got back from </w:t>
+      </w:r>
+      <w:proofErr w:type="spellStart"/>
+      <w:r>
+        <w:t>Vacay</w:t>
+      </w:r>
+      <w:proofErr w:type="spellEnd"/>
+      <w:r>
+        <w:t>, I’ve implemented the Signup and Login.</w:t>
+      </w:r>
+    </w:p>
+    <w:p>
+      <w:pPr>
+        <w:pStyle w:val="ListBullet"/>
+      </w:pPr>
+      <w:r>
+        <w:t xml:space="preserve">For this, I had to add a new table called </w:t>
+      </w:r>
+      <w:proofErr w:type="spellStart"/>
+      <w:r>
+        <w:t>LoginCredentials</w:t>
+      </w:r>
+      <w:proofErr w:type="spellEnd"/>
+      <w:r>
+        <w:t>.</w:t>
+      </w:r>
+    </w:p>
+    <w:p>
+      <w:pPr>
+        <w:pStyle w:val="ListBullet"/>
+      </w:pPr>
+      <w:r>
+        <w:t xml:space="preserve">Added Stored Procedures like </w:t>
+      </w:r>
+      <w:proofErr w:type="spellStart"/>
+      <w:r>
+        <w:t>RegisterAUser</w:t>
+      </w:r>
+      <w:proofErr w:type="spellEnd"/>
+      <w:r>
+        <w:t xml:space="preserve"> and </w:t>
+      </w:r>
+      <w:proofErr w:type="spellStart"/>
+      <w:r>
+        <w:t>FetchHashedPassword</w:t>
+      </w:r>
+      <w:proofErr w:type="spellEnd"/>
+      <w:r>
+        <w:t>.</w:t>
       </w:r>
     </w:p>
     <w:p>
@@ -1336,7 +1676,15 @@
         <w:t>Need to implement ‘sessions’</w:t>
       </w:r>
       <w:r>
-        <w:t xml:space="preserve"> and dashboard page next (login already returns customerID)</w:t>
+        <w:t xml:space="preserve"> and dashboard page next (login already returns </w:t>
+      </w:r>
+      <w:proofErr w:type="spellStart"/>
+      <w:r>
+        <w:t>customerID</w:t>
+      </w:r>
+      <w:proofErr w:type="spellEnd"/>
+      <w:r>
+        <w:t>)</w:t>
       </w:r>
     </w:p>
     <w:p>
@@ -1378,7 +1726,27 @@
         <w:rPr>
           <w:b/>
         </w:rPr>
-        <w:t xml:space="preserve"> 2017 (7-8 hrs including previous day)</w:t>
+        <w:t xml:space="preserve"> 2017 (14</w:t>
+      </w:r>
+      <w:r>
+        <w:rPr>
+          <w:b/>
+        </w:rPr>
+        <w:t xml:space="preserve"> </w:t>
+      </w:r>
+      <w:proofErr w:type="spellStart"/>
+      <w:r>
+        <w:rPr>
+          <w:b/>
+        </w:rPr>
+        <w:t>hrs</w:t>
+      </w:r>
+      <w:proofErr w:type="spellEnd"/>
+      <w:r>
+        <w:rPr>
+          <w:b/>
+        </w:rPr>
+        <w:t xml:space="preserve"> including previous day)</w:t>
       </w:r>
     </w:p>
     <w:p>
@@ -1410,7 +1778,52 @@
         <w:pStyle w:val="ListBullet"/>
       </w:pPr>
       <w:r>
-        <w:t>Need to make the dashboard look nice with all the info now.</w:t>
+        <w:t>Migrated the Bookies portal and made changes to it to fit the needs</w:t>
+      </w:r>
+    </w:p>
+    <w:p>
+      <w:pPr>
+        <w:pStyle w:val="ListBullet"/>
+        <w:numPr>
+          <w:ilvl w:val="0"/>
+          <w:numId w:val="0"/>
+        </w:numPr>
+      </w:pPr>
+    </w:p>
+    <w:p>
+      <w:pPr>
+        <w:pStyle w:val="ListBullet"/>
+        <w:numPr>
+          <w:ilvl w:val="0"/>
+          <w:numId w:val="0"/>
+        </w:numPr>
+      </w:pPr>
+      <w:r>
+        <w:rPr>
+          <w:b/>
+        </w:rPr>
+        <w:t xml:space="preserve">MILESTONE: </w:t>
+      </w:r>
+      <w:r>
+        <w:t>Users can successfully view all the available books, conduct searches, signup and login, and see their dashboard with their books on sale.</w:t>
+      </w:r>
+    </w:p>
+    <w:p>
+      <w:pPr>
+        <w:pStyle w:val="ListBullet"/>
+        <w:numPr>
+          <w:ilvl w:val="0"/>
+          <w:numId w:val="0"/>
+        </w:numPr>
+      </w:pPr>
+      <w:r>
+        <w:rPr>
+          <w:b/>
+        </w:rPr>
+        <w:t xml:space="preserve">NEXT: </w:t>
+      </w:r>
+      <w:r>
+        <w:t>Need to make the dashboard look aesthetically pleasing with the user info, and got to add the book addition form with API calls.</w:t>
       </w:r>
       <w:bookmarkStart w:id="0" w:name="_GoBack"/>
       <w:bookmarkEnd w:id="0"/>

</xml_diff>

<commit_message>
Ready for Honors Project Submission - Landing page integrated
</commit_message>
<xml_diff>
--- a/log files/Log File.docx
+++ b/log files/Log File.docx
@@ -1824,6 +1824,132 @@
       </w:r>
       <w:r>
         <w:t>Need to make the dashboard look aesthetically pleasing with the user info, and got to add the book addition form with API calls.</w:t>
+      </w:r>
+    </w:p>
+    <w:p>
+      <w:pPr>
+        <w:pStyle w:val="ListBullet"/>
+        <w:numPr>
+          <w:ilvl w:val="0"/>
+          <w:numId w:val="0"/>
+        </w:numPr>
+      </w:pPr>
+    </w:p>
+    <w:p>
+      <w:pPr>
+        <w:pStyle w:val="ListBullet"/>
+        <w:numPr>
+          <w:ilvl w:val="0"/>
+          <w:numId w:val="0"/>
+        </w:numPr>
+        <w:rPr>
+          <w:b/>
+        </w:rPr>
+      </w:pPr>
+      <w:r>
+        <w:rPr>
+          <w:b/>
+        </w:rPr>
+        <w:t>13</w:t>
+      </w:r>
+      <w:r>
+        <w:rPr>
+          <w:b/>
+          <w:vertAlign w:val="superscript"/>
+        </w:rPr>
+        <w:t>TH</w:t>
+      </w:r>
+      <w:r>
+        <w:rPr>
+          <w:b/>
+        </w:rPr>
+        <w:t xml:space="preserve"> and 14</w:t>
+      </w:r>
+      <w:r>
+        <w:rPr>
+          <w:b/>
+          <w:vertAlign w:val="superscript"/>
+        </w:rPr>
+        <w:t>th</w:t>
+      </w:r>
+      <w:r>
+        <w:rPr>
+          <w:b/>
+        </w:rPr>
+        <w:t xml:space="preserve"> March (15-20 </w:t>
+      </w:r>
+      <w:proofErr w:type="spellStart"/>
+      <w:r>
+        <w:rPr>
+          <w:b/>
+        </w:rPr>
+        <w:t>hrs</w:t>
+      </w:r>
+      <w:proofErr w:type="spellEnd"/>
+      <w:r>
+        <w:rPr>
+          <w:b/>
+        </w:rPr>
+        <w:t>)</w:t>
+      </w:r>
+    </w:p>
+    <w:p>
+      <w:pPr>
+        <w:pStyle w:val="ListBullet"/>
+      </w:pPr>
+      <w:r>
+        <w:t xml:space="preserve">Implemented API Calls for Book Info Auto-Population. Using </w:t>
+      </w:r>
+      <w:proofErr w:type="spellStart"/>
+      <w:r>
+        <w:t>isbndb</w:t>
+      </w:r>
+      <w:proofErr w:type="spellEnd"/>
+      <w:r>
+        <w:t xml:space="preserve"> caused issue due to </w:t>
+      </w:r>
+      <w:r>
+        <w:t>Access-Control-Allow-Origin header issue</w:t>
+      </w:r>
+      <w:r>
+        <w:t>. So, ended up using google Books API</w:t>
+      </w:r>
+    </w:p>
+    <w:p>
+      <w:pPr>
+        <w:pStyle w:val="ListBullet"/>
+      </w:pPr>
+      <w:proofErr w:type="spellStart"/>
+      <w:r>
+        <w:t>Openlibary.org’s</w:t>
+      </w:r>
+      <w:proofErr w:type="spellEnd"/>
+      <w:r>
+        <w:t xml:space="preserve"> API didn’t seem that perfect for getting book’s images. So resorted to Google Books API itself</w:t>
+      </w:r>
+    </w:p>
+    <w:p>
+      <w:pPr>
+        <w:pStyle w:val="ListBullet"/>
+      </w:pPr>
+      <w:r>
+        <w:t xml:space="preserve">Integrated the old Landing page using </w:t>
+      </w:r>
+      <w:proofErr w:type="spellStart"/>
+      <w:r>
+        <w:t>Mobirise</w:t>
+      </w:r>
+      <w:proofErr w:type="spellEnd"/>
+      <w:r>
+        <w:t>, and integrated that to the app.</w:t>
+      </w:r>
+    </w:p>
+    <w:p>
+      <w:pPr>
+        <w:pStyle w:val="ListBullet"/>
+      </w:pPr>
+      <w:r>
+        <w:t>Ready for Submission</w:t>
       </w:r>
       <w:bookmarkStart w:id="0" w:name="_GoBack"/>
       <w:bookmarkEnd w:id="0"/>

</xml_diff>